<commit_message>
Desenvolvimento - Estrutura dos resultados
</commit_message>
<xml_diff>
--- a/Lab_1/Relatorio_1.docx
+++ b/Lab_1/Relatorio_1.docx
@@ -133,7 +133,7 @@
         <w:pStyle w:val="Date"/>
       </w:pPr>
       <w:r>
-        <w:t xml:space="preserve">20</w:t>
+        <w:t xml:space="preserve">21</w:t>
       </w:r>
       <w:r>
         <w:t xml:space="preserve"> </w:t>
@@ -660,6 +660,211 @@
         <w:t xml:space="preserve">Resultados</w:t>
       </w:r>
     </w:p>
+    <w:p>
+      <w:pPr>
+        <w:pStyle w:val="FirstParagraph"/>
+      </w:pPr>
+      <w:r>
+        <w:t xml:space="preserve">Comparando os resultados de cada experimento com sua simulação:</w:t>
+      </w:r>
+      <w:r>
+        <w:br/>
+      </w:r>
+      <w:r>
+        <w:t xml:space="preserve">- Desenho do circuito</w:t>
+      </w:r>
+      <w:r>
+        <w:br/>
+      </w:r>
+      <w:r>
+        <w:t xml:space="preserve">- Cicuito na prática do experimento</w:t>
+      </w:r>
+      <w:r>
+        <w:br/>
+      </w:r>
+      <w:r>
+        <w:t xml:space="preserve">- Resultado do experimento (gráfico)</w:t>
+      </w:r>
+      <w:r>
+        <w:br/>
+      </w:r>
+      <w:r>
+        <w:t xml:space="preserve">- Simulação (gráfico)</w:t>
+      </w:r>
+      <w:r>
+        <w:br/>
+      </w:r>
+    </w:p>
+    <w:p>
+      <w:pPr>
+        <w:numPr>
+          <w:ilvl w:val="0"/>
+          <w:numId w:val="1002"/>
+        </w:numPr>
+        <w:pStyle w:val="Compact"/>
+      </w:pPr>
+      <w:r>
+        <w:t xml:space="preserve">Circuito aberto</w:t>
+      </w:r>
+      <w:r>
+        <w:br/>
+      </w:r>
+    </w:p>
+    <w:p>
+      <w:pPr>
+        <w:numPr>
+          <w:ilvl w:val="0"/>
+          <w:numId w:val="1002"/>
+        </w:numPr>
+        <w:pStyle w:val="Compact"/>
+      </w:pPr>
+      <w:r>
+        <w:t xml:space="preserve">Curto-circuito</w:t>
+      </w:r>
+      <w:r>
+        <w:br/>
+      </w:r>
+    </w:p>
+    <w:p>
+      <w:pPr>
+        <w:numPr>
+          <w:ilvl w:val="0"/>
+          <w:numId w:val="1002"/>
+        </w:numPr>
+        <w:pStyle w:val="Compact"/>
+      </w:pPr>
+      <w:r>
+        <w:t xml:space="preserve">Resistor</w:t>
+      </w:r>
+      <w:r>
+        <w:br/>
+      </w:r>
+    </w:p>
+    <w:p>
+      <w:pPr>
+        <w:numPr>
+          <w:ilvl w:val="0"/>
+          <w:numId w:val="1002"/>
+        </w:numPr>
+        <w:pStyle w:val="Compact"/>
+      </w:pPr>
+      <w:r>
+        <w:t xml:space="preserve">Diodo no sentido direto</w:t>
+      </w:r>
+      <w:r>
+        <w:br/>
+      </w:r>
+    </w:p>
+    <w:p>
+      <w:pPr>
+        <w:numPr>
+          <w:ilvl w:val="0"/>
+          <w:numId w:val="1002"/>
+        </w:numPr>
+        <w:pStyle w:val="Compact"/>
+      </w:pPr>
+      <w:r>
+        <w:t xml:space="preserve">Diodo zener no sentido direto</w:t>
+      </w:r>
+      <w:r>
+        <w:br/>
+      </w:r>
+    </w:p>
+    <w:p>
+      <w:pPr>
+        <w:numPr>
+          <w:ilvl w:val="0"/>
+          <w:numId w:val="1002"/>
+        </w:numPr>
+        <w:pStyle w:val="Compact"/>
+      </w:pPr>
+      <w:r>
+        <w:t xml:space="preserve">Diodo zener no sentido direto em serie com resistor</w:t>
+      </w:r>
+      <w:r>
+        <w:br/>
+      </w:r>
+    </w:p>
+    <w:p>
+      <w:pPr>
+        <w:numPr>
+          <w:ilvl w:val="0"/>
+          <w:numId w:val="1002"/>
+        </w:numPr>
+        <w:pStyle w:val="Compact"/>
+      </w:pPr>
+      <w:r>
+        <w:t xml:space="preserve">Diodo zener no sentido reverso em serie com resistor</w:t>
+      </w:r>
+      <w:r>
+        <w:br/>
+      </w:r>
+    </w:p>
+    <w:p>
+      <w:pPr>
+        <w:numPr>
+          <w:ilvl w:val="0"/>
+          <w:numId w:val="1002"/>
+        </w:numPr>
+        <w:pStyle w:val="Compact"/>
+      </w:pPr>
+      <w:r>
+        <w:t xml:space="preserve">Diodo no sentido direto em serie com diodo zener no sentido direto</w:t>
+      </w:r>
+      <w:r>
+        <w:br/>
+      </w:r>
+    </w:p>
+    <w:p>
+      <w:pPr>
+        <w:numPr>
+          <w:ilvl w:val="0"/>
+          <w:numId w:val="1002"/>
+        </w:numPr>
+        <w:pStyle w:val="Compact"/>
+      </w:pPr>
+      <w:r>
+        <w:t xml:space="preserve">Diodo no sentido direto em serie com diodo zener no sentido reverso</w:t>
+      </w:r>
+      <w:r>
+        <w:br/>
+      </w:r>
+    </w:p>
+    <w:p>
+      <w:pPr>
+        <w:numPr>
+          <w:ilvl w:val="0"/>
+          <w:numId w:val="1002"/>
+        </w:numPr>
+        <w:pStyle w:val="Compact"/>
+      </w:pPr>
+      <w:r>
+        <w:t xml:space="preserve">Diodo no sentido direto em paralelo com diodo zener no sentido direto</w:t>
+      </w:r>
+      <w:r>
+        <w:br/>
+      </w:r>
+    </w:p>
+    <w:p>
+      <w:pPr>
+        <w:numPr>
+          <w:ilvl w:val="0"/>
+          <w:numId w:val="1002"/>
+        </w:numPr>
+        <w:pStyle w:val="Compact"/>
+      </w:pPr>
+      <w:r>
+        <w:t xml:space="preserve">Diodo no sentido direto em paralelo com diodo zener no sentido reverso</w:t>
+      </w:r>
+      <w:r>
+        <w:br/>
+      </w:r>
+    </w:p>
+    <w:p>
+      <w:r>
+        <w:br w:type="page"/>
+      </w:r>
+    </w:p>
     <w:bookmarkEnd w:id="26"/>
     <w:bookmarkEnd w:id="27"/>
     <w:bookmarkStart w:id="28" w:name="conclusão"/>
@@ -887,11 +1092,126 @@
       </w:pPr>
     </w:lvl>
   </w:abstractNum>
+  <w:abstractNum w:abstractNumId="99411">
+    <w:nsid w:val="A99411"/>
+    <w:multiLevelType w:val="multilevel"/>
+    <w:lvl w:ilvl="0">
+      <w:start w:val="1"/>
+      <w:numFmt w:val="decimal"/>
+      <w:lvlText w:val="%1."/>
+      <w:lvlJc w:val="left"/>
+      <w:pPr>
+        <w:ind w:left="720" w:hanging="480"/>
+      </w:pPr>
+    </w:lvl>
+    <w:lvl w:ilvl="1">
+      <w:start w:val="1"/>
+      <w:numFmt w:val="decimal"/>
+      <w:lvlText w:val="%2."/>
+      <w:lvlJc w:val="left"/>
+      <w:pPr>
+        <w:ind w:left="1440" w:hanging="480"/>
+      </w:pPr>
+    </w:lvl>
+    <w:lvl w:ilvl="2">
+      <w:start w:val="1"/>
+      <w:numFmt w:val="decimal"/>
+      <w:lvlText w:val="%3."/>
+      <w:lvlJc w:val="left"/>
+      <w:pPr>
+        <w:ind w:left="2160" w:hanging="480"/>
+      </w:pPr>
+    </w:lvl>
+    <w:lvl w:ilvl="3">
+      <w:start w:val="1"/>
+      <w:numFmt w:val="decimal"/>
+      <w:lvlText w:val="%4."/>
+      <w:lvlJc w:val="left"/>
+      <w:pPr>
+        <w:ind w:left="2880" w:hanging="480"/>
+      </w:pPr>
+    </w:lvl>
+    <w:lvl w:ilvl="4">
+      <w:start w:val="1"/>
+      <w:numFmt w:val="decimal"/>
+      <w:lvlText w:val="%5."/>
+      <w:lvlJc w:val="left"/>
+      <w:pPr>
+        <w:ind w:left="3600" w:hanging="480"/>
+      </w:pPr>
+    </w:lvl>
+    <w:lvl w:ilvl="5">
+      <w:start w:val="1"/>
+      <w:numFmt w:val="decimal"/>
+      <w:lvlText w:val="%6."/>
+      <w:lvlJc w:val="left"/>
+      <w:pPr>
+        <w:ind w:left="4320" w:hanging="480"/>
+      </w:pPr>
+    </w:lvl>
+    <w:lvl w:ilvl="6">
+      <w:start w:val="1"/>
+      <w:numFmt w:val="decimal"/>
+      <w:lvlText w:val="%7."/>
+      <w:lvlJc w:val="left"/>
+      <w:pPr>
+        <w:ind w:left="5040" w:hanging="480"/>
+      </w:pPr>
+    </w:lvl>
+    <w:lvl w:ilvl="7">
+      <w:start w:val="1"/>
+      <w:numFmt w:val="decimal"/>
+      <w:lvlText w:val="%8."/>
+      <w:lvlJc w:val="left"/>
+      <w:pPr>
+        <w:ind w:left="5760" w:hanging="480"/>
+      </w:pPr>
+    </w:lvl>
+    <w:lvl w:ilvl="8">
+      <w:start w:val="1"/>
+      <w:numFmt w:val="decimal"/>
+      <w:lvlText w:val="%9."/>
+      <w:lvlJc w:val="left"/>
+      <w:pPr>
+        <w:ind w:left="6480" w:hanging="480"/>
+      </w:pPr>
+    </w:lvl>
+  </w:abstractNum>
   <w:num w:numId="1000">
     <w:abstractNumId w:val="990"/>
   </w:num>
   <w:num w:numId="1001">
     <w:abstractNumId w:val="991"/>
+  </w:num>
+  <w:num w:numId="1002">
+    <w:abstractNumId w:val="99411"/>
+    <w:lvlOverride w:ilvl="0">
+      <w:startOverride w:val="1"/>
+    </w:lvlOverride>
+    <w:lvlOverride w:ilvl="1">
+      <w:startOverride w:val="1"/>
+    </w:lvlOverride>
+    <w:lvlOverride w:ilvl="2">
+      <w:startOverride w:val="1"/>
+    </w:lvlOverride>
+    <w:lvlOverride w:ilvl="3">
+      <w:startOverride w:val="1"/>
+    </w:lvlOverride>
+    <w:lvlOverride w:ilvl="4">
+      <w:startOverride w:val="1"/>
+    </w:lvlOverride>
+    <w:lvlOverride w:ilvl="5">
+      <w:startOverride w:val="1"/>
+    </w:lvlOverride>
+    <w:lvlOverride w:ilvl="6">
+      <w:startOverride w:val="1"/>
+    </w:lvlOverride>
+    <w:lvlOverride w:ilvl="7">
+      <w:startOverride w:val="1"/>
+    </w:lvlOverride>
+    <w:lvlOverride w:ilvl="8">
+      <w:startOverride w:val="1"/>
+    </w:lvlOverride>
   </w:num>
 </w:numbering>
 </file>

</xml_diff>

<commit_message>
Testando tamanho das imagens
</commit_message>
<xml_diff>
--- a/Lab_1/Relatorio_1.docx
+++ b/Lab_1/Relatorio_1.docx
@@ -133,7 +133,7 @@
         <w:pStyle w:val="Date"/>
       </w:pPr>
       <w:r>
-        <w:t xml:space="preserve">22</w:t>
+        <w:t xml:space="preserve">23</w:t>
       </w:r>
       <w:r>
         <w:t xml:space="preserve"> </w:t>
@@ -426,32 +426,6 @@
             </w:pPr>
             <w:r>
               <w:t xml:space="preserve">Osciloscópio</w:t>
-            </w:r>
-          </w:p>
-        </w:tc>
-        <w:tc>
-          <w:tcPr/>
-          <w:p>
-            <w:pPr>
-              <w:pStyle w:val="Compact"/>
-              <w:jc w:val="center"/>
-            </w:pPr>
-            <w:r>
-              <w:t xml:space="preserve">1</w:t>
-            </w:r>
-          </w:p>
-        </w:tc>
-      </w:tr>
-      <w:tr>
-        <w:tc>
-          <w:tcPr/>
-          <w:p>
-            <w:pPr>
-              <w:pStyle w:val="Compact"/>
-              <w:jc w:val="center"/>
-            </w:pPr>
-            <w:r>
-              <w:t xml:space="preserve">Transformador</w:t>
             </w:r>
           </w:p>
         </w:tc>
@@ -631,7 +605,7 @@
       </w:r>
     </w:p>
     <w:bookmarkEnd w:id="24"/>
-    <w:bookmarkStart w:id="27" w:name="desenvolvimento"/>
+    <w:bookmarkStart w:id="50" w:name="desenvolvimento"/>
     <w:p>
       <w:pPr>
         <w:pStyle w:val="Heading1"/>
@@ -668,7 +642,7 @@
       </w:r>
     </w:p>
     <w:bookmarkEnd w:id="25"/>
-    <w:bookmarkStart w:id="26" w:name="resultados"/>
+    <w:bookmarkStart w:id="49" w:name="resultados"/>
     <w:p>
       <w:pPr>
         <w:pStyle w:val="Heading2"/>
@@ -722,178 +696,425 @@
       </w:r>
     </w:p>
     <w:p>
-      <w:pPr>
-        <w:numPr>
-          <w:ilvl w:val="0"/>
-          <w:numId w:val="1002"/>
-        </w:numPr>
-        <w:pStyle w:val="Compact"/>
-      </w:pPr>
+      <w:r>
+        <w:br w:type="page"/>
+      </w:r>
+    </w:p>
+    <w:bookmarkStart w:id="38" w:name="circuito-aberto"/>
+    <w:p>
+      <w:pPr>
+        <w:pStyle w:val="Heading3"/>
+      </w:pPr>
+      <w:r>
+        <w:rPr>
+          <w:rStyle w:val="SectionNumber"/>
+        </w:rPr>
+        <w:t xml:space="preserve">4.2.1</w:t>
+      </w:r>
+      <w:r>
+        <w:tab/>
+      </w:r>
       <w:r>
         <w:t xml:space="preserve">Circuito aberto</w:t>
       </w:r>
-      <w:r>
-        <w:br/>
-      </w:r>
-    </w:p>
-    <w:p>
-      <w:pPr>
-        <w:numPr>
-          <w:ilvl w:val="0"/>
-          <w:numId w:val="1002"/>
-        </w:numPr>
-        <w:pStyle w:val="Compact"/>
-      </w:pPr>
+    </w:p>
+    <w:p>
+      <w:pPr>
+        <w:pStyle w:val="FirstParagraph"/>
+      </w:pPr>
+      <w:r>
+        <w:drawing>
+          <wp:inline>
+            <wp:extent cx="2667000" cy="1427215"/>
+            <wp:effectExtent b="0" l="0" r="0" t="0"/>
+            <wp:docPr descr="" title="" id="27" name="Picture"/>
+            <a:graphic>
+              <a:graphicData uri="http://schemas.openxmlformats.org/drawingml/2006/picture">
+                <pic:pic>
+                  <pic:nvPicPr>
+                    <pic:cNvPr descr="./Simulacoes/2CC1-circuito_aberto-circuito.jpg" id="28" name="Picture"/>
+                    <pic:cNvPicPr>
+                      <a:picLocks noChangeArrowheads="1" noChangeAspect="1"/>
+                    </pic:cNvPicPr>
+                  </pic:nvPicPr>
+                  <pic:blipFill>
+                    <a:blip r:embed="rId26"/>
+                    <a:stretch>
+                      <a:fillRect/>
+                    </a:stretch>
+                  </pic:blipFill>
+                  <pic:spPr bwMode="auto">
+                    <a:xfrm>
+                      <a:off x="0" y="0"/>
+                      <a:ext cx="2667000" cy="1427215"/>
+                    </a:xfrm>
+                    <a:prstGeom prst="rect">
+                      <a:avLst/>
+                    </a:prstGeom>
+                    <a:noFill/>
+                    <a:ln w="9525">
+                      <a:noFill/>
+                      <a:headEnd/>
+                      <a:tailEnd/>
+                    </a:ln>
+                  </pic:spPr>
+                </pic:pic>
+              </a:graphicData>
+            </a:graphic>
+          </wp:inline>
+        </w:drawing>
+      </w:r>
+    </w:p>
+    <w:p>
+      <w:pPr>
+        <w:pStyle w:val="BodyText"/>
+      </w:pPr>
+      <w:r>
+        <w:drawing>
+          <wp:inline>
+            <wp:extent cx="2133600" cy="3794912"/>
+            <wp:effectExtent b="0" l="0" r="0" t="0"/>
+            <wp:docPr descr="" title="" id="30" name="Picture"/>
+            <a:graphic>
+              <a:graphicData uri="http://schemas.openxmlformats.org/drawingml/2006/picture">
+                <pic:pic>
+                  <pic:nvPicPr>
+                    <pic:cNvPr descr="./Experimento_imagens/ex1-circuito_aberto/circuito_aberto.jpeg" id="31" name="Picture"/>
+                    <pic:cNvPicPr>
+                      <a:picLocks noChangeArrowheads="1" noChangeAspect="1"/>
+                    </pic:cNvPicPr>
+                  </pic:nvPicPr>
+                  <pic:blipFill>
+                    <a:blip r:embed="rId29"/>
+                    <a:stretch>
+                      <a:fillRect/>
+                    </a:stretch>
+                  </pic:blipFill>
+                  <pic:spPr bwMode="auto">
+                    <a:xfrm>
+                      <a:off x="0" y="0"/>
+                      <a:ext cx="2133600" cy="3794912"/>
+                    </a:xfrm>
+                    <a:prstGeom prst="rect">
+                      <a:avLst/>
+                    </a:prstGeom>
+                    <a:noFill/>
+                    <a:ln w="9525">
+                      <a:noFill/>
+                      <a:headEnd/>
+                      <a:tailEnd/>
+                    </a:ln>
+                  </pic:spPr>
+                </pic:pic>
+              </a:graphicData>
+            </a:graphic>
+          </wp:inline>
+        </w:drawing>
+      </w:r>
+    </w:p>
+    <w:p>
+      <w:r>
+        <w:br w:type="page"/>
+      </w:r>
+    </w:p>
+    <w:p>
+      <w:pPr>
+        <w:pStyle w:val="BodyText"/>
+      </w:pPr>
+      <w:r>
+        <w:drawing>
+          <wp:inline>
+            <wp:extent cx="2133600" cy="3794912"/>
+            <wp:effectExtent b="0" l="0" r="0" t="0"/>
+            <wp:docPr descr="" title="" id="33" name="Picture"/>
+            <a:graphic>
+              <a:graphicData uri="http://schemas.openxmlformats.org/drawingml/2006/picture">
+                <pic:pic>
+                  <pic:nvPicPr>
+                    <pic:cNvPr descr="./Experimento_imagens/ex1-circuito_aberto/grafico-circuito_aberto.jpeg" id="34" name="Picture"/>
+                    <pic:cNvPicPr>
+                      <a:picLocks noChangeArrowheads="1" noChangeAspect="1"/>
+                    </pic:cNvPicPr>
+                  </pic:nvPicPr>
+                  <pic:blipFill>
+                    <a:blip r:embed="rId32"/>
+                    <a:stretch>
+                      <a:fillRect/>
+                    </a:stretch>
+                  </pic:blipFill>
+                  <pic:spPr bwMode="auto">
+                    <a:xfrm>
+                      <a:off x="0" y="0"/>
+                      <a:ext cx="2133600" cy="3794912"/>
+                    </a:xfrm>
+                    <a:prstGeom prst="rect">
+                      <a:avLst/>
+                    </a:prstGeom>
+                    <a:noFill/>
+                    <a:ln w="9525">
+                      <a:noFill/>
+                      <a:headEnd/>
+                      <a:tailEnd/>
+                    </a:ln>
+                  </pic:spPr>
+                </pic:pic>
+              </a:graphicData>
+            </a:graphic>
+          </wp:inline>
+        </w:drawing>
+      </w:r>
+    </w:p>
+    <w:p>
+      <w:pPr>
+        <w:pStyle w:val="BodyText"/>
+      </w:pPr>
+      <w:r>
+        <w:drawing>
+          <wp:inline>
+            <wp:extent cx="2667000" cy="1425263"/>
+            <wp:effectExtent b="0" l="0" r="0" t="0"/>
+            <wp:docPr descr="" title="" id="36" name="Picture"/>
+            <a:graphic>
+              <a:graphicData uri="http://schemas.openxmlformats.org/drawingml/2006/picture">
+                <pic:pic>
+                  <pic:nvPicPr>
+                    <pic:cNvPr descr="./Simulacoes/2CC1-circuito_aberto.jpg" id="37" name="Picture"/>
+                    <pic:cNvPicPr>
+                      <a:picLocks noChangeArrowheads="1" noChangeAspect="1"/>
+                    </pic:cNvPicPr>
+                  </pic:nvPicPr>
+                  <pic:blipFill>
+                    <a:blip r:embed="rId35"/>
+                    <a:stretch>
+                      <a:fillRect/>
+                    </a:stretch>
+                  </pic:blipFill>
+                  <pic:spPr bwMode="auto">
+                    <a:xfrm>
+                      <a:off x="0" y="0"/>
+                      <a:ext cx="2667000" cy="1425263"/>
+                    </a:xfrm>
+                    <a:prstGeom prst="rect">
+                      <a:avLst/>
+                    </a:prstGeom>
+                    <a:noFill/>
+                    <a:ln w="9525">
+                      <a:noFill/>
+                      <a:headEnd/>
+                      <a:tailEnd/>
+                    </a:ln>
+                  </pic:spPr>
+                </pic:pic>
+              </a:graphicData>
+            </a:graphic>
+          </wp:inline>
+        </w:drawing>
+      </w:r>
+    </w:p>
+    <w:p>
+      <w:r>
+        <w:br w:type="page"/>
+      </w:r>
+    </w:p>
+    <w:bookmarkEnd w:id="38"/>
+    <w:bookmarkStart w:id="39" w:name="curto-circuito"/>
+    <w:p>
+      <w:pPr>
+        <w:pStyle w:val="Heading3"/>
+      </w:pPr>
+      <w:r>
+        <w:rPr>
+          <w:rStyle w:val="SectionNumber"/>
+        </w:rPr>
+        <w:t xml:space="preserve">4.2.2</w:t>
+      </w:r>
+      <w:r>
+        <w:tab/>
+      </w:r>
       <w:r>
         <w:t xml:space="preserve">Curto-circuito</w:t>
       </w:r>
-      <w:r>
-        <w:br/>
-      </w:r>
-    </w:p>
-    <w:p>
-      <w:pPr>
-        <w:numPr>
-          <w:ilvl w:val="0"/>
-          <w:numId w:val="1002"/>
-        </w:numPr>
-        <w:pStyle w:val="Compact"/>
-      </w:pPr>
+    </w:p>
+    <w:bookmarkEnd w:id="39"/>
+    <w:bookmarkStart w:id="40" w:name="resistor"/>
+    <w:p>
+      <w:pPr>
+        <w:pStyle w:val="Heading3"/>
+      </w:pPr>
+      <w:r>
+        <w:rPr>
+          <w:rStyle w:val="SectionNumber"/>
+        </w:rPr>
+        <w:t xml:space="preserve">4.2.3</w:t>
+      </w:r>
+      <w:r>
+        <w:tab/>
+      </w:r>
       <w:r>
         <w:t xml:space="preserve">Resistor</w:t>
       </w:r>
-      <w:r>
-        <w:br/>
-      </w:r>
-    </w:p>
-    <w:p>
-      <w:pPr>
-        <w:numPr>
-          <w:ilvl w:val="0"/>
-          <w:numId w:val="1002"/>
-        </w:numPr>
-        <w:pStyle w:val="Compact"/>
-      </w:pPr>
+    </w:p>
+    <w:bookmarkEnd w:id="40"/>
+    <w:bookmarkStart w:id="41" w:name="diodo-no-sentido-direto"/>
+    <w:p>
+      <w:pPr>
+        <w:pStyle w:val="Heading3"/>
+      </w:pPr>
+      <w:r>
+        <w:rPr>
+          <w:rStyle w:val="SectionNumber"/>
+        </w:rPr>
+        <w:t xml:space="preserve">4.2.4</w:t>
+      </w:r>
+      <w:r>
+        <w:tab/>
+      </w:r>
       <w:r>
         <w:t xml:space="preserve">Diodo no sentido direto</w:t>
       </w:r>
-      <w:r>
-        <w:br/>
-      </w:r>
-    </w:p>
-    <w:p>
-      <w:pPr>
-        <w:numPr>
-          <w:ilvl w:val="0"/>
-          <w:numId w:val="1002"/>
-        </w:numPr>
-        <w:pStyle w:val="Compact"/>
-      </w:pPr>
+    </w:p>
+    <w:bookmarkEnd w:id="41"/>
+    <w:bookmarkStart w:id="42" w:name="diodo-zener-no-sentido-direto"/>
+    <w:p>
+      <w:pPr>
+        <w:pStyle w:val="Heading3"/>
+      </w:pPr>
+      <w:r>
+        <w:rPr>
+          <w:rStyle w:val="SectionNumber"/>
+        </w:rPr>
+        <w:t xml:space="preserve">4.2.5</w:t>
+      </w:r>
+      <w:r>
+        <w:tab/>
+      </w:r>
       <w:r>
         <w:t xml:space="preserve">Diodo zener no sentido direto</w:t>
       </w:r>
-      <w:r>
-        <w:br/>
-      </w:r>
-    </w:p>
-    <w:p>
-      <w:pPr>
-        <w:numPr>
-          <w:ilvl w:val="0"/>
-          <w:numId w:val="1002"/>
-        </w:numPr>
-        <w:pStyle w:val="Compact"/>
-      </w:pPr>
+    </w:p>
+    <w:bookmarkEnd w:id="42"/>
+    <w:bookmarkStart w:id="43" w:name="X3bee9f5f07d8bf7bc9f5fb8a45153aa6f7e5af9"/>
+    <w:p>
+      <w:pPr>
+        <w:pStyle w:val="Heading3"/>
+      </w:pPr>
+      <w:r>
+        <w:rPr>
+          <w:rStyle w:val="SectionNumber"/>
+        </w:rPr>
+        <w:t xml:space="preserve">4.2.6</w:t>
+      </w:r>
+      <w:r>
+        <w:tab/>
+      </w:r>
       <w:r>
         <w:t xml:space="preserve">Diodo zener no sentido direto em serie com resistor</w:t>
       </w:r>
-      <w:r>
-        <w:br/>
-      </w:r>
-    </w:p>
-    <w:p>
-      <w:pPr>
-        <w:numPr>
-          <w:ilvl w:val="0"/>
-          <w:numId w:val="1002"/>
-        </w:numPr>
-        <w:pStyle w:val="Compact"/>
-      </w:pPr>
+    </w:p>
+    <w:bookmarkEnd w:id="43"/>
+    <w:bookmarkStart w:id="44" w:name="X19a5cb5a24b5785960940c86e0ccf2bdc906fb8"/>
+    <w:p>
+      <w:pPr>
+        <w:pStyle w:val="Heading3"/>
+      </w:pPr>
+      <w:r>
+        <w:rPr>
+          <w:rStyle w:val="SectionNumber"/>
+        </w:rPr>
+        <w:t xml:space="preserve">4.2.7</w:t>
+      </w:r>
+      <w:r>
+        <w:tab/>
+      </w:r>
       <w:r>
         <w:t xml:space="preserve">Diodo zener no sentido reverso em serie com resistor</w:t>
       </w:r>
-      <w:r>
-        <w:br/>
-      </w:r>
-    </w:p>
-    <w:p>
-      <w:pPr>
-        <w:numPr>
-          <w:ilvl w:val="0"/>
-          <w:numId w:val="1002"/>
-        </w:numPr>
-        <w:pStyle w:val="Compact"/>
-      </w:pPr>
+    </w:p>
+    <w:bookmarkEnd w:id="44"/>
+    <w:bookmarkStart w:id="45" w:name="X0109441fd30c4936aa02b18686dc154da688213"/>
+    <w:p>
+      <w:pPr>
+        <w:pStyle w:val="Heading3"/>
+      </w:pPr>
+      <w:r>
+        <w:rPr>
+          <w:rStyle w:val="SectionNumber"/>
+        </w:rPr>
+        <w:t xml:space="preserve">4.2.8</w:t>
+      </w:r>
+      <w:r>
+        <w:tab/>
+      </w:r>
       <w:r>
         <w:t xml:space="preserve">Diodo no sentido direto em serie com diodo zener no sentido direto</w:t>
       </w:r>
-      <w:r>
-        <w:br/>
-      </w:r>
-    </w:p>
-    <w:p>
-      <w:pPr>
-        <w:numPr>
-          <w:ilvl w:val="0"/>
-          <w:numId w:val="1002"/>
-        </w:numPr>
-        <w:pStyle w:val="Compact"/>
-      </w:pPr>
+    </w:p>
+    <w:bookmarkEnd w:id="45"/>
+    <w:bookmarkStart w:id="46" w:name="Xde2f7ec7cf672ca7ee9afe43043bde7b71dad32"/>
+    <w:p>
+      <w:pPr>
+        <w:pStyle w:val="Heading3"/>
+      </w:pPr>
+      <w:r>
+        <w:rPr>
+          <w:rStyle w:val="SectionNumber"/>
+        </w:rPr>
+        <w:t xml:space="preserve">4.2.9</w:t>
+      </w:r>
+      <w:r>
+        <w:tab/>
+      </w:r>
       <w:r>
         <w:t xml:space="preserve">Diodo no sentido direto em serie com diodo zener no sentido reverso</w:t>
       </w:r>
-      <w:r>
-        <w:br/>
-      </w:r>
-    </w:p>
-    <w:p>
-      <w:pPr>
-        <w:numPr>
-          <w:ilvl w:val="0"/>
-          <w:numId w:val="1002"/>
-        </w:numPr>
-        <w:pStyle w:val="Compact"/>
-      </w:pPr>
+    </w:p>
+    <w:bookmarkEnd w:id="46"/>
+    <w:bookmarkStart w:id="47" w:name="Xbb65ce3e9c6acd3dbb692afd818122cde5d38c6"/>
+    <w:p>
+      <w:pPr>
+        <w:pStyle w:val="Heading3"/>
+      </w:pPr>
+      <w:r>
+        <w:rPr>
+          <w:rStyle w:val="SectionNumber"/>
+        </w:rPr>
+        <w:t xml:space="preserve">4.2.10</w:t>
+      </w:r>
+      <w:r>
+        <w:tab/>
+      </w:r>
       <w:r>
         <w:t xml:space="preserve">Diodo no sentido direto em paralelo com diodo zener no sentido direto</w:t>
       </w:r>
-      <w:r>
-        <w:br/>
-      </w:r>
-    </w:p>
-    <w:p>
-      <w:pPr>
-        <w:numPr>
-          <w:ilvl w:val="0"/>
-          <w:numId w:val="1002"/>
-        </w:numPr>
-        <w:pStyle w:val="Compact"/>
-      </w:pPr>
+    </w:p>
+    <w:bookmarkEnd w:id="47"/>
+    <w:bookmarkStart w:id="48" w:name="Xd9422dc376c1c244f08654d3fdf1e81d7c14541"/>
+    <w:p>
+      <w:pPr>
+        <w:pStyle w:val="Heading3"/>
+      </w:pPr>
+      <w:r>
+        <w:rPr>
+          <w:rStyle w:val="SectionNumber"/>
+        </w:rPr>
+        <w:t xml:space="preserve">4.2.11</w:t>
+      </w:r>
+      <w:r>
+        <w:tab/>
+      </w:r>
       <w:r>
         <w:t xml:space="preserve">Diodo no sentido direto em paralelo com diodo zener no sentido reverso</w:t>
       </w:r>
-      <w:r>
-        <w:br/>
-      </w:r>
     </w:p>
     <w:p>
       <w:r>
         <w:br w:type="page"/>
       </w:r>
     </w:p>
-    <w:bookmarkEnd w:id="26"/>
-    <w:bookmarkEnd w:id="27"/>
-    <w:bookmarkStart w:id="28" w:name="conclusão"/>
+    <w:bookmarkEnd w:id="48"/>
+    <w:bookmarkEnd w:id="49"/>
+    <w:bookmarkEnd w:id="50"/>
+    <w:bookmarkStart w:id="51" w:name="conclusão"/>
     <w:p>
       <w:pPr>
         <w:pStyle w:val="Heading1"/>
@@ -916,8 +1137,8 @@
         <w:br w:type="page"/>
       </w:r>
     </w:p>
-    <w:bookmarkEnd w:id="28"/>
-    <w:bookmarkStart w:id="29" w:name="bibliografia"/>
+    <w:bookmarkEnd w:id="51"/>
+    <w:bookmarkStart w:id="52" w:name="bibliografia"/>
     <w:p>
       <w:pPr>
         <w:pStyle w:val="Heading1"/>
@@ -935,7 +1156,7 @@
         <w:t xml:space="preserve">BIBLIOGRAFIA</w:t>
       </w:r>
     </w:p>
-    <w:bookmarkEnd w:id="29"/>
+    <w:bookmarkEnd w:id="52"/>
     <w:sectPr/>
   </w:body>
 </w:document>
@@ -1118,126 +1339,11 @@
       </w:pPr>
     </w:lvl>
   </w:abstractNum>
-  <w:abstractNum w:abstractNumId="99411">
-    <w:nsid w:val="A99411"/>
-    <w:multiLevelType w:val="multilevel"/>
-    <w:lvl w:ilvl="0">
-      <w:start w:val="1"/>
-      <w:numFmt w:val="decimal"/>
-      <w:lvlText w:val="%1."/>
-      <w:lvlJc w:val="left"/>
-      <w:pPr>
-        <w:ind w:left="720" w:hanging="480"/>
-      </w:pPr>
-    </w:lvl>
-    <w:lvl w:ilvl="1">
-      <w:start w:val="1"/>
-      <w:numFmt w:val="decimal"/>
-      <w:lvlText w:val="%2."/>
-      <w:lvlJc w:val="left"/>
-      <w:pPr>
-        <w:ind w:left="1440" w:hanging="480"/>
-      </w:pPr>
-    </w:lvl>
-    <w:lvl w:ilvl="2">
-      <w:start w:val="1"/>
-      <w:numFmt w:val="decimal"/>
-      <w:lvlText w:val="%3."/>
-      <w:lvlJc w:val="left"/>
-      <w:pPr>
-        <w:ind w:left="2160" w:hanging="480"/>
-      </w:pPr>
-    </w:lvl>
-    <w:lvl w:ilvl="3">
-      <w:start w:val="1"/>
-      <w:numFmt w:val="decimal"/>
-      <w:lvlText w:val="%4."/>
-      <w:lvlJc w:val="left"/>
-      <w:pPr>
-        <w:ind w:left="2880" w:hanging="480"/>
-      </w:pPr>
-    </w:lvl>
-    <w:lvl w:ilvl="4">
-      <w:start w:val="1"/>
-      <w:numFmt w:val="decimal"/>
-      <w:lvlText w:val="%5."/>
-      <w:lvlJc w:val="left"/>
-      <w:pPr>
-        <w:ind w:left="3600" w:hanging="480"/>
-      </w:pPr>
-    </w:lvl>
-    <w:lvl w:ilvl="5">
-      <w:start w:val="1"/>
-      <w:numFmt w:val="decimal"/>
-      <w:lvlText w:val="%6."/>
-      <w:lvlJc w:val="left"/>
-      <w:pPr>
-        <w:ind w:left="4320" w:hanging="480"/>
-      </w:pPr>
-    </w:lvl>
-    <w:lvl w:ilvl="6">
-      <w:start w:val="1"/>
-      <w:numFmt w:val="decimal"/>
-      <w:lvlText w:val="%7."/>
-      <w:lvlJc w:val="left"/>
-      <w:pPr>
-        <w:ind w:left="5040" w:hanging="480"/>
-      </w:pPr>
-    </w:lvl>
-    <w:lvl w:ilvl="7">
-      <w:start w:val="1"/>
-      <w:numFmt w:val="decimal"/>
-      <w:lvlText w:val="%8."/>
-      <w:lvlJc w:val="left"/>
-      <w:pPr>
-        <w:ind w:left="5760" w:hanging="480"/>
-      </w:pPr>
-    </w:lvl>
-    <w:lvl w:ilvl="8">
-      <w:start w:val="1"/>
-      <w:numFmt w:val="decimal"/>
-      <w:lvlText w:val="%9."/>
-      <w:lvlJc w:val="left"/>
-      <w:pPr>
-        <w:ind w:left="6480" w:hanging="480"/>
-      </w:pPr>
-    </w:lvl>
-  </w:abstractNum>
   <w:num w:numId="1000">
     <w:abstractNumId w:val="990"/>
   </w:num>
   <w:num w:numId="1001">
     <w:abstractNumId w:val="991"/>
-  </w:num>
-  <w:num w:numId="1002">
-    <w:abstractNumId w:val="99411"/>
-    <w:lvlOverride w:ilvl="0">
-      <w:startOverride w:val="1"/>
-    </w:lvlOverride>
-    <w:lvlOverride w:ilvl="1">
-      <w:startOverride w:val="1"/>
-    </w:lvlOverride>
-    <w:lvlOverride w:ilvl="2">
-      <w:startOverride w:val="1"/>
-    </w:lvlOverride>
-    <w:lvlOverride w:ilvl="3">
-      <w:startOverride w:val="1"/>
-    </w:lvlOverride>
-    <w:lvlOverride w:ilvl="4">
-      <w:startOverride w:val="1"/>
-    </w:lvlOverride>
-    <w:lvlOverride w:ilvl="5">
-      <w:startOverride w:val="1"/>
-    </w:lvlOverride>
-    <w:lvlOverride w:ilvl="6">
-      <w:startOverride w:val="1"/>
-    </w:lvlOverride>
-    <w:lvlOverride w:ilvl="7">
-      <w:startOverride w:val="1"/>
-    </w:lvlOverride>
-    <w:lvlOverride w:ilvl="8">
-      <w:startOverride w:val="1"/>
-    </w:lvlOverride>
   </w:num>
 </w:numbering>
 </file>

</xml_diff>

<commit_message>
Resultados - Experimentos 1,2,3 e 4
</commit_message>
<xml_diff>
--- a/Lab_1/Relatorio_1.docx
+++ b/Lab_1/Relatorio_1.docx
@@ -133,7 +133,7 @@
         <w:pStyle w:val="Date"/>
       </w:pPr>
       <w:r>
-        <w:t xml:space="preserve">24</w:t>
+        <w:t xml:space="preserve">29</w:t>
       </w:r>
       <w:r>
         <w:t xml:space="preserve"> </w:t>
@@ -605,7 +605,7 @@
       </w:r>
     </w:p>
     <w:bookmarkEnd w:id="24"/>
-    <w:bookmarkStart w:id="74" w:name="desenvolvimento"/>
+    <w:bookmarkStart w:id="86" w:name="desenvolvimento"/>
     <w:p>
       <w:pPr>
         <w:pStyle w:val="Heading1"/>
@@ -642,7 +642,7 @@
       </w:r>
     </w:p>
     <w:bookmarkEnd w:id="25"/>
-    <w:bookmarkStart w:id="73" w:name="resultados"/>
+    <w:bookmarkStart w:id="85" w:name="resultados"/>
     <w:p>
       <w:pPr>
         <w:pStyle w:val="Heading2"/>
@@ -723,168 +723,63 @@
         <w:pStyle w:val="FirstParagraph"/>
       </w:pPr>
       <w:r>
+        <w:t xml:space="preserve">O primeiro experimento foi projetado com o circuito aberto no lugar do dispositivo de teste, como pode ser observado pela figura</w:t>
+      </w:r>
+      <w:r>
+        <w:t xml:space="preserve"> </w:t>
+      </w:r>
+      <w:r>
+        <w:t xml:space="preserve">. O circuito foi montado como apresentado na figura</w:t>
+      </w:r>
+      <w:r>
+        <w:t xml:space="preserve"> </w:t>
+      </w:r>
+      <w:r>
+        <w:t xml:space="preserve">. O resultado obtido pelo gráfico presente no osciloscópio é uma linha reta no eixo x, representando a tensão sobre o nó CH1, figura</w:t>
+      </w:r>
+      <w:r>
+        <w:t xml:space="preserve"> </w:t>
+      </w:r>
+      <w:r>
+        <w:t xml:space="preserve">, e o resultado esperado é o simulado computacionalmente pela figura</w:t>
+      </w:r>
+      <w:r>
+        <w:t xml:space="preserve"> </w:t>
+      </w:r>
+      <w:r>
+        <w:t xml:space="preserve">.</w:t>
+      </w:r>
+      <w:r>
+        <w:br/>
+      </w:r>
+      <w:r>
+        <w:t xml:space="preserve">Como pode ser observado, o gráfico obtido pelo osciloscópio e o simulado são semelhantes, mostrando que o experimento foi bem-sucedido.</w:t>
+      </w:r>
+      <w:r>
+        <w:br/>
+      </w:r>
+    </w:p>
+    <w:p>
+      <w:pPr>
+        <w:pStyle w:val="CaptionedFigure"/>
+      </w:pPr>
+      <w:r>
         <w:drawing>
           <wp:inline>
-            <wp:extent cx="2667000" cy="1427215"/>
+            <wp:extent cx="2667000" cy="1425263"/>
             <wp:effectExtent b="0" l="0" r="0" t="0"/>
-            <wp:docPr descr="" title="" id="27" name="Picture"/>
+            <wp:docPr descr="Circuito aberto." title="" id="27" name="Picture"/>
             <a:graphic>
               <a:graphicData uri="http://schemas.openxmlformats.org/drawingml/2006/picture">
                 <pic:pic>
                   <pic:nvPicPr>
-                    <pic:cNvPr descr="./Simulacoes/2CC1-circuito_aberto-circuito.jpg" id="28" name="Picture"/>
+                    <pic:cNvPr descr="./Simulacoes/relatorio/2CC1-Circuito_aberto.png" id="28" name="Picture"/>
                     <pic:cNvPicPr>
                       <a:picLocks noChangeArrowheads="1" noChangeAspect="1"/>
                     </pic:cNvPicPr>
                   </pic:nvPicPr>
                   <pic:blipFill>
                     <a:blip r:embed="rId26"/>
-                    <a:stretch>
-                      <a:fillRect/>
-                    </a:stretch>
-                  </pic:blipFill>
-                  <pic:spPr bwMode="auto">
-                    <a:xfrm>
-                      <a:off x="0" y="0"/>
-                      <a:ext cx="2667000" cy="1427215"/>
-                    </a:xfrm>
-                    <a:prstGeom prst="rect">
-                      <a:avLst/>
-                    </a:prstGeom>
-                    <a:noFill/>
-                    <a:ln w="9525">
-                      <a:noFill/>
-                      <a:headEnd/>
-                      <a:tailEnd/>
-                    </a:ln>
-                  </pic:spPr>
-                </pic:pic>
-              </a:graphicData>
-            </a:graphic>
-          </wp:inline>
-        </w:drawing>
-      </w:r>
-    </w:p>
-    <w:p>
-      <w:pPr>
-        <w:pStyle w:val="BodyText"/>
-      </w:pPr>
-      <w:r>
-        <w:drawing>
-          <wp:inline>
-            <wp:extent cx="2133600" cy="3794912"/>
-            <wp:effectExtent b="0" l="0" r="0" t="0"/>
-            <wp:docPr descr="" title="" id="30" name="Picture"/>
-            <a:graphic>
-              <a:graphicData uri="http://schemas.openxmlformats.org/drawingml/2006/picture">
-                <pic:pic>
-                  <pic:nvPicPr>
-                    <pic:cNvPr descr="./Experimento_imagens/ex1-circuito_aberto/circuito_aberto.jpeg" id="31" name="Picture"/>
-                    <pic:cNvPicPr>
-                      <a:picLocks noChangeArrowheads="1" noChangeAspect="1"/>
-                    </pic:cNvPicPr>
-                  </pic:nvPicPr>
-                  <pic:blipFill>
-                    <a:blip r:embed="rId29"/>
-                    <a:stretch>
-                      <a:fillRect/>
-                    </a:stretch>
-                  </pic:blipFill>
-                  <pic:spPr bwMode="auto">
-                    <a:xfrm>
-                      <a:off x="0" y="0"/>
-                      <a:ext cx="2133600" cy="3794912"/>
-                    </a:xfrm>
-                    <a:prstGeom prst="rect">
-                      <a:avLst/>
-                    </a:prstGeom>
-                    <a:noFill/>
-                    <a:ln w="9525">
-                      <a:noFill/>
-                      <a:headEnd/>
-                      <a:tailEnd/>
-                    </a:ln>
-                  </pic:spPr>
-                </pic:pic>
-              </a:graphicData>
-            </a:graphic>
-          </wp:inline>
-        </w:drawing>
-      </w:r>
-    </w:p>
-    <w:p>
-      <w:r>
-        <w:br w:type="page"/>
-      </w:r>
-    </w:p>
-    <w:p>
-      <w:pPr>
-        <w:pStyle w:val="BodyText"/>
-      </w:pPr>
-      <w:r>
-        <w:drawing>
-          <wp:inline>
-            <wp:extent cx="2133600" cy="3794912"/>
-            <wp:effectExtent b="0" l="0" r="0" t="0"/>
-            <wp:docPr descr="" title="" id="33" name="Picture"/>
-            <a:graphic>
-              <a:graphicData uri="http://schemas.openxmlformats.org/drawingml/2006/picture">
-                <pic:pic>
-                  <pic:nvPicPr>
-                    <pic:cNvPr descr="./Experimento_imagens/ex1-circuito_aberto/grafico-circuito_aberto.jpeg" id="34" name="Picture"/>
-                    <pic:cNvPicPr>
-                      <a:picLocks noChangeArrowheads="1" noChangeAspect="1"/>
-                    </pic:cNvPicPr>
-                  </pic:nvPicPr>
-                  <pic:blipFill>
-                    <a:blip r:embed="rId32"/>
-                    <a:stretch>
-                      <a:fillRect/>
-                    </a:stretch>
-                  </pic:blipFill>
-                  <pic:spPr bwMode="auto">
-                    <a:xfrm>
-                      <a:off x="0" y="0"/>
-                      <a:ext cx="2133600" cy="3794912"/>
-                    </a:xfrm>
-                    <a:prstGeom prst="rect">
-                      <a:avLst/>
-                    </a:prstGeom>
-                    <a:noFill/>
-                    <a:ln w="9525">
-                      <a:noFill/>
-                      <a:headEnd/>
-                      <a:tailEnd/>
-                    </a:ln>
-                  </pic:spPr>
-                </pic:pic>
-              </a:graphicData>
-            </a:graphic>
-          </wp:inline>
-        </w:drawing>
-      </w:r>
-    </w:p>
-    <w:p>
-      <w:pPr>
-        <w:pStyle w:val="BodyText"/>
-      </w:pPr>
-      <w:r>
-        <w:drawing>
-          <wp:inline>
-            <wp:extent cx="2667000" cy="1425263"/>
-            <wp:effectExtent b="0" l="0" r="0" t="0"/>
-            <wp:docPr descr="" title="" id="36" name="Picture"/>
-            <a:graphic>
-              <a:graphicData uri="http://schemas.openxmlformats.org/drawingml/2006/picture">
-                <pic:pic>
-                  <pic:nvPicPr>
-                    <pic:cNvPr descr="./Simulacoes/2CC1-circuito_aberto.jpg" id="37" name="Picture"/>
-                    <pic:cNvPicPr>
-                      <a:picLocks noChangeArrowheads="1" noChangeAspect="1"/>
-                    </pic:cNvPicPr>
-                  </pic:nvPicPr>
-                  <pic:blipFill>
-                    <a:blip r:embed="rId35"/>
                     <a:stretch>
                       <a:fillRect/>
                     </a:stretch>
@@ -912,50 +807,34 @@
       </w:r>
     </w:p>
     <w:p>
-      <w:r>
-        <w:br w:type="page"/>
-      </w:r>
-    </w:p>
-    <w:bookmarkEnd w:id="38"/>
-    <w:bookmarkStart w:id="51" w:name="curto-circuito"/>
-    <w:p>
-      <w:pPr>
-        <w:pStyle w:val="Heading3"/>
-      </w:pPr>
-      <w:r>
-        <w:rPr>
-          <w:rStyle w:val="SectionNumber"/>
-        </w:rPr>
-        <w:t xml:space="preserve">4.2.2</w:t>
-      </w:r>
-      <w:r>
-        <w:tab/>
-      </w:r>
-      <w:r>
-        <w:t xml:space="preserve">Curto-circuito</w:t>
-      </w:r>
-    </w:p>
-    <w:p>
-      <w:pPr>
-        <w:pStyle w:val="FirstParagraph"/>
+      <w:pPr>
+        <w:pStyle w:val="ImageCaption"/>
+      </w:pPr>
+      <w:r>
+        <w:t xml:space="preserve">Circuito aberto.</w:t>
+      </w:r>
+    </w:p>
+    <w:p>
+      <w:pPr>
+        <w:pStyle w:val="CaptionedFigure"/>
       </w:pPr>
       <w:r>
         <w:drawing>
           <wp:inline>
-            <wp:extent cx="2667000" cy="1425263"/>
+            <wp:extent cx="1866900" cy="3320548"/>
             <wp:effectExtent b="0" l="0" r="0" t="0"/>
-            <wp:docPr descr="" title="" id="40" name="Picture"/>
+            <wp:docPr descr="Montagem do circuito aberto para o experimento." title="" id="30" name="Picture"/>
             <a:graphic>
               <a:graphicData uri="http://schemas.openxmlformats.org/drawingml/2006/picture">
                 <pic:pic>
                   <pic:nvPicPr>
-                    <pic:cNvPr descr="./Simulacoes/2CC2-curto-circuito.jpg" id="41" name="Picture"/>
+                    <pic:cNvPr descr="./Experimento_imagens/ex1-circuito_aberto/circuito_aberto.jpeg" id="31" name="Picture"/>
                     <pic:cNvPicPr>
                       <a:picLocks noChangeArrowheads="1" noChangeAspect="1"/>
                     </pic:cNvPicPr>
                   </pic:nvPicPr>
                   <pic:blipFill>
-                    <a:blip r:embed="rId39"/>
+                    <a:blip r:embed="rId29"/>
                     <a:stretch>
                       <a:fillRect/>
                     </a:stretch>
@@ -963,7 +842,7 @@
                   <pic:spPr bwMode="auto">
                     <a:xfrm>
                       <a:off x="0" y="0"/>
-                      <a:ext cx="2667000" cy="1425263"/>
+                      <a:ext cx="1866900" cy="3320548"/>
                     </a:xfrm>
                     <a:prstGeom prst="rect">
                       <a:avLst/>
@@ -984,25 +863,38 @@
     </w:p>
     <w:p>
       <w:pPr>
-        <w:pStyle w:val="BodyText"/>
+        <w:pStyle w:val="ImageCaption"/>
+      </w:pPr>
+      <w:r>
+        <w:t xml:space="preserve">Montagem do circuito aberto para o experimento.</w:t>
+      </w:r>
+    </w:p>
+    <w:p>
+      <w:r>
+        <w:br w:type="page"/>
+      </w:r>
+    </w:p>
+    <w:p>
+      <w:pPr>
+        <w:pStyle w:val="CaptionedFigure"/>
       </w:pPr>
       <w:r>
         <w:drawing>
           <wp:inline>
-            <wp:extent cx="2133600" cy="3794912"/>
+            <wp:extent cx="1866900" cy="3320548"/>
             <wp:effectExtent b="0" l="0" r="0" t="0"/>
-            <wp:docPr descr="" title="" id="43" name="Picture"/>
+            <wp:docPr descr="Gráfico do osciloscópio para o circuito aberto." title="" id="33" name="Picture"/>
             <a:graphic>
               <a:graphicData uri="http://schemas.openxmlformats.org/drawingml/2006/picture">
                 <pic:pic>
                   <pic:nvPicPr>
-                    <pic:cNvPr descr="./Experimento_imagens/ex2-curto-circuito/curto-circuito.jpeg" id="44" name="Picture"/>
+                    <pic:cNvPr descr="./Experimento_imagens/ex1-circuito_aberto/grafico-circuito_aberto.jpeg" id="34" name="Picture"/>
                     <pic:cNvPicPr>
                       <a:picLocks noChangeArrowheads="1" noChangeAspect="1"/>
                     </pic:cNvPicPr>
                   </pic:nvPicPr>
                   <pic:blipFill>
-                    <a:blip r:embed="rId42"/>
+                    <a:blip r:embed="rId32"/>
                     <a:stretch>
                       <a:fillRect/>
                     </a:stretch>
@@ -1010,7 +902,7 @@
                   <pic:spPr bwMode="auto">
                     <a:xfrm>
                       <a:off x="0" y="0"/>
-                      <a:ext cx="2133600" cy="3794912"/>
+                      <a:ext cx="1866900" cy="3320548"/>
                     </a:xfrm>
                     <a:prstGeom prst="rect">
                       <a:avLst/>
@@ -1030,149 +922,34 @@
       </w:r>
     </w:p>
     <w:p>
-      <w:r>
-        <w:br w:type="page"/>
-      </w:r>
-    </w:p>
-    <w:p>
-      <w:pPr>
-        <w:pStyle w:val="BodyText"/>
+      <w:pPr>
+        <w:pStyle w:val="ImageCaption"/>
+      </w:pPr>
+      <w:r>
+        <w:t xml:space="preserve">Gráfico do osciloscópio para o circuito aberto.</w:t>
+      </w:r>
+    </w:p>
+    <w:p>
+      <w:pPr>
+        <w:pStyle w:val="CaptionedFigure"/>
       </w:pPr>
       <w:r>
         <w:drawing>
           <wp:inline>
-            <wp:extent cx="2133600" cy="3794912"/>
+            <wp:extent cx="2667000" cy="1421358"/>
             <wp:effectExtent b="0" l="0" r="0" t="0"/>
-            <wp:docPr descr="" title="" id="46" name="Picture"/>
+            <wp:docPr descr="Gráfico do circuito aberto simulado computacionalmente." title="" id="36" name="Picture"/>
             <a:graphic>
               <a:graphicData uri="http://schemas.openxmlformats.org/drawingml/2006/picture">
                 <pic:pic>
                   <pic:nvPicPr>
-                    <pic:cNvPr descr="./Experimento_imagens/ex2-curto-circuito/grafico-curto-circuito.jpeg" id="47" name="Picture"/>
+                    <pic:cNvPr descr="./Simulacoes/relatorio/2CC1-grafico-circuito_aberto.png" id="37" name="Picture"/>
                     <pic:cNvPicPr>
                       <a:picLocks noChangeArrowheads="1" noChangeAspect="1"/>
                     </pic:cNvPicPr>
                   </pic:nvPicPr>
                   <pic:blipFill>
-                    <a:blip r:embed="rId45"/>
-                    <a:stretch>
-                      <a:fillRect/>
-                    </a:stretch>
-                  </pic:blipFill>
-                  <pic:spPr bwMode="auto">
-                    <a:xfrm>
-                      <a:off x="0" y="0"/>
-                      <a:ext cx="2133600" cy="3794912"/>
-                    </a:xfrm>
-                    <a:prstGeom prst="rect">
-                      <a:avLst/>
-                    </a:prstGeom>
-                    <a:noFill/>
-                    <a:ln w="9525">
-                      <a:noFill/>
-                      <a:headEnd/>
-                      <a:tailEnd/>
-                    </a:ln>
-                  </pic:spPr>
-                </pic:pic>
-              </a:graphicData>
-            </a:graphic>
-          </wp:inline>
-        </w:drawing>
-      </w:r>
-    </w:p>
-    <w:p>
-      <w:pPr>
-        <w:pStyle w:val="BodyText"/>
-      </w:pPr>
-      <w:r>
-        <w:drawing>
-          <wp:inline>
-            <wp:extent cx="2667000" cy="1384262"/>
-            <wp:effectExtent b="0" l="0" r="0" t="0"/>
-            <wp:docPr descr="" title="" id="49" name="Picture"/>
-            <a:graphic>
-              <a:graphicData uri="http://schemas.openxmlformats.org/drawingml/2006/picture">
-                <pic:pic>
-                  <pic:nvPicPr>
-                    <pic:cNvPr descr="./Simulacoes/2CC2-curto.jpg" id="50" name="Picture"/>
-                    <pic:cNvPicPr>
-                      <a:picLocks noChangeArrowheads="1" noChangeAspect="1"/>
-                    </pic:cNvPicPr>
-                  </pic:nvPicPr>
-                  <pic:blipFill>
-                    <a:blip r:embed="rId48"/>
-                    <a:stretch>
-                      <a:fillRect/>
-                    </a:stretch>
-                  </pic:blipFill>
-                  <pic:spPr bwMode="auto">
-                    <a:xfrm>
-                      <a:off x="0" y="0"/>
-                      <a:ext cx="2667000" cy="1384262"/>
-                    </a:xfrm>
-                    <a:prstGeom prst="rect">
-                      <a:avLst/>
-                    </a:prstGeom>
-                    <a:noFill/>
-                    <a:ln w="9525">
-                      <a:noFill/>
-                      <a:headEnd/>
-                      <a:tailEnd/>
-                    </a:ln>
-                  </pic:spPr>
-                </pic:pic>
-              </a:graphicData>
-            </a:graphic>
-          </wp:inline>
-        </w:drawing>
-      </w:r>
-    </w:p>
-    <w:p>
-      <w:r>
-        <w:br w:type="page"/>
-      </w:r>
-    </w:p>
-    <w:bookmarkEnd w:id="51"/>
-    <w:bookmarkStart w:id="64" w:name="resistor"/>
-    <w:p>
-      <w:pPr>
-        <w:pStyle w:val="Heading3"/>
-      </w:pPr>
-      <w:r>
-        <w:rPr>
-          <w:rStyle w:val="SectionNumber"/>
-        </w:rPr>
-        <w:t xml:space="preserve">4.2.3</w:t>
-      </w:r>
-      <w:r>
-        <w:tab/>
-      </w:r>
-      <w:r>
-        <w:t xml:space="preserve">Resistor</w:t>
-      </w:r>
-    </w:p>
-    <w:p>
-      <w:pPr>
-        <w:pStyle w:val="FirstParagraph"/>
-      </w:pPr>
-      <w:r>
-        <w:drawing>
-          <wp:inline>
-            <wp:extent cx="2667000" cy="1421358"/>
-            <wp:effectExtent b="0" l="0" r="0" t="0"/>
-            <wp:docPr descr="" title="" id="53" name="Picture"/>
-            <a:graphic>
-              <a:graphicData uri="http://schemas.openxmlformats.org/drawingml/2006/picture">
-                <pic:pic>
-                  <pic:nvPicPr>
-                    <pic:cNvPr descr="./Simulacoes/2CC3-Resitores_E12-circuito.jpg" id="54" name="Picture"/>
-                    <pic:cNvPicPr>
-                      <a:picLocks noChangeArrowheads="1" noChangeAspect="1"/>
-                    </pic:cNvPicPr>
-                  </pic:nvPicPr>
-                  <pic:blipFill>
-                    <a:blip r:embed="rId52"/>
+                    <a:blip r:embed="rId35"/>
                     <a:stretch>
                       <a:fillRect/>
                     </a:stretch>
@@ -1201,14 +978,504 @@
     </w:p>
     <w:p>
       <w:pPr>
-        <w:pStyle w:val="BodyText"/>
+        <w:pStyle w:val="ImageCaption"/>
+      </w:pPr>
+      <w:r>
+        <w:t xml:space="preserve">Gráfico do circuito aberto simulado computacionalmente.</w:t>
+      </w:r>
+    </w:p>
+    <w:p>
+      <w:r>
+        <w:br w:type="page"/>
+      </w:r>
+    </w:p>
+    <w:bookmarkEnd w:id="38"/>
+    <w:bookmarkStart w:id="51" w:name="curto-circuito"/>
+    <w:p>
+      <w:pPr>
+        <w:pStyle w:val="Heading3"/>
+      </w:pPr>
+      <w:r>
+        <w:rPr>
+          <w:rStyle w:val="SectionNumber"/>
+        </w:rPr>
+        <w:t xml:space="preserve">4.2.2</w:t>
+      </w:r>
+      <w:r>
+        <w:tab/>
+      </w:r>
+      <w:r>
+        <w:t xml:space="preserve">Curto-circuito</w:t>
+      </w:r>
+    </w:p>
+    <w:p>
+      <w:pPr>
+        <w:pStyle w:val="FirstParagraph"/>
+      </w:pPr>
+      <w:r>
+        <w:t xml:space="preserve">O segundo experimento foi projetado com o circuito em curto no lugar do dispositivo de teste, como pode ser observado pela figura</w:t>
+      </w:r>
+      <w:r>
+        <w:t xml:space="preserve"> </w:t>
+      </w:r>
+      <w:r>
+        <w:t xml:space="preserve">. O circuito foi montado como apresentado na figura</w:t>
+      </w:r>
+      <w:r>
+        <w:t xml:space="preserve"> </w:t>
+      </w:r>
+      <w:r>
+        <w:t xml:space="preserve">. O resultado obtido pelo gráfico presente no osciloscópio é uma linha reta no eixo y, que representa a corrente que flui do nó CH1 para o terra, figura</w:t>
+      </w:r>
+      <w:r>
+        <w:t xml:space="preserve"> </w:t>
+      </w:r>
+      <w:r>
+        <w:t xml:space="preserve">, e o resultado esperado é o simulado computacionalmente pela figura</w:t>
+      </w:r>
+      <w:r>
+        <w:t xml:space="preserve"> </w:t>
+      </w:r>
+      <w:r>
+        <w:t xml:space="preserve">.</w:t>
+      </w:r>
+      <w:r>
+        <w:br/>
+      </w:r>
+      <w:r>
+        <w:t xml:space="preserve">Como pode ser observado, o gráfico obtido pelo osciloscópio e o simulado são semelhantes, mostrando que o experimento foi bem-sucedido.</w:t>
+      </w:r>
+      <w:r>
+        <w:br/>
+      </w:r>
+    </w:p>
+    <w:p>
+      <w:pPr>
+        <w:pStyle w:val="CaptionedFigure"/>
       </w:pPr>
       <w:r>
         <w:drawing>
           <wp:inline>
-            <wp:extent cx="2133600" cy="3794912"/>
+            <wp:extent cx="2667000" cy="1419406"/>
             <wp:effectExtent b="0" l="0" r="0" t="0"/>
-            <wp:docPr descr="" title="" id="56" name="Picture"/>
+            <wp:docPr descr="Curto-circuito." title="" id="40" name="Picture"/>
+            <a:graphic>
+              <a:graphicData uri="http://schemas.openxmlformats.org/drawingml/2006/picture">
+                <pic:pic>
+                  <pic:nvPicPr>
+                    <pic:cNvPr descr="./Simulacoes/relatorio/2CC2-curto-circuito.png" id="41" name="Picture"/>
+                    <pic:cNvPicPr>
+                      <a:picLocks noChangeArrowheads="1" noChangeAspect="1"/>
+                    </pic:cNvPicPr>
+                  </pic:nvPicPr>
+                  <pic:blipFill>
+                    <a:blip r:embed="rId39"/>
+                    <a:stretch>
+                      <a:fillRect/>
+                    </a:stretch>
+                  </pic:blipFill>
+                  <pic:spPr bwMode="auto">
+                    <a:xfrm>
+                      <a:off x="0" y="0"/>
+                      <a:ext cx="2667000" cy="1419406"/>
+                    </a:xfrm>
+                    <a:prstGeom prst="rect">
+                      <a:avLst/>
+                    </a:prstGeom>
+                    <a:noFill/>
+                    <a:ln w="9525">
+                      <a:noFill/>
+                      <a:headEnd/>
+                      <a:tailEnd/>
+                    </a:ln>
+                  </pic:spPr>
+                </pic:pic>
+              </a:graphicData>
+            </a:graphic>
+          </wp:inline>
+        </w:drawing>
+      </w:r>
+    </w:p>
+    <w:p>
+      <w:pPr>
+        <w:pStyle w:val="ImageCaption"/>
+      </w:pPr>
+      <w:r>
+        <w:t xml:space="preserve">Curto-circuito.</w:t>
+      </w:r>
+    </w:p>
+    <w:p>
+      <w:pPr>
+        <w:pStyle w:val="CaptionedFigure"/>
+      </w:pPr>
+      <w:r>
+        <w:drawing>
+          <wp:inline>
+            <wp:extent cx="1866900" cy="3320548"/>
+            <wp:effectExtent b="0" l="0" r="0" t="0"/>
+            <wp:docPr descr="Montagem do curto-circuito para o experimento." title="" id="43" name="Picture"/>
+            <a:graphic>
+              <a:graphicData uri="http://schemas.openxmlformats.org/drawingml/2006/picture">
+                <pic:pic>
+                  <pic:nvPicPr>
+                    <pic:cNvPr descr="./Experimento_imagens/ex2-curto-circuito/curto-circuito.jpeg" id="44" name="Picture"/>
+                    <pic:cNvPicPr>
+                      <a:picLocks noChangeArrowheads="1" noChangeAspect="1"/>
+                    </pic:cNvPicPr>
+                  </pic:nvPicPr>
+                  <pic:blipFill>
+                    <a:blip r:embed="rId42"/>
+                    <a:stretch>
+                      <a:fillRect/>
+                    </a:stretch>
+                  </pic:blipFill>
+                  <pic:spPr bwMode="auto">
+                    <a:xfrm>
+                      <a:off x="0" y="0"/>
+                      <a:ext cx="1866900" cy="3320548"/>
+                    </a:xfrm>
+                    <a:prstGeom prst="rect">
+                      <a:avLst/>
+                    </a:prstGeom>
+                    <a:noFill/>
+                    <a:ln w="9525">
+                      <a:noFill/>
+                      <a:headEnd/>
+                      <a:tailEnd/>
+                    </a:ln>
+                  </pic:spPr>
+                </pic:pic>
+              </a:graphicData>
+            </a:graphic>
+          </wp:inline>
+        </w:drawing>
+      </w:r>
+    </w:p>
+    <w:p>
+      <w:pPr>
+        <w:pStyle w:val="ImageCaption"/>
+      </w:pPr>
+      <w:r>
+        <w:t xml:space="preserve">Montagem do curto-circuito para o experimento.</w:t>
+      </w:r>
+    </w:p>
+    <w:p>
+      <w:r>
+        <w:br w:type="page"/>
+      </w:r>
+    </w:p>
+    <w:p>
+      <w:pPr>
+        <w:pStyle w:val="CaptionedFigure"/>
+      </w:pPr>
+      <w:r>
+        <w:drawing>
+          <wp:inline>
+            <wp:extent cx="1866900" cy="3320548"/>
+            <wp:effectExtent b="0" l="0" r="0" t="0"/>
+            <wp:docPr descr="Gráfico do osciloscópio para o curto-circuito." title="" id="46" name="Picture"/>
+            <a:graphic>
+              <a:graphicData uri="http://schemas.openxmlformats.org/drawingml/2006/picture">
+                <pic:pic>
+                  <pic:nvPicPr>
+                    <pic:cNvPr descr="./Experimento_imagens/ex2-curto-circuito/grafico-curto-circuito.jpeg" id="47" name="Picture"/>
+                    <pic:cNvPicPr>
+                      <a:picLocks noChangeArrowheads="1" noChangeAspect="1"/>
+                    </pic:cNvPicPr>
+                  </pic:nvPicPr>
+                  <pic:blipFill>
+                    <a:blip r:embed="rId45"/>
+                    <a:stretch>
+                      <a:fillRect/>
+                    </a:stretch>
+                  </pic:blipFill>
+                  <pic:spPr bwMode="auto">
+                    <a:xfrm>
+                      <a:off x="0" y="0"/>
+                      <a:ext cx="1866900" cy="3320548"/>
+                    </a:xfrm>
+                    <a:prstGeom prst="rect">
+                      <a:avLst/>
+                    </a:prstGeom>
+                    <a:noFill/>
+                    <a:ln w="9525">
+                      <a:noFill/>
+                      <a:headEnd/>
+                      <a:tailEnd/>
+                    </a:ln>
+                  </pic:spPr>
+                </pic:pic>
+              </a:graphicData>
+            </a:graphic>
+          </wp:inline>
+        </w:drawing>
+      </w:r>
+    </w:p>
+    <w:p>
+      <w:pPr>
+        <w:pStyle w:val="ImageCaption"/>
+      </w:pPr>
+      <w:r>
+        <w:t xml:space="preserve">Gráfico do osciloscópio para o curto-circuito.</w:t>
+      </w:r>
+    </w:p>
+    <w:p>
+      <w:pPr>
+        <w:pStyle w:val="CaptionedFigure"/>
+      </w:pPr>
+      <w:r>
+        <w:drawing>
+          <wp:inline>
+            <wp:extent cx="2667000" cy="1421358"/>
+            <wp:effectExtent b="0" l="0" r="0" t="0"/>
+            <wp:docPr descr="Gráfico do curto-circuito simulado computacionalmente." title="" id="49" name="Picture"/>
+            <a:graphic>
+              <a:graphicData uri="http://schemas.openxmlformats.org/drawingml/2006/picture">
+                <pic:pic>
+                  <pic:nvPicPr>
+                    <pic:cNvPr descr="./Simulacoes/relatorio/2CC2-grafico-curto-circuito.png" id="50" name="Picture"/>
+                    <pic:cNvPicPr>
+                      <a:picLocks noChangeArrowheads="1" noChangeAspect="1"/>
+                    </pic:cNvPicPr>
+                  </pic:nvPicPr>
+                  <pic:blipFill>
+                    <a:blip r:embed="rId48"/>
+                    <a:stretch>
+                      <a:fillRect/>
+                    </a:stretch>
+                  </pic:blipFill>
+                  <pic:spPr bwMode="auto">
+                    <a:xfrm>
+                      <a:off x="0" y="0"/>
+                      <a:ext cx="2667000" cy="1421358"/>
+                    </a:xfrm>
+                    <a:prstGeom prst="rect">
+                      <a:avLst/>
+                    </a:prstGeom>
+                    <a:noFill/>
+                    <a:ln w="9525">
+                      <a:noFill/>
+                      <a:headEnd/>
+                      <a:tailEnd/>
+                    </a:ln>
+                  </pic:spPr>
+                </pic:pic>
+              </a:graphicData>
+            </a:graphic>
+          </wp:inline>
+        </w:drawing>
+      </w:r>
+    </w:p>
+    <w:p>
+      <w:pPr>
+        <w:pStyle w:val="ImageCaption"/>
+      </w:pPr>
+      <w:r>
+        <w:t xml:space="preserve">Gráfico do curto-circuito simulado computacionalmente.</w:t>
+      </w:r>
+    </w:p>
+    <w:p>
+      <w:r>
+        <w:br w:type="page"/>
+      </w:r>
+    </w:p>
+    <w:bookmarkEnd w:id="51"/>
+    <w:bookmarkStart w:id="64" w:name="resistor"/>
+    <w:p>
+      <w:pPr>
+        <w:pStyle w:val="Heading3"/>
+      </w:pPr>
+      <w:r>
+        <w:rPr>
+          <w:rStyle w:val="SectionNumber"/>
+        </w:rPr>
+        <w:t xml:space="preserve">4.2.3</w:t>
+      </w:r>
+      <w:r>
+        <w:tab/>
+      </w:r>
+      <w:r>
+        <w:t xml:space="preserve">Resistor</w:t>
+      </w:r>
+    </w:p>
+    <w:p>
+      <w:pPr>
+        <w:pStyle w:val="FirstParagraph"/>
+      </w:pPr>
+      <w:r>
+        <w:t xml:space="preserve">O terceiro experimento foi projetado com uma resistência de</w:t>
+      </w:r>
+      <w:r>
+        <w:t xml:space="preserve"> </w:t>
+      </w:r>
+      <m:oMath>
+        <m:r>
+          <m:t>2.0</m:t>
+        </m:r>
+        <m:r>
+          <m:t>k</m:t>
+        </m:r>
+        <m:r>
+          <m:t>Ω</m:t>
+        </m:r>
+      </m:oMath>
+      <w:r>
+        <w:t xml:space="preserve"> </w:t>
+      </w:r>
+      <w:r>
+        <w:t xml:space="preserve">no lugar do dispositivo de teste, como pode ser observado pela figura</w:t>
+      </w:r>
+      <w:r>
+        <w:t xml:space="preserve"> </w:t>
+      </w:r>
+      <w:r>
+        <w:t xml:space="preserve">. O circuito foi montado como apresentado na figura</w:t>
+      </w:r>
+      <w:r>
+        <w:t xml:space="preserve"> </w:t>
+      </w:r>
+      <w:r>
+        <w:t xml:space="preserve">. O resultado obtido pelo gráfico presente no osciloscópio é uma linha reta enclinada, que representa bem a relação da lei de Ohm,</w:t>
+      </w:r>
+      <w:r>
+        <w:t xml:space="preserve"> </w:t>
+      </w:r>
+      <m:oMath>
+        <m:r>
+          <m:t>V</m:t>
+        </m:r>
+        <m:r>
+          <m:rPr>
+            <m:sty m:val="p"/>
+          </m:rPr>
+          <m:t>=</m:t>
+        </m:r>
+        <m:r>
+          <m:t>R</m:t>
+        </m:r>
+        <m:r>
+          <m:rPr>
+            <m:sty m:val="p"/>
+          </m:rPr>
+          <m:t>×</m:t>
+        </m:r>
+        <m:r>
+          <m:t>I</m:t>
+        </m:r>
+      </m:oMath>
+      <w:r>
+        <w:t xml:space="preserve"> </w:t>
+      </w:r>
+      <w:r>
+        <w:t xml:space="preserve">(Johnson, Hilburn e Johnson, 2015)</w:t>
+      </w:r>
+      <w:r>
+        <w:t xml:space="preserve">, figura</w:t>
+      </w:r>
+      <w:r>
+        <w:t xml:space="preserve"> </w:t>
+      </w:r>
+      <w:r>
+        <w:t xml:space="preserve">, e o resultado esperado é o simulado computacionalmente pela figura</w:t>
+      </w:r>
+      <w:r>
+        <w:t xml:space="preserve"> </w:t>
+      </w:r>
+      <w:r>
+        <w:t xml:space="preserve">.</w:t>
+      </w:r>
+      <w:r>
+        <w:br/>
+      </w:r>
+      <w:r>
+        <w:t xml:space="preserve">Como pode ser observado, o gráfico obtido pelo osciloscópio e o simulado são semelhantes, mostrando que o experimento foi bem-sucedido.</w:t>
+      </w:r>
+      <w:r>
+        <w:br/>
+      </w:r>
+    </w:p>
+    <w:p>
+      <w:pPr>
+        <w:pStyle w:val="CaptionedFigure"/>
+      </w:pPr>
+      <w:r>
+        <w:drawing>
+          <wp:inline>
+            <wp:extent cx="2667000" cy="1423311"/>
+            <wp:effectExtent b="0" l="0" r="0" t="0"/>
+            <wp:docPr descr="Circuito com resistor de 2.0k\Omega." title="" id="53" name="Picture"/>
+            <a:graphic>
+              <a:graphicData uri="http://schemas.openxmlformats.org/drawingml/2006/picture">
+                <pic:pic>
+                  <pic:nvPicPr>
+                    <pic:cNvPr descr="./Simulacoes/relatorio/2CC3-Circuito-resistivo.png" id="54" name="Picture"/>
+                    <pic:cNvPicPr>
+                      <a:picLocks noChangeArrowheads="1" noChangeAspect="1"/>
+                    </pic:cNvPicPr>
+                  </pic:nvPicPr>
+                  <pic:blipFill>
+                    <a:blip r:embed="rId52"/>
+                    <a:stretch>
+                      <a:fillRect/>
+                    </a:stretch>
+                  </pic:blipFill>
+                  <pic:spPr bwMode="auto">
+                    <a:xfrm>
+                      <a:off x="0" y="0"/>
+                      <a:ext cx="2667000" cy="1423311"/>
+                    </a:xfrm>
+                    <a:prstGeom prst="rect">
+                      <a:avLst/>
+                    </a:prstGeom>
+                    <a:noFill/>
+                    <a:ln w="9525">
+                      <a:noFill/>
+                      <a:headEnd/>
+                      <a:tailEnd/>
+                    </a:ln>
+                  </pic:spPr>
+                </pic:pic>
+              </a:graphicData>
+            </a:graphic>
+          </wp:inline>
+        </w:drawing>
+      </w:r>
+    </w:p>
+    <w:p>
+      <w:pPr>
+        <w:pStyle w:val="ImageCaption"/>
+      </w:pPr>
+      <w:r>
+        <w:t xml:space="preserve">Circuito com resistor de</w:t>
+      </w:r>
+      <w:r>
+        <w:t xml:space="preserve"> </w:t>
+      </w:r>
+      <m:oMath>
+        <m:r>
+          <m:t>2.0</m:t>
+        </m:r>
+        <m:r>
+          <m:t>k</m:t>
+        </m:r>
+        <m:r>
+          <m:t>Ω</m:t>
+        </m:r>
+      </m:oMath>
+      <w:r>
+        <w:t xml:space="preserve">.</w:t>
+      </w:r>
+    </w:p>
+    <w:p>
+      <w:pPr>
+        <w:pStyle w:val="CaptionedFigure"/>
+      </w:pPr>
+      <w:r>
+        <w:drawing>
+          <wp:inline>
+            <wp:extent cx="1866900" cy="3320548"/>
+            <wp:effectExtent b="0" l="0" r="0" t="0"/>
+            <wp:docPr descr="Montagem do circuito com resistor de 2.0k\Omega para o experimento." title="" id="56" name="Picture"/>
             <a:graphic>
               <a:graphicData uri="http://schemas.openxmlformats.org/drawingml/2006/picture">
                 <pic:pic>
@@ -1227,7 +1494,7 @@
                   <pic:spPr bwMode="auto">
                     <a:xfrm>
                       <a:off x="0" y="0"/>
-                      <a:ext cx="2133600" cy="3794912"/>
+                      <a:ext cx="1866900" cy="3320548"/>
                     </a:xfrm>
                     <a:prstGeom prst="rect">
                       <a:avLst/>
@@ -1247,20 +1514,48 @@
       </w:r>
     </w:p>
     <w:p>
+      <w:pPr>
+        <w:pStyle w:val="ImageCaption"/>
+      </w:pPr>
+      <w:r>
+        <w:t xml:space="preserve">Montagem do circuito com resistor de</w:t>
+      </w:r>
+      <w:r>
+        <w:t xml:space="preserve"> </w:t>
+      </w:r>
+      <m:oMath>
+        <m:r>
+          <m:t>2.0</m:t>
+        </m:r>
+        <m:r>
+          <m:t>k</m:t>
+        </m:r>
+        <m:r>
+          <m:t>Ω</m:t>
+        </m:r>
+      </m:oMath>
+      <w:r>
+        <w:t xml:space="preserve"> </w:t>
+      </w:r>
+      <w:r>
+        <w:t xml:space="preserve">para o experimento.</w:t>
+      </w:r>
+    </w:p>
+    <w:p>
       <w:r>
         <w:br w:type="page"/>
       </w:r>
     </w:p>
     <w:p>
       <w:pPr>
-        <w:pStyle w:val="BodyText"/>
+        <w:pStyle w:val="CaptionedFigure"/>
       </w:pPr>
       <w:r>
         <w:drawing>
           <wp:inline>
-            <wp:extent cx="2133600" cy="3794912"/>
+            <wp:extent cx="1866900" cy="3320548"/>
             <wp:effectExtent b="0" l="0" r="0" t="0"/>
-            <wp:docPr descr="" title="" id="59" name="Picture"/>
+            <wp:docPr descr="Gráfico do osciloscópio para o circuito com resistor de 2.0k\Omega." title="" id="59" name="Picture"/>
             <a:graphic>
               <a:graphicData uri="http://schemas.openxmlformats.org/drawingml/2006/picture">
                 <pic:pic>
@@ -1279,7 +1574,7 @@
                   <pic:spPr bwMode="auto">
                     <a:xfrm>
                       <a:off x="0" y="0"/>
-                      <a:ext cx="2133600" cy="3794912"/>
+                      <a:ext cx="1866900" cy="3320548"/>
                     </a:xfrm>
                     <a:prstGeom prst="rect">
                       <a:avLst/>
@@ -1300,19 +1595,44 @@
     </w:p>
     <w:p>
       <w:pPr>
-        <w:pStyle w:val="BodyText"/>
+        <w:pStyle w:val="ImageCaption"/>
+      </w:pPr>
+      <w:r>
+        <w:t xml:space="preserve">Gráfico do osciloscópio para o circuito com resistor de</w:t>
+      </w:r>
+      <w:r>
+        <w:t xml:space="preserve"> </w:t>
+      </w:r>
+      <m:oMath>
+        <m:r>
+          <m:t>2.0</m:t>
+        </m:r>
+        <m:r>
+          <m:t>k</m:t>
+        </m:r>
+        <m:r>
+          <m:t>Ω</m:t>
+        </m:r>
+      </m:oMath>
+      <w:r>
+        <w:t xml:space="preserve">.</w:t>
+      </w:r>
+    </w:p>
+    <w:p>
+      <w:pPr>
+        <w:pStyle w:val="CaptionedFigure"/>
       </w:pPr>
       <w:r>
         <w:drawing>
           <wp:inline>
             <wp:extent cx="2667000" cy="1421358"/>
             <wp:effectExtent b="0" l="0" r="0" t="0"/>
-            <wp:docPr descr="" title="" id="62" name="Picture"/>
+            <wp:docPr descr="Gráfico do circuito com resistor de 2.0k\Omega, simulado computacionalmente." title="" id="62" name="Picture"/>
             <a:graphic>
               <a:graphicData uri="http://schemas.openxmlformats.org/drawingml/2006/picture">
                 <pic:pic>
                   <pic:nvPicPr>
-                    <pic:cNvPr descr="./Simulacoes/2CC3-Resitores_E12.jpg" id="63" name="Picture"/>
+                    <pic:cNvPr descr="./Simulacoes/relatorio/2CC3-grafico-resistivo.png" id="63" name="Picture"/>
                     <pic:cNvPicPr>
                       <a:picLocks noChangeArrowheads="1" noChangeAspect="1"/>
                     </pic:cNvPicPr>
@@ -1346,12 +1666,37 @@
       </w:r>
     </w:p>
     <w:p>
+      <w:pPr>
+        <w:pStyle w:val="ImageCaption"/>
+      </w:pPr>
+      <w:r>
+        <w:t xml:space="preserve">Gráfico do circuito com resistor de</w:t>
+      </w:r>
+      <w:r>
+        <w:t xml:space="preserve"> </w:t>
+      </w:r>
+      <m:oMath>
+        <m:r>
+          <m:t>2.0</m:t>
+        </m:r>
+        <m:r>
+          <m:t>k</m:t>
+        </m:r>
+        <m:r>
+          <m:t>Ω</m:t>
+        </m:r>
+      </m:oMath>
+      <w:r>
+        <w:t xml:space="preserve">, simulado computacionalmente.</w:t>
+      </w:r>
+    </w:p>
+    <w:p>
       <w:r>
         <w:br w:type="page"/>
       </w:r>
     </w:p>
     <w:bookmarkEnd w:id="64"/>
-    <w:bookmarkStart w:id="65" w:name="diodo-no-sentido-direto"/>
+    <w:bookmarkStart w:id="77" w:name="diodo-no-sentido-direto"/>
     <w:p>
       <w:pPr>
         <w:pStyle w:val="Heading3"/>
@@ -1369,8 +1714,288 @@
         <w:t xml:space="preserve">Diodo no sentido direto</w:t>
       </w:r>
     </w:p>
-    <w:bookmarkEnd w:id="65"/>
-    <w:bookmarkStart w:id="66" w:name="diodo-zener-no-sentido-direto"/>
+    <w:p>
+      <w:pPr>
+        <w:pStyle w:val="FirstParagraph"/>
+      </w:pPr>
+      <w:r>
+        <w:t xml:space="preserve">O quarto experimento foi projetado com um diodo de silício, no sentido da corrente (direto), no lugar do dispositivo de teste, como pode ser observado pela figura</w:t>
+      </w:r>
+      <w:r>
+        <w:t xml:space="preserve"> </w:t>
+      </w:r>
+      <w:r>
+        <w:t xml:space="preserve">. O circuito foi montado como apresentado na figura</w:t>
+      </w:r>
+      <w:r>
+        <w:t xml:space="preserve"> </w:t>
+      </w:r>
+      <w:r>
+        <w:t xml:space="preserve">. O resultado obtido pelo gráfico presente no osciloscópio é a curva exponencial caracteristica do funcionamento de um diodo de silício com</w:t>
+      </w:r>
+      <w:r>
+        <w:t xml:space="preserve"> </w:t>
+      </w:r>
+      <w:r>
+        <w:t xml:space="preserve">$V_k \thickapprox 0.7V$</w:t>
+      </w:r>
+      <w:r>
+        <w:t xml:space="preserve">, figura</w:t>
+      </w:r>
+      <w:r>
+        <w:t xml:space="preserve"> </w:t>
+      </w:r>
+      <w:r>
+        <w:t xml:space="preserve">, e o resultado esperado é o simulado computacionalmente pela figura</w:t>
+      </w:r>
+      <w:r>
+        <w:t xml:space="preserve"> </w:t>
+      </w:r>
+      <w:r>
+        <w:t xml:space="preserve">.</w:t>
+      </w:r>
+      <w:r>
+        <w:br/>
+      </w:r>
+      <w:r>
+        <w:t xml:space="preserve">Como pode ser observado, o gráfico obtido pelo osciloscópio e o simulado são semelhantes, mostrando que o experimento foi bem-sucedido.</w:t>
+      </w:r>
+      <w:r>
+        <w:br/>
+      </w:r>
+    </w:p>
+    <w:p>
+      <w:pPr>
+        <w:pStyle w:val="CaptionedFigure"/>
+      </w:pPr>
+      <w:r>
+        <w:drawing>
+          <wp:inline>
+            <wp:extent cx="2667000" cy="1423311"/>
+            <wp:effectExtent b="0" l="0" r="0" t="0"/>
+            <wp:docPr descr="Circuito com diodo no sentido direto." title="" id="66" name="Picture"/>
+            <a:graphic>
+              <a:graphicData uri="http://schemas.openxmlformats.org/drawingml/2006/picture">
+                <pic:pic>
+                  <pic:nvPicPr>
+                    <pic:cNvPr descr="./Simulacoes/relatorio/2CC4-diodo_direto.png" id="67" name="Picture"/>
+                    <pic:cNvPicPr>
+                      <a:picLocks noChangeArrowheads="1" noChangeAspect="1"/>
+                    </pic:cNvPicPr>
+                  </pic:nvPicPr>
+                  <pic:blipFill>
+                    <a:blip r:embed="rId65"/>
+                    <a:stretch>
+                      <a:fillRect/>
+                    </a:stretch>
+                  </pic:blipFill>
+                  <pic:spPr bwMode="auto">
+                    <a:xfrm>
+                      <a:off x="0" y="0"/>
+                      <a:ext cx="2667000" cy="1423311"/>
+                    </a:xfrm>
+                    <a:prstGeom prst="rect">
+                      <a:avLst/>
+                    </a:prstGeom>
+                    <a:noFill/>
+                    <a:ln w="9525">
+                      <a:noFill/>
+                      <a:headEnd/>
+                      <a:tailEnd/>
+                    </a:ln>
+                  </pic:spPr>
+                </pic:pic>
+              </a:graphicData>
+            </a:graphic>
+          </wp:inline>
+        </w:drawing>
+      </w:r>
+    </w:p>
+    <w:p>
+      <w:pPr>
+        <w:pStyle w:val="ImageCaption"/>
+      </w:pPr>
+      <w:r>
+        <w:t xml:space="preserve">Circuito com diodo no sentido direto.</w:t>
+      </w:r>
+    </w:p>
+    <w:p>
+      <w:pPr>
+        <w:pStyle w:val="CaptionedFigure"/>
+      </w:pPr>
+      <w:r>
+        <w:drawing>
+          <wp:inline>
+            <wp:extent cx="1866900" cy="3320548"/>
+            <wp:effectExtent b="0" l="0" r="0" t="0"/>
+            <wp:docPr descr="Montagem do circuito com diodo no sentido direto." title="" id="69" name="Picture"/>
+            <a:graphic>
+              <a:graphicData uri="http://schemas.openxmlformats.org/drawingml/2006/picture">
+                <pic:pic>
+                  <pic:nvPicPr>
+                    <pic:cNvPr descr="./Experimento_imagens/ex4-diodo_direto/circuito-diodo_direto.jpeg" id="70" name="Picture"/>
+                    <pic:cNvPicPr>
+                      <a:picLocks noChangeArrowheads="1" noChangeAspect="1"/>
+                    </pic:cNvPicPr>
+                  </pic:nvPicPr>
+                  <pic:blipFill>
+                    <a:blip r:embed="rId68"/>
+                    <a:stretch>
+                      <a:fillRect/>
+                    </a:stretch>
+                  </pic:blipFill>
+                  <pic:spPr bwMode="auto">
+                    <a:xfrm>
+                      <a:off x="0" y="0"/>
+                      <a:ext cx="1866900" cy="3320548"/>
+                    </a:xfrm>
+                    <a:prstGeom prst="rect">
+                      <a:avLst/>
+                    </a:prstGeom>
+                    <a:noFill/>
+                    <a:ln w="9525">
+                      <a:noFill/>
+                      <a:headEnd/>
+                      <a:tailEnd/>
+                    </a:ln>
+                  </pic:spPr>
+                </pic:pic>
+              </a:graphicData>
+            </a:graphic>
+          </wp:inline>
+        </w:drawing>
+      </w:r>
+    </w:p>
+    <w:p>
+      <w:pPr>
+        <w:pStyle w:val="ImageCaption"/>
+      </w:pPr>
+      <w:r>
+        <w:t xml:space="preserve">Montagem do circuito com diodo no sentido direto.</w:t>
+      </w:r>
+    </w:p>
+    <w:p>
+      <w:r>
+        <w:br w:type="page"/>
+      </w:r>
+    </w:p>
+    <w:p>
+      <w:pPr>
+        <w:pStyle w:val="CaptionedFigure"/>
+      </w:pPr>
+      <w:r>
+        <w:drawing>
+          <wp:inline>
+            <wp:extent cx="1866900" cy="3320548"/>
+            <wp:effectExtent b="0" l="0" r="0" t="0"/>
+            <wp:docPr descr="Gráfico do osciloscópio para o circuito com diodo no sentido direto." title="" id="72" name="Picture"/>
+            <a:graphic>
+              <a:graphicData uri="http://schemas.openxmlformats.org/drawingml/2006/picture">
+                <pic:pic>
+                  <pic:nvPicPr>
+                    <pic:cNvPr descr="./Experimento_imagens/ex4-diodo_direto/grafico-diodo_direto.jpeg" id="73" name="Picture"/>
+                    <pic:cNvPicPr>
+                      <a:picLocks noChangeArrowheads="1" noChangeAspect="1"/>
+                    </pic:cNvPicPr>
+                  </pic:nvPicPr>
+                  <pic:blipFill>
+                    <a:blip r:embed="rId71"/>
+                    <a:stretch>
+                      <a:fillRect/>
+                    </a:stretch>
+                  </pic:blipFill>
+                  <pic:spPr bwMode="auto">
+                    <a:xfrm>
+                      <a:off x="0" y="0"/>
+                      <a:ext cx="1866900" cy="3320548"/>
+                    </a:xfrm>
+                    <a:prstGeom prst="rect">
+                      <a:avLst/>
+                    </a:prstGeom>
+                    <a:noFill/>
+                    <a:ln w="9525">
+                      <a:noFill/>
+                      <a:headEnd/>
+                      <a:tailEnd/>
+                    </a:ln>
+                  </pic:spPr>
+                </pic:pic>
+              </a:graphicData>
+            </a:graphic>
+          </wp:inline>
+        </w:drawing>
+      </w:r>
+    </w:p>
+    <w:p>
+      <w:pPr>
+        <w:pStyle w:val="ImageCaption"/>
+      </w:pPr>
+      <w:r>
+        <w:t xml:space="preserve">Gráfico do osciloscópio para o circuito com diodo no sentido direto.</w:t>
+      </w:r>
+    </w:p>
+    <w:p>
+      <w:pPr>
+        <w:pStyle w:val="CaptionedFigure"/>
+      </w:pPr>
+      <w:r>
+        <w:drawing>
+          <wp:inline>
+            <wp:extent cx="2667000" cy="1421358"/>
+            <wp:effectExtent b="0" l="0" r="0" t="0"/>
+            <wp:docPr descr="Gráfico do circuito com diodo no sentido direto, simulado computacionalmente." title="" id="75" name="Picture"/>
+            <a:graphic>
+              <a:graphicData uri="http://schemas.openxmlformats.org/drawingml/2006/picture">
+                <pic:pic>
+                  <pic:nvPicPr>
+                    <pic:cNvPr descr="./Simulacoes/relatorio/2CC4-grafico-diodo_direto.png" id="76" name="Picture"/>
+                    <pic:cNvPicPr>
+                      <a:picLocks noChangeArrowheads="1" noChangeAspect="1"/>
+                    </pic:cNvPicPr>
+                  </pic:nvPicPr>
+                  <pic:blipFill>
+                    <a:blip r:embed="rId74"/>
+                    <a:stretch>
+                      <a:fillRect/>
+                    </a:stretch>
+                  </pic:blipFill>
+                  <pic:spPr bwMode="auto">
+                    <a:xfrm>
+                      <a:off x="0" y="0"/>
+                      <a:ext cx="2667000" cy="1421358"/>
+                    </a:xfrm>
+                    <a:prstGeom prst="rect">
+                      <a:avLst/>
+                    </a:prstGeom>
+                    <a:noFill/>
+                    <a:ln w="9525">
+                      <a:noFill/>
+                      <a:headEnd/>
+                      <a:tailEnd/>
+                    </a:ln>
+                  </pic:spPr>
+                </pic:pic>
+              </a:graphicData>
+            </a:graphic>
+          </wp:inline>
+        </w:drawing>
+      </w:r>
+    </w:p>
+    <w:p>
+      <w:pPr>
+        <w:pStyle w:val="ImageCaption"/>
+      </w:pPr>
+      <w:r>
+        <w:t xml:space="preserve">Gráfico do circuito com diodo no sentido direto, simulado computacionalmente.</w:t>
+      </w:r>
+    </w:p>
+    <w:p>
+      <w:r>
+        <w:br w:type="page"/>
+      </w:r>
+    </w:p>
+    <w:bookmarkEnd w:id="77"/>
+    <w:bookmarkStart w:id="78" w:name="diodo-zener-no-sentido-direto"/>
     <w:p>
       <w:pPr>
         <w:pStyle w:val="Heading3"/>
@@ -1388,8 +2013,8 @@
         <w:t xml:space="preserve">Diodo zener no sentido direto</w:t>
       </w:r>
     </w:p>
-    <w:bookmarkEnd w:id="66"/>
-    <w:bookmarkStart w:id="67" w:name="X3bee9f5f07d8bf7bc9f5fb8a45153aa6f7e5af9"/>
+    <w:bookmarkEnd w:id="78"/>
+    <w:bookmarkStart w:id="79" w:name="X3bee9f5f07d8bf7bc9f5fb8a45153aa6f7e5af9"/>
     <w:p>
       <w:pPr>
         <w:pStyle w:val="Heading3"/>
@@ -1407,8 +2032,8 @@
         <w:t xml:space="preserve">Diodo zener no sentido direto em serie com resistor</w:t>
       </w:r>
     </w:p>
-    <w:bookmarkEnd w:id="67"/>
-    <w:bookmarkStart w:id="68" w:name="X19a5cb5a24b5785960940c86e0ccf2bdc906fb8"/>
+    <w:bookmarkEnd w:id="79"/>
+    <w:bookmarkStart w:id="80" w:name="X19a5cb5a24b5785960940c86e0ccf2bdc906fb8"/>
     <w:p>
       <w:pPr>
         <w:pStyle w:val="Heading3"/>
@@ -1426,8 +2051,8 @@
         <w:t xml:space="preserve">Diodo zener no sentido reverso em serie com resistor</w:t>
       </w:r>
     </w:p>
-    <w:bookmarkEnd w:id="68"/>
-    <w:bookmarkStart w:id="69" w:name="X0109441fd30c4936aa02b18686dc154da688213"/>
+    <w:bookmarkEnd w:id="80"/>
+    <w:bookmarkStart w:id="81" w:name="X0109441fd30c4936aa02b18686dc154da688213"/>
     <w:p>
       <w:pPr>
         <w:pStyle w:val="Heading3"/>
@@ -1445,8 +2070,8 @@
         <w:t xml:space="preserve">Diodo no sentido direto em serie com diodo zener no sentido direto</w:t>
       </w:r>
     </w:p>
-    <w:bookmarkEnd w:id="69"/>
-    <w:bookmarkStart w:id="70" w:name="Xde2f7ec7cf672ca7ee9afe43043bde7b71dad32"/>
+    <w:bookmarkEnd w:id="81"/>
+    <w:bookmarkStart w:id="82" w:name="Xde2f7ec7cf672ca7ee9afe43043bde7b71dad32"/>
     <w:p>
       <w:pPr>
         <w:pStyle w:val="Heading3"/>
@@ -1464,8 +2089,8 @@
         <w:t xml:space="preserve">Diodo no sentido direto em serie com diodo zener no sentido reverso</w:t>
       </w:r>
     </w:p>
-    <w:bookmarkEnd w:id="70"/>
-    <w:bookmarkStart w:id="71" w:name="Xbb65ce3e9c6acd3dbb692afd818122cde5d38c6"/>
+    <w:bookmarkEnd w:id="82"/>
+    <w:bookmarkStart w:id="83" w:name="Xbb65ce3e9c6acd3dbb692afd818122cde5d38c6"/>
     <w:p>
       <w:pPr>
         <w:pStyle w:val="Heading3"/>
@@ -1483,8 +2108,8 @@
         <w:t xml:space="preserve">Diodo no sentido direto em paralelo com diodo zener no sentido direto</w:t>
       </w:r>
     </w:p>
-    <w:bookmarkEnd w:id="71"/>
-    <w:bookmarkStart w:id="72" w:name="Xd9422dc376c1c244f08654d3fdf1e81d7c14541"/>
+    <w:bookmarkEnd w:id="83"/>
+    <w:bookmarkStart w:id="84" w:name="Xd9422dc376c1c244f08654d3fdf1e81d7c14541"/>
     <w:p>
       <w:pPr>
         <w:pStyle w:val="Heading3"/>
@@ -1507,10 +2132,10 @@
         <w:br w:type="page"/>
       </w:r>
     </w:p>
-    <w:bookmarkEnd w:id="72"/>
-    <w:bookmarkEnd w:id="73"/>
-    <w:bookmarkEnd w:id="74"/>
-    <w:bookmarkStart w:id="75" w:name="conclusão"/>
+    <w:bookmarkEnd w:id="84"/>
+    <w:bookmarkEnd w:id="85"/>
+    <w:bookmarkEnd w:id="86"/>
+    <w:bookmarkStart w:id="87" w:name="conclusão"/>
     <w:p>
       <w:pPr>
         <w:pStyle w:val="Heading1"/>
@@ -1533,26 +2158,70 @@
         <w:br w:type="page"/>
       </w:r>
     </w:p>
-    <w:bookmarkEnd w:id="75"/>
-    <w:bookmarkStart w:id="76" w:name="bibliografia"/>
+    <w:bookmarkEnd w:id="87"/>
+    <w:bookmarkStart w:id="90" w:name="bibliografia"/>
     <w:p>
       <w:pPr>
         <w:pStyle w:val="Heading1"/>
       </w:pPr>
       <w:r>
+        <w:t xml:space="preserve">BIBLIOGRAFIA</w:t>
+      </w:r>
+    </w:p>
+    <w:bookmarkStart w:id="89" w:name="refs"/>
+    <w:bookmarkStart w:id="88" w:name="ref-johnson2015fundamentos"/>
+    <w:p>
+      <w:pPr>
+        <w:pStyle w:val="Bibliography"/>
+      </w:pPr>
+      <w:r>
+        <w:t xml:space="preserve">JOHNSON, D. E.; HILBURN, J. L.; JOHNSON, J. R.</w:t>
+      </w:r>
+      <w:r>
+        <w:t xml:space="preserve"> </w:t>
+      </w:r>
+      <w:r>
         <w:rPr>
-          <w:rStyle w:val="SectionNumber"/>
+          <w:bCs/>
+          <w:b/>
         </w:rPr>
-        <w:t xml:space="preserve">6</w:t>
-      </w:r>
-      <w:r>
-        <w:tab/>
-      </w:r>
-      <w:r>
-        <w:t xml:space="preserve">BIBLIOGRAFIA</w:t>
-      </w:r>
-    </w:p>
-    <w:bookmarkEnd w:id="76"/>
+        <w:t xml:space="preserve">Fundamentos de An</w:t>
+      </w:r>
+      <w:r>
+        <w:rPr>
+          <w:bCs/>
+          <w:b/>
+        </w:rPr>
+        <w:t xml:space="preserve">á</w:t>
+      </w:r>
+      <w:r>
+        <w:rPr>
+          <w:bCs/>
+          <w:b/>
+        </w:rPr>
+        <w:t xml:space="preserve">lise de Circuitos El</w:t>
+      </w:r>
+      <w:r>
+        <w:rPr>
+          <w:bCs/>
+          <w:b/>
+        </w:rPr>
+        <w:t xml:space="preserve">é</w:t>
+      </w:r>
+      <w:r>
+        <w:rPr>
+          <w:bCs/>
+          <w:b/>
+        </w:rPr>
+        <w:t xml:space="preserve">tricos - 4ed</w:t>
+      </w:r>
+      <w:r>
+        <w:t xml:space="preserve">. [s.l.] Editora LTC, 2015.</w:t>
+      </w:r>
+    </w:p>
+    <w:bookmarkEnd w:id="88"/>
+    <w:bookmarkEnd w:id="89"/>
+    <w:bookmarkEnd w:id="90"/>
     <w:sectPr/>
   </w:body>
 </w:document>

</xml_diff>

<commit_message>
Resultados - Experimentos 5 a 11
</commit_message>
<xml_diff>
--- a/Lab_1/Relatorio_1.docx
+++ b/Lab_1/Relatorio_1.docx
@@ -133,7 +133,7 @@
         <w:pStyle w:val="Date"/>
       </w:pPr>
       <w:r>
-        <w:t xml:space="preserve">29</w:t>
+        <w:t xml:space="preserve">30</w:t>
       </w:r>
       <w:r>
         <w:t xml:space="preserve"> </w:t>
@@ -451,7 +451,7 @@
               <w:jc w:val="center"/>
             </w:pPr>
             <w:r>
-              <w:t xml:space="preserve">Multímetro da bancada</w:t>
+              <w:t xml:space="preserve">Multímetro de bancada</w:t>
             </w:r>
           </w:p>
         </w:tc>
@@ -555,7 +555,7 @@
               <w:jc w:val="center"/>
             </w:pPr>
             <w:r>
-              <w:t xml:space="preserve">Diodo</w:t>
+              <w:t xml:space="preserve">Diodo de silício</w:t>
             </w:r>
           </w:p>
         </w:tc>
@@ -605,7 +605,7 @@
       </w:r>
     </w:p>
     <w:bookmarkEnd w:id="24"/>
-    <w:bookmarkStart w:id="86" w:name="desenvolvimento"/>
+    <w:bookmarkStart w:id="170" w:name="desenvolvimento"/>
     <w:p>
       <w:pPr>
         <w:pStyle w:val="Heading1"/>
@@ -641,8 +641,13 @@
         <w:t xml:space="preserve">Descrição do experimento</w:t>
       </w:r>
     </w:p>
+    <w:p>
+      <w:r>
+        <w:br w:type="page"/>
+      </w:r>
+    </w:p>
     <w:bookmarkEnd w:id="25"/>
-    <w:bookmarkStart w:id="85" w:name="resultados"/>
+    <w:bookmarkStart w:id="169" w:name="resultados-dos-experimentos"/>
     <w:p>
       <w:pPr>
         <w:pStyle w:val="Heading2"/>
@@ -657,47 +662,7 @@
         <w:tab/>
       </w:r>
       <w:r>
-        <w:t xml:space="preserve">Resultados</w:t>
-      </w:r>
-    </w:p>
-    <w:p>
-      <w:pPr>
-        <w:pStyle w:val="FirstParagraph"/>
-      </w:pPr>
-      <w:r>
-        <w:t xml:space="preserve">Comparando os resultados de cada experimento com sua simulação:</w:t>
-      </w:r>
-      <w:r>
-        <w:br/>
-      </w:r>
-      <w:r>
-        <w:t xml:space="preserve">- Desenho do circuito</w:t>
-      </w:r>
-      <w:r>
-        <w:br/>
-      </w:r>
-      <w:r>
-        <w:t xml:space="preserve">- Cicuito na prática do experimento</w:t>
-      </w:r>
-      <w:r>
-        <w:br/>
-      </w:r>
-      <w:r>
-        <w:t xml:space="preserve">- Resultado do experimento (gráfico)</w:t>
-      </w:r>
-      <w:r>
-        <w:br/>
-      </w:r>
-      <w:r>
-        <w:t xml:space="preserve">- Simulação (gráfico)</w:t>
-      </w:r>
-      <w:r>
-        <w:br/>
-      </w:r>
-    </w:p>
-    <w:p>
-      <w:r>
-        <w:br w:type="page"/>
+        <w:t xml:space="preserve">Resultados dos experimentos</w:t>
       </w:r>
     </w:p>
     <w:bookmarkStart w:id="38" w:name="circuito-aberto"/>
@@ -1313,7 +1278,7 @@
           <m:t>2.0</m:t>
         </m:r>
         <m:r>
-          <m:t>k</m:t>
+          <m:t>K</m:t>
         </m:r>
         <m:r>
           <m:t>Ω</m:t>
@@ -1403,7 +1368,7 @@
           <wp:inline>
             <wp:extent cx="2667000" cy="1423311"/>
             <wp:effectExtent b="0" l="0" r="0" t="0"/>
-            <wp:docPr descr="Circuito com resistor de 2.0k\Omega." title="" id="53" name="Picture"/>
+            <wp:docPr descr="Circuito com resistor de 2.0K\Omega." title="" id="53" name="Picture"/>
             <a:graphic>
               <a:graphicData uri="http://schemas.openxmlformats.org/drawingml/2006/picture">
                 <pic:pic>
@@ -1456,7 +1421,7 @@
           <m:t>2.0</m:t>
         </m:r>
         <m:r>
-          <m:t>k</m:t>
+          <m:t>K</m:t>
         </m:r>
         <m:r>
           <m:t>Ω</m:t>
@@ -1475,7 +1440,7 @@
           <wp:inline>
             <wp:extent cx="1866900" cy="3320548"/>
             <wp:effectExtent b="0" l="0" r="0" t="0"/>
-            <wp:docPr descr="Montagem do circuito com resistor de 2.0k\Omega para o experimento." title="" id="56" name="Picture"/>
+            <wp:docPr descr="Montagem do circuito com resistor de 2.0K\Omega para o experimento." title="" id="56" name="Picture"/>
             <a:graphic>
               <a:graphicData uri="http://schemas.openxmlformats.org/drawingml/2006/picture">
                 <pic:pic>
@@ -1528,7 +1493,7 @@
           <m:t>2.0</m:t>
         </m:r>
         <m:r>
-          <m:t>k</m:t>
+          <m:t>K</m:t>
         </m:r>
         <m:r>
           <m:t>Ω</m:t>
@@ -1555,7 +1520,7 @@
           <wp:inline>
             <wp:extent cx="1866900" cy="3320548"/>
             <wp:effectExtent b="0" l="0" r="0" t="0"/>
-            <wp:docPr descr="Gráfico do osciloscópio para o circuito com resistor de 2.0k\Omega." title="" id="59" name="Picture"/>
+            <wp:docPr descr="Gráfico do osciloscópio para o circuito com resistor de 2.0K\Omega." title="" id="59" name="Picture"/>
             <a:graphic>
               <a:graphicData uri="http://schemas.openxmlformats.org/drawingml/2006/picture">
                 <pic:pic>
@@ -1608,7 +1573,7 @@
           <m:t>2.0</m:t>
         </m:r>
         <m:r>
-          <m:t>k</m:t>
+          <m:t>K</m:t>
         </m:r>
         <m:r>
           <m:t>Ω</m:t>
@@ -1627,7 +1592,7 @@
           <wp:inline>
             <wp:extent cx="2667000" cy="1421358"/>
             <wp:effectExtent b="0" l="0" r="0" t="0"/>
-            <wp:docPr descr="Gráfico do circuito com resistor de 2.0k\Omega, simulado computacionalmente." title="" id="62" name="Picture"/>
+            <wp:docPr descr="Gráfico do circuito com resistor de 2.0K\Omega, simulado computacionalmente." title="" id="62" name="Picture"/>
             <a:graphic>
               <a:graphicData uri="http://schemas.openxmlformats.org/drawingml/2006/picture">
                 <pic:pic>
@@ -1680,7 +1645,7 @@
           <m:t>2.0</m:t>
         </m:r>
         <m:r>
-          <m:t>k</m:t>
+          <m:t>K</m:t>
         </m:r>
         <m:r>
           <m:t>Ω</m:t>
@@ -1731,7 +1696,7 @@
         <w:t xml:space="preserve"> </w:t>
       </w:r>
       <w:r>
-        <w:t xml:space="preserve">. O resultado obtido pelo gráfico presente no osciloscópio é a curva exponencial caracteristica do funcionamento de um diodo de silício com</w:t>
+        <w:t xml:space="preserve">. O resultado obtido pelo gráfico presente no osciloscópio é a curva exponencial característica do funcionamento de um diodo de silício com</w:t>
       </w:r>
       <w:r>
         <w:t xml:space="preserve"> </w:t>
@@ -1995,7 +1960,7 @@
       </w:r>
     </w:p>
     <w:bookmarkEnd w:id="77"/>
-    <w:bookmarkStart w:id="78" w:name="diodo-zener-no-sentido-direto"/>
+    <w:bookmarkStart w:id="90" w:name="diodo-zener-no-sentido-direto"/>
     <w:p>
       <w:pPr>
         <w:pStyle w:val="Heading3"/>
@@ -2013,8 +1978,288 @@
         <w:t xml:space="preserve">Diodo zener no sentido direto</w:t>
       </w:r>
     </w:p>
-    <w:bookmarkEnd w:id="78"/>
-    <w:bookmarkStart w:id="79" w:name="X3bee9f5f07d8bf7bc9f5fb8a45153aa6f7e5af9"/>
+    <w:p>
+      <w:pPr>
+        <w:pStyle w:val="FirstParagraph"/>
+      </w:pPr>
+      <w:r>
+        <w:t xml:space="preserve">O quinto experimento foi projetado com um diodo zener, no sentido da corrente (direto), no lugar do dispositivo de teste, como pode ser observado pela figura</w:t>
+      </w:r>
+      <w:r>
+        <w:t xml:space="preserve"> </w:t>
+      </w:r>
+      <w:r>
+        <w:t xml:space="preserve">. O circuito foi montado como apresentado na figura</w:t>
+      </w:r>
+      <w:r>
+        <w:t xml:space="preserve"> </w:t>
+      </w:r>
+      <w:r>
+        <w:t xml:space="preserve">. O resultado obtido pelo gráfico presente no osciloscópio é a curva exponencial característica do funcionamento de um diodo com</w:t>
+      </w:r>
+      <w:r>
+        <w:t xml:space="preserve"> </w:t>
+      </w:r>
+      <w:r>
+        <w:t xml:space="preserve">$V_k \thickapprox 0.7V$</w:t>
+      </w:r>
+      <w:r>
+        <w:t xml:space="preserve">, figura</w:t>
+      </w:r>
+      <w:r>
+        <w:t xml:space="preserve"> </w:t>
+      </w:r>
+      <w:r>
+        <w:t xml:space="preserve">, e o resultado esperado é o simulado computacionalmente pela figura</w:t>
+      </w:r>
+      <w:r>
+        <w:t xml:space="preserve"> </w:t>
+      </w:r>
+      <w:r>
+        <w:t xml:space="preserve">.</w:t>
+      </w:r>
+      <w:r>
+        <w:br/>
+      </w:r>
+      <w:r>
+        <w:t xml:space="preserve">Como pode ser observado, o gráfico obtido pelo osciloscópio e o simulado são semelhantes, mostrando que o experimento foi bem-sucedido.</w:t>
+      </w:r>
+      <w:r>
+        <w:br/>
+      </w:r>
+    </w:p>
+    <w:p>
+      <w:pPr>
+        <w:pStyle w:val="CaptionedFigure"/>
+      </w:pPr>
+      <w:r>
+        <w:drawing>
+          <wp:inline>
+            <wp:extent cx="2667000" cy="1421358"/>
+            <wp:effectExtent b="0" l="0" r="0" t="0"/>
+            <wp:docPr descr="Circuito com diodo zener no sentido direto." title="" id="79" name="Picture"/>
+            <a:graphic>
+              <a:graphicData uri="http://schemas.openxmlformats.org/drawingml/2006/picture">
+                <pic:pic>
+                  <pic:nvPicPr>
+                    <pic:cNvPr descr="./Simulacoes/relatorio/2CC5-zener_direto.png" id="80" name="Picture"/>
+                    <pic:cNvPicPr>
+                      <a:picLocks noChangeArrowheads="1" noChangeAspect="1"/>
+                    </pic:cNvPicPr>
+                  </pic:nvPicPr>
+                  <pic:blipFill>
+                    <a:blip r:embed="rId78"/>
+                    <a:stretch>
+                      <a:fillRect/>
+                    </a:stretch>
+                  </pic:blipFill>
+                  <pic:spPr bwMode="auto">
+                    <a:xfrm>
+                      <a:off x="0" y="0"/>
+                      <a:ext cx="2667000" cy="1421358"/>
+                    </a:xfrm>
+                    <a:prstGeom prst="rect">
+                      <a:avLst/>
+                    </a:prstGeom>
+                    <a:noFill/>
+                    <a:ln w="9525">
+                      <a:noFill/>
+                      <a:headEnd/>
+                      <a:tailEnd/>
+                    </a:ln>
+                  </pic:spPr>
+                </pic:pic>
+              </a:graphicData>
+            </a:graphic>
+          </wp:inline>
+        </w:drawing>
+      </w:r>
+    </w:p>
+    <w:p>
+      <w:pPr>
+        <w:pStyle w:val="ImageCaption"/>
+      </w:pPr>
+      <w:r>
+        <w:t xml:space="preserve">Circuito com diodo zener no sentido direto.</w:t>
+      </w:r>
+    </w:p>
+    <w:p>
+      <w:pPr>
+        <w:pStyle w:val="CaptionedFigure"/>
+      </w:pPr>
+      <w:r>
+        <w:drawing>
+          <wp:inline>
+            <wp:extent cx="1866900" cy="3320548"/>
+            <wp:effectExtent b="0" l="0" r="0" t="0"/>
+            <wp:docPr descr="Montagem do circuito com diodo zener no sentido direto." title="" id="82" name="Picture"/>
+            <a:graphic>
+              <a:graphicData uri="http://schemas.openxmlformats.org/drawingml/2006/picture">
+                <pic:pic>
+                  <pic:nvPicPr>
+                    <pic:cNvPr descr="./Experimento_imagens/ex5-zener_direto/circuito-zener_direto.jpeg" id="83" name="Picture"/>
+                    <pic:cNvPicPr>
+                      <a:picLocks noChangeArrowheads="1" noChangeAspect="1"/>
+                    </pic:cNvPicPr>
+                  </pic:nvPicPr>
+                  <pic:blipFill>
+                    <a:blip r:embed="rId81"/>
+                    <a:stretch>
+                      <a:fillRect/>
+                    </a:stretch>
+                  </pic:blipFill>
+                  <pic:spPr bwMode="auto">
+                    <a:xfrm>
+                      <a:off x="0" y="0"/>
+                      <a:ext cx="1866900" cy="3320548"/>
+                    </a:xfrm>
+                    <a:prstGeom prst="rect">
+                      <a:avLst/>
+                    </a:prstGeom>
+                    <a:noFill/>
+                    <a:ln w="9525">
+                      <a:noFill/>
+                      <a:headEnd/>
+                      <a:tailEnd/>
+                    </a:ln>
+                  </pic:spPr>
+                </pic:pic>
+              </a:graphicData>
+            </a:graphic>
+          </wp:inline>
+        </w:drawing>
+      </w:r>
+    </w:p>
+    <w:p>
+      <w:pPr>
+        <w:pStyle w:val="ImageCaption"/>
+      </w:pPr>
+      <w:r>
+        <w:t xml:space="preserve">Montagem do circuito com diodo zener no sentido direto.</w:t>
+      </w:r>
+    </w:p>
+    <w:p>
+      <w:r>
+        <w:br w:type="page"/>
+      </w:r>
+    </w:p>
+    <w:p>
+      <w:pPr>
+        <w:pStyle w:val="CaptionedFigure"/>
+      </w:pPr>
+      <w:r>
+        <w:drawing>
+          <wp:inline>
+            <wp:extent cx="1866900" cy="3320548"/>
+            <wp:effectExtent b="0" l="0" r="0" t="0"/>
+            <wp:docPr descr="Gráfico do osciloscópio para o circuito com diodo zener no sentido direto." title="" id="85" name="Picture"/>
+            <a:graphic>
+              <a:graphicData uri="http://schemas.openxmlformats.org/drawingml/2006/picture">
+                <pic:pic>
+                  <pic:nvPicPr>
+                    <pic:cNvPr descr="./Experimento_imagens/ex5-zener_direto/grafico-zener_direto.jpeg" id="86" name="Picture"/>
+                    <pic:cNvPicPr>
+                      <a:picLocks noChangeArrowheads="1" noChangeAspect="1"/>
+                    </pic:cNvPicPr>
+                  </pic:nvPicPr>
+                  <pic:blipFill>
+                    <a:blip r:embed="rId84"/>
+                    <a:stretch>
+                      <a:fillRect/>
+                    </a:stretch>
+                  </pic:blipFill>
+                  <pic:spPr bwMode="auto">
+                    <a:xfrm>
+                      <a:off x="0" y="0"/>
+                      <a:ext cx="1866900" cy="3320548"/>
+                    </a:xfrm>
+                    <a:prstGeom prst="rect">
+                      <a:avLst/>
+                    </a:prstGeom>
+                    <a:noFill/>
+                    <a:ln w="9525">
+                      <a:noFill/>
+                      <a:headEnd/>
+                      <a:tailEnd/>
+                    </a:ln>
+                  </pic:spPr>
+                </pic:pic>
+              </a:graphicData>
+            </a:graphic>
+          </wp:inline>
+        </w:drawing>
+      </w:r>
+    </w:p>
+    <w:p>
+      <w:pPr>
+        <w:pStyle w:val="ImageCaption"/>
+      </w:pPr>
+      <w:r>
+        <w:t xml:space="preserve">Gráfico do osciloscópio para o circuito com diodo zener no sentido direto.</w:t>
+      </w:r>
+    </w:p>
+    <w:p>
+      <w:pPr>
+        <w:pStyle w:val="CaptionedFigure"/>
+      </w:pPr>
+      <w:r>
+        <w:drawing>
+          <wp:inline>
+            <wp:extent cx="2667000" cy="1421358"/>
+            <wp:effectExtent b="0" l="0" r="0" t="0"/>
+            <wp:docPr descr="Gráfico do circuito com diodo zener no sentido direto, simulado computacionalmente." title="" id="88" name="Picture"/>
+            <a:graphic>
+              <a:graphicData uri="http://schemas.openxmlformats.org/drawingml/2006/picture">
+                <pic:pic>
+                  <pic:nvPicPr>
+                    <pic:cNvPr descr="./Simulacoes/relatorio/2CC5-grafico-zener_direto.png" id="89" name="Picture"/>
+                    <pic:cNvPicPr>
+                      <a:picLocks noChangeArrowheads="1" noChangeAspect="1"/>
+                    </pic:cNvPicPr>
+                  </pic:nvPicPr>
+                  <pic:blipFill>
+                    <a:blip r:embed="rId87"/>
+                    <a:stretch>
+                      <a:fillRect/>
+                    </a:stretch>
+                  </pic:blipFill>
+                  <pic:spPr bwMode="auto">
+                    <a:xfrm>
+                      <a:off x="0" y="0"/>
+                      <a:ext cx="2667000" cy="1421358"/>
+                    </a:xfrm>
+                    <a:prstGeom prst="rect">
+                      <a:avLst/>
+                    </a:prstGeom>
+                    <a:noFill/>
+                    <a:ln w="9525">
+                      <a:noFill/>
+                      <a:headEnd/>
+                      <a:tailEnd/>
+                    </a:ln>
+                  </pic:spPr>
+                </pic:pic>
+              </a:graphicData>
+            </a:graphic>
+          </wp:inline>
+        </w:drawing>
+      </w:r>
+    </w:p>
+    <w:p>
+      <w:pPr>
+        <w:pStyle w:val="ImageCaption"/>
+      </w:pPr>
+      <w:r>
+        <w:t xml:space="preserve">Gráfico do circuito com diodo zener no sentido direto, simulado computacionalmente.</w:t>
+      </w:r>
+    </w:p>
+    <w:p>
+      <w:r>
+        <w:br w:type="page"/>
+      </w:r>
+    </w:p>
+    <w:bookmarkEnd w:id="90"/>
+    <w:bookmarkStart w:id="103" w:name="Xe66f186741717df8054f7d31af988a6cbf688d5"/>
     <w:p>
       <w:pPr>
         <w:pStyle w:val="Heading3"/>
@@ -2029,11 +2274,388 @@
         <w:tab/>
       </w:r>
       <w:r>
-        <w:t xml:space="preserve">Diodo zener no sentido direto em serie com resistor</w:t>
-      </w:r>
-    </w:p>
-    <w:bookmarkEnd w:id="79"/>
-    <w:bookmarkStart w:id="80" w:name="X19a5cb5a24b5785960940c86e0ccf2bdc906fb8"/>
+        <w:t xml:space="preserve">Diodo zener no sentido direto em série com resistor</w:t>
+      </w:r>
+    </w:p>
+    <w:p>
+      <w:pPr>
+        <w:pStyle w:val="FirstParagraph"/>
+      </w:pPr>
+      <w:r>
+        <w:t xml:space="preserve">O sexto experimento foi projetado com um diodo zener, no sentido da corrente (direto), em série com um resistor de</w:t>
+      </w:r>
+      <w:r>
+        <w:t xml:space="preserve"> </w:t>
+      </w:r>
+      <m:oMath>
+        <m:r>
+          <m:t>2.0</m:t>
+        </m:r>
+        <m:r>
+          <m:t>K</m:t>
+        </m:r>
+        <m:r>
+          <m:t>Ω</m:t>
+        </m:r>
+      </m:oMath>
+      <w:r>
+        <w:t xml:space="preserve">, esses dois dispositivos no lugar do dispositivo de teste, como pode ser observado pela figura</w:t>
+      </w:r>
+      <w:r>
+        <w:t xml:space="preserve"> </w:t>
+      </w:r>
+      <w:r>
+        <w:t xml:space="preserve">. O circuito foi montado como apresentado na figura</w:t>
+      </w:r>
+      <w:r>
+        <w:t xml:space="preserve"> </w:t>
+      </w:r>
+      <w:r>
+        <w:t xml:space="preserve">. O resultado obtido pelo gráfico presente no osciloscópio é um segmento de reta onde o diodo atua como uma bateria quando na região onde</w:t>
+      </w:r>
+      <w:r>
+        <w:t xml:space="preserve"> </w:t>
+      </w:r>
+      <w:r>
+        <w:t xml:space="preserve">$V_k \thickapprox 0.7V$</w:t>
+      </w:r>
+      <w:r>
+        <w:t xml:space="preserve"> </w:t>
+      </w:r>
+      <w:r>
+        <w:t xml:space="preserve">associado a uma resistencia, apresentando assim um segmento de reta caracterísco da equação de Ohm para resistores (modelo de retas, ou segmentos lineares)</w:t>
+      </w:r>
+      <w:r>
+        <w:t xml:space="preserve"> </w:t>
+      </w:r>
+      <w:r>
+        <w:t xml:space="preserve">(Sedra e Smith, 2007)</w:t>
+      </w:r>
+      <w:r>
+        <w:t xml:space="preserve">, figura</w:t>
+      </w:r>
+      <w:r>
+        <w:t xml:space="preserve"> </w:t>
+      </w:r>
+      <w:r>
+        <w:t xml:space="preserve">, e o resultado esperado é o simulado computacionalmente pela figura</w:t>
+      </w:r>
+      <w:r>
+        <w:t xml:space="preserve"> </w:t>
+      </w:r>
+      <w:r>
+        <w:t xml:space="preserve">.</w:t>
+      </w:r>
+      <w:r>
+        <w:br/>
+      </w:r>
+      <w:r>
+        <w:t xml:space="preserve">Como pode ser observado, o gráfico obtido pelo osciloscópio e o simulado são semelhantes, mostrando que o experimento foi bem-sucedido.</w:t>
+      </w:r>
+      <w:r>
+        <w:br/>
+      </w:r>
+    </w:p>
+    <w:p>
+      <w:pPr>
+        <w:pStyle w:val="CaptionedFigure"/>
+      </w:pPr>
+      <w:r>
+        <w:drawing>
+          <wp:inline>
+            <wp:extent cx="2667000" cy="1421358"/>
+            <wp:effectExtent b="0" l="0" r="0" t="0"/>
+            <wp:docPr descr="Circuito com diodo zener no sentido direto em série com resistor de 2.0K\Omega." title="" id="92" name="Picture"/>
+            <a:graphic>
+              <a:graphicData uri="http://schemas.openxmlformats.org/drawingml/2006/picture">
+                <pic:pic>
+                  <pic:nvPicPr>
+                    <pic:cNvPr descr="./Simulacoes/relatorio/2CC6-Circuito-zener_direto_serie_resistor_2k.png" id="93" name="Picture"/>
+                    <pic:cNvPicPr>
+                      <a:picLocks noChangeArrowheads="1" noChangeAspect="1"/>
+                    </pic:cNvPicPr>
+                  </pic:nvPicPr>
+                  <pic:blipFill>
+                    <a:blip r:embed="rId91"/>
+                    <a:stretch>
+                      <a:fillRect/>
+                    </a:stretch>
+                  </pic:blipFill>
+                  <pic:spPr bwMode="auto">
+                    <a:xfrm>
+                      <a:off x="0" y="0"/>
+                      <a:ext cx="2667000" cy="1421358"/>
+                    </a:xfrm>
+                    <a:prstGeom prst="rect">
+                      <a:avLst/>
+                    </a:prstGeom>
+                    <a:noFill/>
+                    <a:ln w="9525">
+                      <a:noFill/>
+                      <a:headEnd/>
+                      <a:tailEnd/>
+                    </a:ln>
+                  </pic:spPr>
+                </pic:pic>
+              </a:graphicData>
+            </a:graphic>
+          </wp:inline>
+        </w:drawing>
+      </w:r>
+    </w:p>
+    <w:p>
+      <w:pPr>
+        <w:pStyle w:val="ImageCaption"/>
+      </w:pPr>
+      <w:r>
+        <w:t xml:space="preserve">Circuito com diodo zener no sentido direto em série com resistor de</w:t>
+      </w:r>
+      <w:r>
+        <w:t xml:space="preserve"> </w:t>
+      </w:r>
+      <m:oMath>
+        <m:r>
+          <m:t>2.0</m:t>
+        </m:r>
+        <m:r>
+          <m:t>K</m:t>
+        </m:r>
+        <m:r>
+          <m:t>Ω</m:t>
+        </m:r>
+      </m:oMath>
+      <w:r>
+        <w:t xml:space="preserve">.</w:t>
+      </w:r>
+    </w:p>
+    <w:p>
+      <w:pPr>
+        <w:pStyle w:val="CaptionedFigure"/>
+      </w:pPr>
+      <w:r>
+        <w:drawing>
+          <wp:inline>
+            <wp:extent cx="1866900" cy="3318933"/>
+            <wp:effectExtent b="0" l="0" r="0" t="0"/>
+            <wp:docPr descr="Montagem do circuito com diodo zener no sentido direto em série com resistor de 2.0K\Omega." title="" id="95" name="Picture"/>
+            <a:graphic>
+              <a:graphicData uri="http://schemas.openxmlformats.org/drawingml/2006/picture">
+                <pic:pic>
+                  <pic:nvPicPr>
+                    <pic:cNvPr descr="./Experimento_imagens/ex6-zener_direto_resistor/circuito-zener_resistor.jpeg" id="96" name="Picture"/>
+                    <pic:cNvPicPr>
+                      <a:picLocks noChangeArrowheads="1" noChangeAspect="1"/>
+                    </pic:cNvPicPr>
+                  </pic:nvPicPr>
+                  <pic:blipFill>
+                    <a:blip r:embed="rId94"/>
+                    <a:stretch>
+                      <a:fillRect/>
+                    </a:stretch>
+                  </pic:blipFill>
+                  <pic:spPr bwMode="auto">
+                    <a:xfrm>
+                      <a:off x="0" y="0"/>
+                      <a:ext cx="1866900" cy="3318933"/>
+                    </a:xfrm>
+                    <a:prstGeom prst="rect">
+                      <a:avLst/>
+                    </a:prstGeom>
+                    <a:noFill/>
+                    <a:ln w="9525">
+                      <a:noFill/>
+                      <a:headEnd/>
+                      <a:tailEnd/>
+                    </a:ln>
+                  </pic:spPr>
+                </pic:pic>
+              </a:graphicData>
+            </a:graphic>
+          </wp:inline>
+        </w:drawing>
+      </w:r>
+    </w:p>
+    <w:p>
+      <w:pPr>
+        <w:pStyle w:val="ImageCaption"/>
+      </w:pPr>
+      <w:r>
+        <w:t xml:space="preserve">Montagem do circuito com diodo zener no sentido direto em série com resistor de</w:t>
+      </w:r>
+      <w:r>
+        <w:t xml:space="preserve"> </w:t>
+      </w:r>
+      <m:oMath>
+        <m:r>
+          <m:t>2.0</m:t>
+        </m:r>
+        <m:r>
+          <m:t>K</m:t>
+        </m:r>
+        <m:r>
+          <m:t>Ω</m:t>
+        </m:r>
+      </m:oMath>
+      <w:r>
+        <w:t xml:space="preserve">.</w:t>
+      </w:r>
+    </w:p>
+    <w:p>
+      <w:r>
+        <w:br w:type="page"/>
+      </w:r>
+    </w:p>
+    <w:p>
+      <w:pPr>
+        <w:pStyle w:val="CaptionedFigure"/>
+      </w:pPr>
+      <w:r>
+        <w:drawing>
+          <wp:inline>
+            <wp:extent cx="1600200" cy="2846184"/>
+            <wp:effectExtent b="0" l="0" r="0" t="0"/>
+            <wp:docPr descr="Gráfico do osciloscópio para o circuito com diodo zener no sentido direto em série com resistor de 2.0K\Omega." title="" id="98" name="Picture"/>
+            <a:graphic>
+              <a:graphicData uri="http://schemas.openxmlformats.org/drawingml/2006/picture">
+                <pic:pic>
+                  <pic:nvPicPr>
+                    <pic:cNvPr descr="./Experimento_imagens/ex6-zener_direto_resistor/grafico-zener_resistor.jpeg" id="99" name="Picture"/>
+                    <pic:cNvPicPr>
+                      <a:picLocks noChangeArrowheads="1" noChangeAspect="1"/>
+                    </pic:cNvPicPr>
+                  </pic:nvPicPr>
+                  <pic:blipFill>
+                    <a:blip r:embed="rId97"/>
+                    <a:stretch>
+                      <a:fillRect/>
+                    </a:stretch>
+                  </pic:blipFill>
+                  <pic:spPr bwMode="auto">
+                    <a:xfrm>
+                      <a:off x="0" y="0"/>
+                      <a:ext cx="1600200" cy="2846184"/>
+                    </a:xfrm>
+                    <a:prstGeom prst="rect">
+                      <a:avLst/>
+                    </a:prstGeom>
+                    <a:noFill/>
+                    <a:ln w="9525">
+                      <a:noFill/>
+                      <a:headEnd/>
+                      <a:tailEnd/>
+                    </a:ln>
+                  </pic:spPr>
+                </pic:pic>
+              </a:graphicData>
+            </a:graphic>
+          </wp:inline>
+        </w:drawing>
+      </w:r>
+    </w:p>
+    <w:p>
+      <w:pPr>
+        <w:pStyle w:val="ImageCaption"/>
+      </w:pPr>
+      <w:r>
+        <w:t xml:space="preserve">Gráfico do osciloscópio para o circuito com diodo zener no sentido direto em série com resistor de</w:t>
+      </w:r>
+      <w:r>
+        <w:t xml:space="preserve"> </w:t>
+      </w:r>
+      <m:oMath>
+        <m:r>
+          <m:t>2.0</m:t>
+        </m:r>
+        <m:r>
+          <m:t>K</m:t>
+        </m:r>
+        <m:r>
+          <m:t>Ω</m:t>
+        </m:r>
+      </m:oMath>
+      <w:r>
+        <w:t xml:space="preserve">.</w:t>
+      </w:r>
+    </w:p>
+    <w:p>
+      <w:pPr>
+        <w:pStyle w:val="CaptionedFigure"/>
+      </w:pPr>
+      <w:r>
+        <w:drawing>
+          <wp:inline>
+            <wp:extent cx="2667000" cy="1421358"/>
+            <wp:effectExtent b="0" l="0" r="0" t="0"/>
+            <wp:docPr descr="Gráfico do circuito com diodo zener no sentido direto em série com resistor de 2.0K\Omega, simulado computacionalmente." title="" id="101" name="Picture"/>
+            <a:graphic>
+              <a:graphicData uri="http://schemas.openxmlformats.org/drawingml/2006/picture">
+                <pic:pic>
+                  <pic:nvPicPr>
+                    <pic:cNvPr descr="./Simulacoes/relatorio/2CC6-grafico-zener_direto_serie_resistor_2k.png" id="102" name="Picture"/>
+                    <pic:cNvPicPr>
+                      <a:picLocks noChangeArrowheads="1" noChangeAspect="1"/>
+                    </pic:cNvPicPr>
+                  </pic:nvPicPr>
+                  <pic:blipFill>
+                    <a:blip r:embed="rId100"/>
+                    <a:stretch>
+                      <a:fillRect/>
+                    </a:stretch>
+                  </pic:blipFill>
+                  <pic:spPr bwMode="auto">
+                    <a:xfrm>
+                      <a:off x="0" y="0"/>
+                      <a:ext cx="2667000" cy="1421358"/>
+                    </a:xfrm>
+                    <a:prstGeom prst="rect">
+                      <a:avLst/>
+                    </a:prstGeom>
+                    <a:noFill/>
+                    <a:ln w="9525">
+                      <a:noFill/>
+                      <a:headEnd/>
+                      <a:tailEnd/>
+                    </a:ln>
+                  </pic:spPr>
+                </pic:pic>
+              </a:graphicData>
+            </a:graphic>
+          </wp:inline>
+        </w:drawing>
+      </w:r>
+    </w:p>
+    <w:p>
+      <w:pPr>
+        <w:pStyle w:val="ImageCaption"/>
+      </w:pPr>
+      <w:r>
+        <w:t xml:space="preserve">Gráfico do circuito com diodo zener no sentido direto em série com resistor de</w:t>
+      </w:r>
+      <w:r>
+        <w:t xml:space="preserve"> </w:t>
+      </w:r>
+      <m:oMath>
+        <m:r>
+          <m:t>2.0</m:t>
+        </m:r>
+        <m:r>
+          <m:t>K</m:t>
+        </m:r>
+        <m:r>
+          <m:t>Ω</m:t>
+        </m:r>
+      </m:oMath>
+      <w:r>
+        <w:t xml:space="preserve">, simulado computacionalmente.</w:t>
+      </w:r>
+    </w:p>
+    <w:p>
+      <w:r>
+        <w:br w:type="page"/>
+      </w:r>
+    </w:p>
+    <w:bookmarkEnd w:id="103"/>
+    <w:bookmarkStart w:id="116" w:name="X19a5cb5a24b5785960940c86e0ccf2bdc906fb8"/>
     <w:p>
       <w:pPr>
         <w:pStyle w:val="Heading3"/>
@@ -2051,8 +2673,388 @@
         <w:t xml:space="preserve">Diodo zener no sentido reverso em serie com resistor</w:t>
       </w:r>
     </w:p>
-    <w:bookmarkEnd w:id="80"/>
-    <w:bookmarkStart w:id="81" w:name="X0109441fd30c4936aa02b18686dc154da688213"/>
+    <w:p>
+      <w:pPr>
+        <w:pStyle w:val="FirstParagraph"/>
+      </w:pPr>
+      <w:r>
+        <w:t xml:space="preserve">O sétimo experimento foi projetado com um diodo zener, no sentido da reverso, em série com um resistor de</w:t>
+      </w:r>
+      <w:r>
+        <w:t xml:space="preserve"> </w:t>
+      </w:r>
+      <m:oMath>
+        <m:r>
+          <m:t>2.0</m:t>
+        </m:r>
+        <m:r>
+          <m:t>K</m:t>
+        </m:r>
+        <m:r>
+          <m:t>Ω</m:t>
+        </m:r>
+      </m:oMath>
+      <w:r>
+        <w:t xml:space="preserve">, esses dois dispositivos no lugar do dispositivo de teste, como pode ser observado pela figura</w:t>
+      </w:r>
+      <w:r>
+        <w:t xml:space="preserve"> </w:t>
+      </w:r>
+      <w:r>
+        <w:t xml:space="preserve">. O circuito foi montado como apresentado na figura</w:t>
+      </w:r>
+      <w:r>
+        <w:t xml:space="preserve"> </w:t>
+      </w:r>
+      <w:r>
+        <w:t xml:space="preserve">. O resultado obtido pelo gráfico presente no osciloscópio é um segmento de reta onde o diodo zener atua como uma bateria quando na região ruptura onde</w:t>
+      </w:r>
+      <w:r>
+        <w:t xml:space="preserve"> </w:t>
+      </w:r>
+      <w:r>
+        <w:t xml:space="preserve">$V_{ZK} \thickapprox -1.4V$</w:t>
+      </w:r>
+      <w:r>
+        <w:t xml:space="preserve"> </w:t>
+      </w:r>
+      <w:r>
+        <w:t xml:space="preserve">associado a uma resistencia, apresentando assim um segmento de reta caracterísco da equação de Ohm para resistores (modelo de retas, ou segmentos lineares)</w:t>
+      </w:r>
+      <w:r>
+        <w:t xml:space="preserve"> </w:t>
+      </w:r>
+      <w:r>
+        <w:t xml:space="preserve">(Sedra e Smith, 2007)</w:t>
+      </w:r>
+      <w:r>
+        <w:t xml:space="preserve"> </w:t>
+      </w:r>
+      <w:r>
+        <w:t xml:space="preserve">, figura</w:t>
+      </w:r>
+      <w:r>
+        <w:t xml:space="preserve"> </w:t>
+      </w:r>
+      <w:r>
+        <w:t xml:space="preserve">, e o resultado esperado é o simulado computacionalmente pela figura</w:t>
+      </w:r>
+      <w:r>
+        <w:t xml:space="preserve"> </w:t>
+      </w:r>
+      <w:r>
+        <w:t xml:space="preserve">.</w:t>
+      </w:r>
+      <w:r>
+        <w:br/>
+      </w:r>
+      <w:r>
+        <w:t xml:space="preserve">Como pode ser observado, o gráfico obtido pelo osciloscópio e o simulado são semelhantes, mostrando que o experimento foi bem-sucedido.</w:t>
+      </w:r>
+      <w:r>
+        <w:br/>
+      </w:r>
+    </w:p>
+    <w:p>
+      <w:pPr>
+        <w:pStyle w:val="CaptionedFigure"/>
+      </w:pPr>
+      <w:r>
+        <w:drawing>
+          <wp:inline>
+            <wp:extent cx="2667000" cy="1423311"/>
+            <wp:effectExtent b="0" l="0" r="0" t="0"/>
+            <wp:docPr descr="Circuito com diodo zener no sentido direto em série com resistor de 2.0K\Omega." title="" id="105" name="Picture"/>
+            <a:graphic>
+              <a:graphicData uri="http://schemas.openxmlformats.org/drawingml/2006/picture">
+                <pic:pic>
+                  <pic:nvPicPr>
+                    <pic:cNvPr descr="./Simulacoes/relatorio/2CC7-Circuito-zener_reverso_serie_resistor_2k.png" id="106" name="Picture"/>
+                    <pic:cNvPicPr>
+                      <a:picLocks noChangeArrowheads="1" noChangeAspect="1"/>
+                    </pic:cNvPicPr>
+                  </pic:nvPicPr>
+                  <pic:blipFill>
+                    <a:blip r:embed="rId104"/>
+                    <a:stretch>
+                      <a:fillRect/>
+                    </a:stretch>
+                  </pic:blipFill>
+                  <pic:spPr bwMode="auto">
+                    <a:xfrm>
+                      <a:off x="0" y="0"/>
+                      <a:ext cx="2667000" cy="1423311"/>
+                    </a:xfrm>
+                    <a:prstGeom prst="rect">
+                      <a:avLst/>
+                    </a:prstGeom>
+                    <a:noFill/>
+                    <a:ln w="9525">
+                      <a:noFill/>
+                      <a:headEnd/>
+                      <a:tailEnd/>
+                    </a:ln>
+                  </pic:spPr>
+                </pic:pic>
+              </a:graphicData>
+            </a:graphic>
+          </wp:inline>
+        </w:drawing>
+      </w:r>
+    </w:p>
+    <w:p>
+      <w:pPr>
+        <w:pStyle w:val="ImageCaption"/>
+      </w:pPr>
+      <w:r>
+        <w:t xml:space="preserve">Circuito com diodo zener no sentido direto em série com resistor de</w:t>
+      </w:r>
+      <w:r>
+        <w:t xml:space="preserve"> </w:t>
+      </w:r>
+      <m:oMath>
+        <m:r>
+          <m:t>2.0</m:t>
+        </m:r>
+        <m:r>
+          <m:t>K</m:t>
+        </m:r>
+        <m:r>
+          <m:t>Ω</m:t>
+        </m:r>
+      </m:oMath>
+      <w:r>
+        <w:t xml:space="preserve">.</w:t>
+      </w:r>
+    </w:p>
+    <w:p>
+      <w:pPr>
+        <w:pStyle w:val="CaptionedFigure"/>
+      </w:pPr>
+      <w:r>
+        <w:drawing>
+          <wp:inline>
+            <wp:extent cx="1866900" cy="3320548"/>
+            <wp:effectExtent b="0" l="0" r="0" t="0"/>
+            <wp:docPr descr="Montagem do circuito com diodo zener no sentido reverso em série com resistor de 2.0K\Omega." title="" id="108" name="Picture"/>
+            <a:graphic>
+              <a:graphicData uri="http://schemas.openxmlformats.org/drawingml/2006/picture">
+                <pic:pic>
+                  <pic:nvPicPr>
+                    <pic:cNvPr descr="./Experimento_imagens/ex7-zener_reverso_resistor/circuito-zener_reverso_resistor.jpeg" id="109" name="Picture"/>
+                    <pic:cNvPicPr>
+                      <a:picLocks noChangeArrowheads="1" noChangeAspect="1"/>
+                    </pic:cNvPicPr>
+                  </pic:nvPicPr>
+                  <pic:blipFill>
+                    <a:blip r:embed="rId107"/>
+                    <a:stretch>
+                      <a:fillRect/>
+                    </a:stretch>
+                  </pic:blipFill>
+                  <pic:spPr bwMode="auto">
+                    <a:xfrm>
+                      <a:off x="0" y="0"/>
+                      <a:ext cx="1866900" cy="3320548"/>
+                    </a:xfrm>
+                    <a:prstGeom prst="rect">
+                      <a:avLst/>
+                    </a:prstGeom>
+                    <a:noFill/>
+                    <a:ln w="9525">
+                      <a:noFill/>
+                      <a:headEnd/>
+                      <a:tailEnd/>
+                    </a:ln>
+                  </pic:spPr>
+                </pic:pic>
+              </a:graphicData>
+            </a:graphic>
+          </wp:inline>
+        </w:drawing>
+      </w:r>
+    </w:p>
+    <w:p>
+      <w:pPr>
+        <w:pStyle w:val="ImageCaption"/>
+      </w:pPr>
+      <w:r>
+        <w:t xml:space="preserve">Montagem do circuito com diodo zener no sentido reverso em série com resistor de</w:t>
+      </w:r>
+      <w:r>
+        <w:t xml:space="preserve"> </w:t>
+      </w:r>
+      <m:oMath>
+        <m:r>
+          <m:t>2.0</m:t>
+        </m:r>
+        <m:r>
+          <m:t>K</m:t>
+        </m:r>
+        <m:r>
+          <m:t>Ω</m:t>
+        </m:r>
+      </m:oMath>
+      <w:r>
+        <w:t xml:space="preserve">.</w:t>
+      </w:r>
+    </w:p>
+    <w:p>
+      <w:r>
+        <w:br w:type="page"/>
+      </w:r>
+    </w:p>
+    <w:p>
+      <w:pPr>
+        <w:pStyle w:val="CaptionedFigure"/>
+      </w:pPr>
+      <w:r>
+        <w:drawing>
+          <wp:inline>
+            <wp:extent cx="1600200" cy="2846184"/>
+            <wp:effectExtent b="0" l="0" r="0" t="0"/>
+            <wp:docPr descr="Gráfico do osciloscópio para o circuito com diodo zener no sentido reverso em série com resistor de 2.0K\Omega." title="" id="111" name="Picture"/>
+            <a:graphic>
+              <a:graphicData uri="http://schemas.openxmlformats.org/drawingml/2006/picture">
+                <pic:pic>
+                  <pic:nvPicPr>
+                    <pic:cNvPr descr="./Experimento_imagens/ex7-zener_reverso_resistor/grafico-zener_reverso_resistor.jpeg" id="112" name="Picture"/>
+                    <pic:cNvPicPr>
+                      <a:picLocks noChangeArrowheads="1" noChangeAspect="1"/>
+                    </pic:cNvPicPr>
+                  </pic:nvPicPr>
+                  <pic:blipFill>
+                    <a:blip r:embed="rId110"/>
+                    <a:stretch>
+                      <a:fillRect/>
+                    </a:stretch>
+                  </pic:blipFill>
+                  <pic:spPr bwMode="auto">
+                    <a:xfrm>
+                      <a:off x="0" y="0"/>
+                      <a:ext cx="1600200" cy="2846184"/>
+                    </a:xfrm>
+                    <a:prstGeom prst="rect">
+                      <a:avLst/>
+                    </a:prstGeom>
+                    <a:noFill/>
+                    <a:ln w="9525">
+                      <a:noFill/>
+                      <a:headEnd/>
+                      <a:tailEnd/>
+                    </a:ln>
+                  </pic:spPr>
+                </pic:pic>
+              </a:graphicData>
+            </a:graphic>
+          </wp:inline>
+        </w:drawing>
+      </w:r>
+    </w:p>
+    <w:p>
+      <w:pPr>
+        <w:pStyle w:val="ImageCaption"/>
+      </w:pPr>
+      <w:r>
+        <w:t xml:space="preserve">Gráfico do osciloscópio para o circuito com diodo zener no sentido reverso em série com resistor de</w:t>
+      </w:r>
+      <w:r>
+        <w:t xml:space="preserve"> </w:t>
+      </w:r>
+      <m:oMath>
+        <m:r>
+          <m:t>2.0</m:t>
+        </m:r>
+        <m:r>
+          <m:t>K</m:t>
+        </m:r>
+        <m:r>
+          <m:t>Ω</m:t>
+        </m:r>
+      </m:oMath>
+      <w:r>
+        <w:t xml:space="preserve">.</w:t>
+      </w:r>
+    </w:p>
+    <w:p>
+      <w:pPr>
+        <w:pStyle w:val="CaptionedFigure"/>
+      </w:pPr>
+      <w:r>
+        <w:drawing>
+          <wp:inline>
+            <wp:extent cx="2667000" cy="1419406"/>
+            <wp:effectExtent b="0" l="0" r="0" t="0"/>
+            <wp:docPr descr="Gráfico do circuito com diodo zener no sentido reverso em série com resistor de 2.0K\Omega, simulado computacionalmente." title="" id="114" name="Picture"/>
+            <a:graphic>
+              <a:graphicData uri="http://schemas.openxmlformats.org/drawingml/2006/picture">
+                <pic:pic>
+                  <pic:nvPicPr>
+                    <pic:cNvPr descr="./Simulacoes/relatorio/2CC7-grafico-zener_reverso_serie_resistor_2k.png" id="115" name="Picture"/>
+                    <pic:cNvPicPr>
+                      <a:picLocks noChangeArrowheads="1" noChangeAspect="1"/>
+                    </pic:cNvPicPr>
+                  </pic:nvPicPr>
+                  <pic:blipFill>
+                    <a:blip r:embed="rId113"/>
+                    <a:stretch>
+                      <a:fillRect/>
+                    </a:stretch>
+                  </pic:blipFill>
+                  <pic:spPr bwMode="auto">
+                    <a:xfrm>
+                      <a:off x="0" y="0"/>
+                      <a:ext cx="2667000" cy="1419406"/>
+                    </a:xfrm>
+                    <a:prstGeom prst="rect">
+                      <a:avLst/>
+                    </a:prstGeom>
+                    <a:noFill/>
+                    <a:ln w="9525">
+                      <a:noFill/>
+                      <a:headEnd/>
+                      <a:tailEnd/>
+                    </a:ln>
+                  </pic:spPr>
+                </pic:pic>
+              </a:graphicData>
+            </a:graphic>
+          </wp:inline>
+        </w:drawing>
+      </w:r>
+    </w:p>
+    <w:p>
+      <w:pPr>
+        <w:pStyle w:val="ImageCaption"/>
+      </w:pPr>
+      <w:r>
+        <w:t xml:space="preserve">Gráfico do circuito com diodo zener no sentido reverso em série com resistor de</w:t>
+      </w:r>
+      <w:r>
+        <w:t xml:space="preserve"> </w:t>
+      </w:r>
+      <m:oMath>
+        <m:r>
+          <m:t>2.0</m:t>
+        </m:r>
+        <m:r>
+          <m:t>K</m:t>
+        </m:r>
+        <m:r>
+          <m:t>Ω</m:t>
+        </m:r>
+      </m:oMath>
+      <w:r>
+        <w:t xml:space="preserve">, simulado computacionalmente.</w:t>
+      </w:r>
+    </w:p>
+    <w:p>
+      <w:r>
+        <w:br w:type="page"/>
+      </w:r>
+    </w:p>
+    <w:bookmarkEnd w:id="116"/>
+    <w:bookmarkStart w:id="129" w:name="X7dcd84c630d1ae9fda1daee897eb41bc19da634"/>
     <w:p>
       <w:pPr>
         <w:pStyle w:val="Heading3"/>
@@ -2067,11 +3069,311 @@
         <w:tab/>
       </w:r>
       <w:r>
-        <w:t xml:space="preserve">Diodo no sentido direto em serie com diodo zener no sentido direto</w:t>
-      </w:r>
-    </w:p>
-    <w:bookmarkEnd w:id="81"/>
-    <w:bookmarkStart w:id="82" w:name="Xde2f7ec7cf672ca7ee9afe43043bde7b71dad32"/>
+        <w:t xml:space="preserve">Diodo no sentido direto em série com diodo zener no sentido direto</w:t>
+      </w:r>
+    </w:p>
+    <w:p>
+      <w:pPr>
+        <w:pStyle w:val="FirstParagraph"/>
+      </w:pPr>
+      <w:r>
+        <w:t xml:space="preserve">O oitavo experimento foi projetado com um diodo, no sentido direto, em série com um diodo zener, no sentido da direto, esses dois dispositivos no lugar do dispositivo de teste, como pode ser observado pela figura</w:t>
+      </w:r>
+      <w:r>
+        <w:t xml:space="preserve"> </w:t>
+      </w:r>
+      <w:r>
+        <w:t xml:space="preserve">. O circuito foi montado como apresentado na figura</w:t>
+      </w:r>
+      <w:r>
+        <w:t xml:space="preserve"> </w:t>
+      </w:r>
+      <w:r>
+        <w:t xml:space="preserve">. O resultado obtido pelo gráfico presente no osciloscópio é a soma dos</w:t>
+      </w:r>
+      <w:r>
+        <w:t xml:space="preserve"> </w:t>
+      </w:r>
+      <m:oMath>
+        <m:sSub>
+          <m:e>
+            <m:r>
+              <m:t>V</m:t>
+            </m:r>
+          </m:e>
+          <m:sub>
+            <m:r>
+              <m:t>K</m:t>
+            </m:r>
+          </m:sub>
+        </m:sSub>
+      </m:oMath>
+      <w:r>
+        <w:t xml:space="preserve">,</w:t>
+      </w:r>
+      <w:r>
+        <w:t xml:space="preserve"> </w:t>
+      </w:r>
+      <w:r>
+        <w:t xml:space="preserve">$V_K \thickapprox 1.4V$</w:t>
+      </w:r>
+      <w:r>
+        <w:t xml:space="preserve">, figura</w:t>
+      </w:r>
+      <w:r>
+        <w:t xml:space="preserve"> </w:t>
+      </w:r>
+      <w:r>
+        <w:t xml:space="preserve">, e o resultado esperado é o simulado computacionalmente pela figura</w:t>
+      </w:r>
+      <w:r>
+        <w:t xml:space="preserve"> </w:t>
+      </w:r>
+      <w:r>
+        <w:t xml:space="preserve">.</w:t>
+      </w:r>
+      <w:r>
+        <w:br/>
+      </w:r>
+      <w:r>
+        <w:t xml:space="preserve">Como pode ser observado, o gráfico obtido pelo osciloscópio e o simulado são semelhantes, mostrando que o experimento foi bem-sucedido.</w:t>
+      </w:r>
+      <w:r>
+        <w:br/>
+      </w:r>
+    </w:p>
+    <w:p>
+      <w:pPr>
+        <w:pStyle w:val="CaptionedFigure"/>
+      </w:pPr>
+      <w:r>
+        <w:drawing>
+          <wp:inline>
+            <wp:extent cx="2667000" cy="1423311"/>
+            <wp:effectExtent b="0" l="0" r="0" t="0"/>
+            <wp:docPr descr="Circuito com diodo no sentido direto em série com diodo zener no sentido direto." title="" id="118" name="Picture"/>
+            <a:graphic>
+              <a:graphicData uri="http://schemas.openxmlformats.org/drawingml/2006/picture">
+                <pic:pic>
+                  <pic:nvPicPr>
+                    <pic:cNvPr descr="./Simulacoes/relatorio/2CC8-diodo_direto_serie_zener_direto.png" id="119" name="Picture"/>
+                    <pic:cNvPicPr>
+                      <a:picLocks noChangeArrowheads="1" noChangeAspect="1"/>
+                    </pic:cNvPicPr>
+                  </pic:nvPicPr>
+                  <pic:blipFill>
+                    <a:blip r:embed="rId117"/>
+                    <a:stretch>
+                      <a:fillRect/>
+                    </a:stretch>
+                  </pic:blipFill>
+                  <pic:spPr bwMode="auto">
+                    <a:xfrm>
+                      <a:off x="0" y="0"/>
+                      <a:ext cx="2667000" cy="1423311"/>
+                    </a:xfrm>
+                    <a:prstGeom prst="rect">
+                      <a:avLst/>
+                    </a:prstGeom>
+                    <a:noFill/>
+                    <a:ln w="9525">
+                      <a:noFill/>
+                      <a:headEnd/>
+                      <a:tailEnd/>
+                    </a:ln>
+                  </pic:spPr>
+                </pic:pic>
+              </a:graphicData>
+            </a:graphic>
+          </wp:inline>
+        </w:drawing>
+      </w:r>
+    </w:p>
+    <w:p>
+      <w:pPr>
+        <w:pStyle w:val="ImageCaption"/>
+      </w:pPr>
+      <w:r>
+        <w:t xml:space="preserve">Circuito com diodo no sentido direto em série com diodo zener no sentido direto.</w:t>
+      </w:r>
+    </w:p>
+    <w:p>
+      <w:pPr>
+        <w:pStyle w:val="CaptionedFigure"/>
+      </w:pPr>
+      <w:r>
+        <w:drawing>
+          <wp:inline>
+            <wp:extent cx="1866900" cy="3320548"/>
+            <wp:effectExtent b="0" l="0" r="0" t="0"/>
+            <wp:docPr descr="Montagem do circuito com diodo no sentido direto em série com diodo zener no sentido direto." title="" id="121" name="Picture"/>
+            <a:graphic>
+              <a:graphicData uri="http://schemas.openxmlformats.org/drawingml/2006/picture">
+                <pic:pic>
+                  <pic:nvPicPr>
+                    <pic:cNvPr descr="./Experimento_imagens/ex8-diodo_direto_serie_zener_direto/circuito-diodo_direto_serie_zener_direto.jpeg" id="122" name="Picture"/>
+                    <pic:cNvPicPr>
+                      <a:picLocks noChangeArrowheads="1" noChangeAspect="1"/>
+                    </pic:cNvPicPr>
+                  </pic:nvPicPr>
+                  <pic:blipFill>
+                    <a:blip r:embed="rId120"/>
+                    <a:stretch>
+                      <a:fillRect/>
+                    </a:stretch>
+                  </pic:blipFill>
+                  <pic:spPr bwMode="auto">
+                    <a:xfrm>
+                      <a:off x="0" y="0"/>
+                      <a:ext cx="1866900" cy="3320548"/>
+                    </a:xfrm>
+                    <a:prstGeom prst="rect">
+                      <a:avLst/>
+                    </a:prstGeom>
+                    <a:noFill/>
+                    <a:ln w="9525">
+                      <a:noFill/>
+                      <a:headEnd/>
+                      <a:tailEnd/>
+                    </a:ln>
+                  </pic:spPr>
+                </pic:pic>
+              </a:graphicData>
+            </a:graphic>
+          </wp:inline>
+        </w:drawing>
+      </w:r>
+    </w:p>
+    <w:p>
+      <w:pPr>
+        <w:pStyle w:val="ImageCaption"/>
+      </w:pPr>
+      <w:r>
+        <w:t xml:space="preserve">Montagem do circuito com diodo no sentido direto em série com diodo zener no sentido direto.</w:t>
+      </w:r>
+    </w:p>
+    <w:p>
+      <w:r>
+        <w:br w:type="page"/>
+      </w:r>
+    </w:p>
+    <w:p>
+      <w:pPr>
+        <w:pStyle w:val="CaptionedFigure"/>
+      </w:pPr>
+      <w:r>
+        <w:drawing>
+          <wp:inline>
+            <wp:extent cx="1600200" cy="2846184"/>
+            <wp:effectExtent b="0" l="0" r="0" t="0"/>
+            <wp:docPr descr="Gráfico do osciloscópio para o circuito com diodo no sentido direto em série com diodo zener no sentido direto." title="" id="124" name="Picture"/>
+            <a:graphic>
+              <a:graphicData uri="http://schemas.openxmlformats.org/drawingml/2006/picture">
+                <pic:pic>
+                  <pic:nvPicPr>
+                    <pic:cNvPr descr="./Experimento_imagens/ex8-diodo_direto_serie_zener_direto/grafico-diodo_direto_serie_zener_direto.jpeg" id="125" name="Picture"/>
+                    <pic:cNvPicPr>
+                      <a:picLocks noChangeArrowheads="1" noChangeAspect="1"/>
+                    </pic:cNvPicPr>
+                  </pic:nvPicPr>
+                  <pic:blipFill>
+                    <a:blip r:embed="rId123"/>
+                    <a:stretch>
+                      <a:fillRect/>
+                    </a:stretch>
+                  </pic:blipFill>
+                  <pic:spPr bwMode="auto">
+                    <a:xfrm>
+                      <a:off x="0" y="0"/>
+                      <a:ext cx="1600200" cy="2846184"/>
+                    </a:xfrm>
+                    <a:prstGeom prst="rect">
+                      <a:avLst/>
+                    </a:prstGeom>
+                    <a:noFill/>
+                    <a:ln w="9525">
+                      <a:noFill/>
+                      <a:headEnd/>
+                      <a:tailEnd/>
+                    </a:ln>
+                  </pic:spPr>
+                </pic:pic>
+              </a:graphicData>
+            </a:graphic>
+          </wp:inline>
+        </w:drawing>
+      </w:r>
+    </w:p>
+    <w:p>
+      <w:pPr>
+        <w:pStyle w:val="ImageCaption"/>
+      </w:pPr>
+      <w:r>
+        <w:t xml:space="preserve">Gráfico do osciloscópio para o circuito com diodo no sentido direto em série com diodo zener no sentido direto.</w:t>
+      </w:r>
+    </w:p>
+    <w:p>
+      <w:pPr>
+        <w:pStyle w:val="CaptionedFigure"/>
+      </w:pPr>
+      <w:r>
+        <w:drawing>
+          <wp:inline>
+            <wp:extent cx="2667000" cy="1423311"/>
+            <wp:effectExtent b="0" l="0" r="0" t="0"/>
+            <wp:docPr descr="Gráfico do circuito com diodo no sentido direto em série com diodo zener no sentido direto, simulado computacionalmente." title="" id="127" name="Picture"/>
+            <a:graphic>
+              <a:graphicData uri="http://schemas.openxmlformats.org/drawingml/2006/picture">
+                <pic:pic>
+                  <pic:nvPicPr>
+                    <pic:cNvPr descr="./Simulacoes/relatorio/2CC8-grafico-diodo_direto_serie_zener_direto.png" id="128" name="Picture"/>
+                    <pic:cNvPicPr>
+                      <a:picLocks noChangeArrowheads="1" noChangeAspect="1"/>
+                    </pic:cNvPicPr>
+                  </pic:nvPicPr>
+                  <pic:blipFill>
+                    <a:blip r:embed="rId126"/>
+                    <a:stretch>
+                      <a:fillRect/>
+                    </a:stretch>
+                  </pic:blipFill>
+                  <pic:spPr bwMode="auto">
+                    <a:xfrm>
+                      <a:off x="0" y="0"/>
+                      <a:ext cx="2667000" cy="1423311"/>
+                    </a:xfrm>
+                    <a:prstGeom prst="rect">
+                      <a:avLst/>
+                    </a:prstGeom>
+                    <a:noFill/>
+                    <a:ln w="9525">
+                      <a:noFill/>
+                      <a:headEnd/>
+                      <a:tailEnd/>
+                    </a:ln>
+                  </pic:spPr>
+                </pic:pic>
+              </a:graphicData>
+            </a:graphic>
+          </wp:inline>
+        </w:drawing>
+      </w:r>
+    </w:p>
+    <w:p>
+      <w:pPr>
+        <w:pStyle w:val="ImageCaption"/>
+      </w:pPr>
+      <w:r>
+        <w:t xml:space="preserve">Gráfico do circuito com diodo no sentido direto em série com diodo zener no sentido direto, simulado computacionalmente.</w:t>
+      </w:r>
+    </w:p>
+    <w:p>
+      <w:r>
+        <w:br w:type="page"/>
+      </w:r>
+    </w:p>
+    <w:bookmarkEnd w:id="129"/>
+    <w:bookmarkStart w:id="142" w:name="X1e324175332ac5b85a6a0972b8449d14f3aae80"/>
     <w:p>
       <w:pPr>
         <w:pStyle w:val="Heading3"/>
@@ -2086,11 +3388,340 @@
         <w:tab/>
       </w:r>
       <w:r>
-        <w:t xml:space="preserve">Diodo no sentido direto em serie com diodo zener no sentido reverso</w:t>
-      </w:r>
-    </w:p>
-    <w:bookmarkEnd w:id="82"/>
-    <w:bookmarkStart w:id="83" w:name="Xbb65ce3e9c6acd3dbb692afd818122cde5d38c6"/>
+        <w:t xml:space="preserve">Diodo no sentido direto em série com diodo zener no sentido reverso</w:t>
+      </w:r>
+    </w:p>
+    <w:p>
+      <w:pPr>
+        <w:pStyle w:val="FirstParagraph"/>
+      </w:pPr>
+      <w:r>
+        <w:t xml:space="preserve">O nono experimento foi projetado com um diodo, no sentido direto, em série com um diodo zener, no sentido da reverso, esses dois dispositivos no lugar do dispositivo de teste, como pode ser observado pela figura</w:t>
+      </w:r>
+      <w:r>
+        <w:t xml:space="preserve"> </w:t>
+      </w:r>
+      <w:r>
+        <w:t xml:space="preserve">. O circuito foi montado como apresentado na figura</w:t>
+      </w:r>
+      <w:r>
+        <w:t xml:space="preserve"> </w:t>
+      </w:r>
+      <w:r>
+        <w:t xml:space="preserve">. O resultado obtido pelo gráfico presente no osciloscópio é a soma do</w:t>
+      </w:r>
+      <w:r>
+        <w:t xml:space="preserve"> </w:t>
+      </w:r>
+      <m:oMath>
+        <m:sSub>
+          <m:e>
+            <m:r>
+              <m:t>V</m:t>
+            </m:r>
+          </m:e>
+          <m:sub>
+            <m:r>
+              <m:t>K</m:t>
+            </m:r>
+          </m:sub>
+        </m:sSub>
+      </m:oMath>
+      <w:r>
+        <w:t xml:space="preserve"> </w:t>
+      </w:r>
+      <w:r>
+        <w:t xml:space="preserve">do diodo com o</w:t>
+      </w:r>
+      <w:r>
+        <w:t xml:space="preserve"> </w:t>
+      </w:r>
+      <m:oMath>
+        <m:sSub>
+          <m:e>
+            <m:r>
+              <m:t>V</m:t>
+            </m:r>
+          </m:e>
+          <m:sub>
+            <m:r>
+              <m:t>Z</m:t>
+            </m:r>
+            <m:r>
+              <m:t>K</m:t>
+            </m:r>
+          </m:sub>
+        </m:sSub>
+      </m:oMath>
+      <w:r>
+        <w:t xml:space="preserve"> </w:t>
+      </w:r>
+      <w:r>
+        <w:t xml:space="preserve">do diodo zener,</w:t>
+      </w:r>
+      <w:r>
+        <w:t xml:space="preserve"> </w:t>
+      </w:r>
+      <w:r>
+        <w:t xml:space="preserve">$V_K \thickapprox 2.1V$</w:t>
+      </w:r>
+      <w:r>
+        <w:t xml:space="preserve">, figura</w:t>
+      </w:r>
+      <w:r>
+        <w:t xml:space="preserve"> </w:t>
+      </w:r>
+      <w:r>
+        <w:t xml:space="preserve">, e o resultado esperado é o simulado computacionalmente pela figura</w:t>
+      </w:r>
+      <w:r>
+        <w:t xml:space="preserve"> </w:t>
+      </w:r>
+      <w:r>
+        <w:t xml:space="preserve">.</w:t>
+      </w:r>
+      <w:r>
+        <w:br/>
+      </w:r>
+      <w:r>
+        <w:t xml:space="preserve">Como pode ser observado, o gráfico obtido pelo osciloscópio e o simulado são semelhantes, mostrando que o experimento foi bem-sucedido.</w:t>
+      </w:r>
+      <w:r>
+        <w:br/>
+      </w:r>
+    </w:p>
+    <w:p>
+      <w:pPr>
+        <w:pStyle w:val="CaptionedFigure"/>
+      </w:pPr>
+      <w:r>
+        <w:drawing>
+          <wp:inline>
+            <wp:extent cx="2667000" cy="1425263"/>
+            <wp:effectExtent b="0" l="0" r="0" t="0"/>
+            <wp:docPr descr="Circuito com diodo no sentido direto em série com diodo zener no sentido reverso." title="" id="131" name="Picture"/>
+            <a:graphic>
+              <a:graphicData uri="http://schemas.openxmlformats.org/drawingml/2006/picture">
+                <pic:pic>
+                  <pic:nvPicPr>
+                    <pic:cNvPr descr="./Simulacoes/relatorio/2CC9-diodo_direto_serie_zener_reverso.png" id="132" name="Picture"/>
+                    <pic:cNvPicPr>
+                      <a:picLocks noChangeArrowheads="1" noChangeAspect="1"/>
+                    </pic:cNvPicPr>
+                  </pic:nvPicPr>
+                  <pic:blipFill>
+                    <a:blip r:embed="rId130"/>
+                    <a:stretch>
+                      <a:fillRect/>
+                    </a:stretch>
+                  </pic:blipFill>
+                  <pic:spPr bwMode="auto">
+                    <a:xfrm>
+                      <a:off x="0" y="0"/>
+                      <a:ext cx="2667000" cy="1425263"/>
+                    </a:xfrm>
+                    <a:prstGeom prst="rect">
+                      <a:avLst/>
+                    </a:prstGeom>
+                    <a:noFill/>
+                    <a:ln w="9525">
+                      <a:noFill/>
+                      <a:headEnd/>
+                      <a:tailEnd/>
+                    </a:ln>
+                  </pic:spPr>
+                </pic:pic>
+              </a:graphicData>
+            </a:graphic>
+          </wp:inline>
+        </w:drawing>
+      </w:r>
+    </w:p>
+    <w:p>
+      <w:pPr>
+        <w:pStyle w:val="ImageCaption"/>
+      </w:pPr>
+      <w:r>
+        <w:t xml:space="preserve">Circuito com diodo no sentido direto em série com diodo zener no sentido reverso.</w:t>
+      </w:r>
+    </w:p>
+    <w:p>
+      <w:pPr>
+        <w:pStyle w:val="CaptionedFigure"/>
+      </w:pPr>
+      <w:r>
+        <w:drawing>
+          <wp:inline>
+            <wp:extent cx="1866900" cy="3320548"/>
+            <wp:effectExtent b="0" l="0" r="0" t="0"/>
+            <wp:docPr descr="Montagem do circuito com diodo no sentido direto em série com diodo zener no sentido reverso." title="" id="134" name="Picture"/>
+            <a:graphic>
+              <a:graphicData uri="http://schemas.openxmlformats.org/drawingml/2006/picture">
+                <pic:pic>
+                  <pic:nvPicPr>
+                    <pic:cNvPr descr="./Experimento_imagens/ex9-diodo_direto_serie_zener_reverso/circuito-diodo_direto_serie_zener_reverso.jpeg" id="135" name="Picture"/>
+                    <pic:cNvPicPr>
+                      <a:picLocks noChangeArrowheads="1" noChangeAspect="1"/>
+                    </pic:cNvPicPr>
+                  </pic:nvPicPr>
+                  <pic:blipFill>
+                    <a:blip r:embed="rId133"/>
+                    <a:stretch>
+                      <a:fillRect/>
+                    </a:stretch>
+                  </pic:blipFill>
+                  <pic:spPr bwMode="auto">
+                    <a:xfrm>
+                      <a:off x="0" y="0"/>
+                      <a:ext cx="1866900" cy="3320548"/>
+                    </a:xfrm>
+                    <a:prstGeom prst="rect">
+                      <a:avLst/>
+                    </a:prstGeom>
+                    <a:noFill/>
+                    <a:ln w="9525">
+                      <a:noFill/>
+                      <a:headEnd/>
+                      <a:tailEnd/>
+                    </a:ln>
+                  </pic:spPr>
+                </pic:pic>
+              </a:graphicData>
+            </a:graphic>
+          </wp:inline>
+        </w:drawing>
+      </w:r>
+    </w:p>
+    <w:p>
+      <w:pPr>
+        <w:pStyle w:val="ImageCaption"/>
+      </w:pPr>
+      <w:r>
+        <w:t xml:space="preserve">Montagem do circuito com diodo no sentido direto em série com diodo zener no sentido reverso.</w:t>
+      </w:r>
+    </w:p>
+    <w:p>
+      <w:r>
+        <w:br w:type="page"/>
+      </w:r>
+    </w:p>
+    <w:p>
+      <w:pPr>
+        <w:pStyle w:val="CaptionedFigure"/>
+      </w:pPr>
+      <w:r>
+        <w:drawing>
+          <wp:inline>
+            <wp:extent cx="1600200" cy="2846184"/>
+            <wp:effectExtent b="0" l="0" r="0" t="0"/>
+            <wp:docPr descr="Gráfico do osciloscópio para o circuito com diodo no sentido direto em série com diodo zener no sentido reverso." title="" id="137" name="Picture"/>
+            <a:graphic>
+              <a:graphicData uri="http://schemas.openxmlformats.org/drawingml/2006/picture">
+                <pic:pic>
+                  <pic:nvPicPr>
+                    <pic:cNvPr descr="./Experimento_imagens/ex9-diodo_direto_serie_zener_reverso/grafico-diodo_direto_serie_zener_reverso.jpeg" id="138" name="Picture"/>
+                    <pic:cNvPicPr>
+                      <a:picLocks noChangeArrowheads="1" noChangeAspect="1"/>
+                    </pic:cNvPicPr>
+                  </pic:nvPicPr>
+                  <pic:blipFill>
+                    <a:blip r:embed="rId136"/>
+                    <a:stretch>
+                      <a:fillRect/>
+                    </a:stretch>
+                  </pic:blipFill>
+                  <pic:spPr bwMode="auto">
+                    <a:xfrm>
+                      <a:off x="0" y="0"/>
+                      <a:ext cx="1600200" cy="2846184"/>
+                    </a:xfrm>
+                    <a:prstGeom prst="rect">
+                      <a:avLst/>
+                    </a:prstGeom>
+                    <a:noFill/>
+                    <a:ln w="9525">
+                      <a:noFill/>
+                      <a:headEnd/>
+                      <a:tailEnd/>
+                    </a:ln>
+                  </pic:spPr>
+                </pic:pic>
+              </a:graphicData>
+            </a:graphic>
+          </wp:inline>
+        </w:drawing>
+      </w:r>
+    </w:p>
+    <w:p>
+      <w:pPr>
+        <w:pStyle w:val="ImageCaption"/>
+      </w:pPr>
+      <w:r>
+        <w:t xml:space="preserve">Gráfico do osciloscópio para o circuito com diodo no sentido direto em série com diodo zener no sentido reverso.</w:t>
+      </w:r>
+    </w:p>
+    <w:p>
+      <w:pPr>
+        <w:pStyle w:val="CaptionedFigure"/>
+      </w:pPr>
+      <w:r>
+        <w:drawing>
+          <wp:inline>
+            <wp:extent cx="2667000" cy="1423311"/>
+            <wp:effectExtent b="0" l="0" r="0" t="0"/>
+            <wp:docPr descr="Gráfico do circuito com diodo no sentido direto em série com diodo zener no sentido reverso, simulado computacionalmente." title="" id="140" name="Picture"/>
+            <a:graphic>
+              <a:graphicData uri="http://schemas.openxmlformats.org/drawingml/2006/picture">
+                <pic:pic>
+                  <pic:nvPicPr>
+                    <pic:cNvPr descr="./Simulacoes/relatorio/2CC9-grafico-diodo_direto_serie_zener_reverso.png" id="141" name="Picture"/>
+                    <pic:cNvPicPr>
+                      <a:picLocks noChangeArrowheads="1" noChangeAspect="1"/>
+                    </pic:cNvPicPr>
+                  </pic:nvPicPr>
+                  <pic:blipFill>
+                    <a:blip r:embed="rId139"/>
+                    <a:stretch>
+                      <a:fillRect/>
+                    </a:stretch>
+                  </pic:blipFill>
+                  <pic:spPr bwMode="auto">
+                    <a:xfrm>
+                      <a:off x="0" y="0"/>
+                      <a:ext cx="2667000" cy="1423311"/>
+                    </a:xfrm>
+                    <a:prstGeom prst="rect">
+                      <a:avLst/>
+                    </a:prstGeom>
+                    <a:noFill/>
+                    <a:ln w="9525">
+                      <a:noFill/>
+                      <a:headEnd/>
+                      <a:tailEnd/>
+                    </a:ln>
+                  </pic:spPr>
+                </pic:pic>
+              </a:graphicData>
+            </a:graphic>
+          </wp:inline>
+        </w:drawing>
+      </w:r>
+    </w:p>
+    <w:p>
+      <w:pPr>
+        <w:pStyle w:val="ImageCaption"/>
+      </w:pPr>
+      <w:r>
+        <w:t xml:space="preserve">Gráfico do circuito com diodo no sentido direto em série com diodo zener no sentido reverso, simulado computacionalmente.</w:t>
+      </w:r>
+    </w:p>
+    <w:p>
+      <w:r>
+        <w:br w:type="page"/>
+      </w:r>
+    </w:p>
+    <w:bookmarkEnd w:id="142"/>
+    <w:bookmarkStart w:id="155" w:name="Xbb65ce3e9c6acd3dbb692afd818122cde5d38c6"/>
     <w:p>
       <w:pPr>
         <w:pStyle w:val="Heading3"/>
@@ -2108,8 +3739,279 @@
         <w:t xml:space="preserve">Diodo no sentido direto em paralelo com diodo zener no sentido direto</w:t>
       </w:r>
     </w:p>
-    <w:bookmarkEnd w:id="83"/>
-    <w:bookmarkStart w:id="84" w:name="Xd9422dc376c1c244f08654d3fdf1e81d7c14541"/>
+    <w:p>
+      <w:pPr>
+        <w:pStyle w:val="FirstParagraph"/>
+      </w:pPr>
+      <w:r>
+        <w:t xml:space="preserve">O décimo experimento foi projetado com um diodo, no sentido direto, em paralelo com um diodo zener, no sentido da direto, esses dois dispositivos no lugar do dispositivo de teste, como pode ser observado pela figura</w:t>
+      </w:r>
+      <w:r>
+        <w:t xml:space="preserve"> </w:t>
+      </w:r>
+      <w:r>
+        <w:t xml:space="preserve">. O circuito foi montado como apresentado na figura</w:t>
+      </w:r>
+      <w:r>
+        <w:t xml:space="preserve"> </w:t>
+      </w:r>
+      <w:r>
+        <w:t xml:space="preserve">. O resultado obtido pelo gráfico presente no osciloscópio, figura</w:t>
+      </w:r>
+      <w:r>
+        <w:t xml:space="preserve"> </w:t>
+      </w:r>
+      <w:r>
+        <w:t xml:space="preserve">, e o resultado esperado é o simulado computacionalmente pela figura</w:t>
+      </w:r>
+      <w:r>
+        <w:t xml:space="preserve"> </w:t>
+      </w:r>
+      <w:r>
+        <w:t xml:space="preserve">.</w:t>
+      </w:r>
+      <w:r>
+        <w:br/>
+      </w:r>
+      <w:r>
+        <w:t xml:space="preserve">Como pode ser observado, o gráfico obtido pelo osciloscópio e o simulado são semelhantes, mostrando que o experimento foi bem-sucedido.</w:t>
+      </w:r>
+      <w:r>
+        <w:br/>
+      </w:r>
+    </w:p>
+    <w:p>
+      <w:pPr>
+        <w:pStyle w:val="CaptionedFigure"/>
+      </w:pPr>
+      <w:r>
+        <w:drawing>
+          <wp:inline>
+            <wp:extent cx="2667000" cy="1423311"/>
+            <wp:effectExtent b="0" l="0" r="0" t="0"/>
+            <wp:docPr descr="Circuito com diodo no sentido direto em paralelo com diodo zener no sentido direto." title="" id="144" name="Picture"/>
+            <a:graphic>
+              <a:graphicData uri="http://schemas.openxmlformats.org/drawingml/2006/picture">
+                <pic:pic>
+                  <pic:nvPicPr>
+                    <pic:cNvPr descr="./Simulacoes/relatorio/2CC10-diodo_direto_paralelo_zener_direto.png" id="145" name="Picture"/>
+                    <pic:cNvPicPr>
+                      <a:picLocks noChangeArrowheads="1" noChangeAspect="1"/>
+                    </pic:cNvPicPr>
+                  </pic:nvPicPr>
+                  <pic:blipFill>
+                    <a:blip r:embed="rId143"/>
+                    <a:stretch>
+                      <a:fillRect/>
+                    </a:stretch>
+                  </pic:blipFill>
+                  <pic:spPr bwMode="auto">
+                    <a:xfrm>
+                      <a:off x="0" y="0"/>
+                      <a:ext cx="2667000" cy="1423311"/>
+                    </a:xfrm>
+                    <a:prstGeom prst="rect">
+                      <a:avLst/>
+                    </a:prstGeom>
+                    <a:noFill/>
+                    <a:ln w="9525">
+                      <a:noFill/>
+                      <a:headEnd/>
+                      <a:tailEnd/>
+                    </a:ln>
+                  </pic:spPr>
+                </pic:pic>
+              </a:graphicData>
+            </a:graphic>
+          </wp:inline>
+        </w:drawing>
+      </w:r>
+    </w:p>
+    <w:p>
+      <w:pPr>
+        <w:pStyle w:val="ImageCaption"/>
+      </w:pPr>
+      <w:r>
+        <w:t xml:space="preserve">Circuito com diodo no sentido direto em paralelo com diodo zener no sentido direto.</w:t>
+      </w:r>
+    </w:p>
+    <w:p>
+      <w:pPr>
+        <w:pStyle w:val="CaptionedFigure"/>
+      </w:pPr>
+      <w:r>
+        <w:drawing>
+          <wp:inline>
+            <wp:extent cx="1866900" cy="3320548"/>
+            <wp:effectExtent b="0" l="0" r="0" t="0"/>
+            <wp:docPr descr="Montagem do circuito com diodo no sentido direto em paralelo com diodo zener no sentido direto." title="" id="147" name="Picture"/>
+            <a:graphic>
+              <a:graphicData uri="http://schemas.openxmlformats.org/drawingml/2006/picture">
+                <pic:pic>
+                  <pic:nvPicPr>
+                    <pic:cNvPr descr="./Experimento_imagens/ex10-diodo_direto_paralelo_zener_direto/circuito-diodo_direto_paralelo_zener_direto.jpeg" id="148" name="Picture"/>
+                    <pic:cNvPicPr>
+                      <a:picLocks noChangeArrowheads="1" noChangeAspect="1"/>
+                    </pic:cNvPicPr>
+                  </pic:nvPicPr>
+                  <pic:blipFill>
+                    <a:blip r:embed="rId146"/>
+                    <a:stretch>
+                      <a:fillRect/>
+                    </a:stretch>
+                  </pic:blipFill>
+                  <pic:spPr bwMode="auto">
+                    <a:xfrm>
+                      <a:off x="0" y="0"/>
+                      <a:ext cx="1866900" cy="3320548"/>
+                    </a:xfrm>
+                    <a:prstGeom prst="rect">
+                      <a:avLst/>
+                    </a:prstGeom>
+                    <a:noFill/>
+                    <a:ln w="9525">
+                      <a:noFill/>
+                      <a:headEnd/>
+                      <a:tailEnd/>
+                    </a:ln>
+                  </pic:spPr>
+                </pic:pic>
+              </a:graphicData>
+            </a:graphic>
+          </wp:inline>
+        </w:drawing>
+      </w:r>
+    </w:p>
+    <w:p>
+      <w:pPr>
+        <w:pStyle w:val="ImageCaption"/>
+      </w:pPr>
+      <w:r>
+        <w:t xml:space="preserve">Montagem do circuito com diodo no sentido direto em paralelo com diodo zener no sentido direto.</w:t>
+      </w:r>
+    </w:p>
+    <w:p>
+      <w:r>
+        <w:br w:type="page"/>
+      </w:r>
+    </w:p>
+    <w:p>
+      <w:pPr>
+        <w:pStyle w:val="CaptionedFigure"/>
+      </w:pPr>
+      <w:r>
+        <w:drawing>
+          <wp:inline>
+            <wp:extent cx="1600200" cy="2846184"/>
+            <wp:effectExtent b="0" l="0" r="0" t="0"/>
+            <wp:docPr descr="Gráfico do osciloscópio para o circuito com diodo no sentido direto em paralelo com diodo zener no sentido direto." title="" id="150" name="Picture"/>
+            <a:graphic>
+              <a:graphicData uri="http://schemas.openxmlformats.org/drawingml/2006/picture">
+                <pic:pic>
+                  <pic:nvPicPr>
+                    <pic:cNvPr descr="./Experimento_imagens/ex10-diodo_direto_paralelo_zener_direto/grafico-diodo_direto_paralelo_zener_direto.jpeg" id="151" name="Picture"/>
+                    <pic:cNvPicPr>
+                      <a:picLocks noChangeArrowheads="1" noChangeAspect="1"/>
+                    </pic:cNvPicPr>
+                  </pic:nvPicPr>
+                  <pic:blipFill>
+                    <a:blip r:embed="rId149"/>
+                    <a:stretch>
+                      <a:fillRect/>
+                    </a:stretch>
+                  </pic:blipFill>
+                  <pic:spPr bwMode="auto">
+                    <a:xfrm>
+                      <a:off x="0" y="0"/>
+                      <a:ext cx="1600200" cy="2846184"/>
+                    </a:xfrm>
+                    <a:prstGeom prst="rect">
+                      <a:avLst/>
+                    </a:prstGeom>
+                    <a:noFill/>
+                    <a:ln w="9525">
+                      <a:noFill/>
+                      <a:headEnd/>
+                      <a:tailEnd/>
+                    </a:ln>
+                  </pic:spPr>
+                </pic:pic>
+              </a:graphicData>
+            </a:graphic>
+          </wp:inline>
+        </w:drawing>
+      </w:r>
+    </w:p>
+    <w:p>
+      <w:pPr>
+        <w:pStyle w:val="ImageCaption"/>
+      </w:pPr>
+      <w:r>
+        <w:t xml:space="preserve">Gráfico do osciloscópio para o circuito com diodo no sentido direto em paralelo com diodo zener no sentido direto.</w:t>
+      </w:r>
+    </w:p>
+    <w:p>
+      <w:pPr>
+        <w:pStyle w:val="CaptionedFigure"/>
+      </w:pPr>
+      <w:r>
+        <w:drawing>
+          <wp:inline>
+            <wp:extent cx="2667000" cy="1425263"/>
+            <wp:effectExtent b="0" l="0" r="0" t="0"/>
+            <wp:docPr descr="Gráfico do circuito com diodo no sentido direto em paralelo com diodo zener no sentido direto, simulado computacionalmente." title="" id="153" name="Picture"/>
+            <a:graphic>
+              <a:graphicData uri="http://schemas.openxmlformats.org/drawingml/2006/picture">
+                <pic:pic>
+                  <pic:nvPicPr>
+                    <pic:cNvPr descr="./Simulacoes/relatorio/2CC10-grafico-diodo_direto_paralelo_zener_direto.png" id="154" name="Picture"/>
+                    <pic:cNvPicPr>
+                      <a:picLocks noChangeArrowheads="1" noChangeAspect="1"/>
+                    </pic:cNvPicPr>
+                  </pic:nvPicPr>
+                  <pic:blipFill>
+                    <a:blip r:embed="rId152"/>
+                    <a:stretch>
+                      <a:fillRect/>
+                    </a:stretch>
+                  </pic:blipFill>
+                  <pic:spPr bwMode="auto">
+                    <a:xfrm>
+                      <a:off x="0" y="0"/>
+                      <a:ext cx="2667000" cy="1425263"/>
+                    </a:xfrm>
+                    <a:prstGeom prst="rect">
+                      <a:avLst/>
+                    </a:prstGeom>
+                    <a:noFill/>
+                    <a:ln w="9525">
+                      <a:noFill/>
+                      <a:headEnd/>
+                      <a:tailEnd/>
+                    </a:ln>
+                  </pic:spPr>
+                </pic:pic>
+              </a:graphicData>
+            </a:graphic>
+          </wp:inline>
+        </w:drawing>
+      </w:r>
+    </w:p>
+    <w:p>
+      <w:pPr>
+        <w:pStyle w:val="ImageCaption"/>
+      </w:pPr>
+      <w:r>
+        <w:t xml:space="preserve">Gráfico do circuito com diodo no sentido direto em paralelo com diodo zener no sentido direto, simulado computacionalmente.</w:t>
+      </w:r>
+    </w:p>
+    <w:p>
+      <w:r>
+        <w:br w:type="page"/>
+      </w:r>
+    </w:p>
+    <w:bookmarkEnd w:id="155"/>
+    <w:bookmarkStart w:id="168" w:name="Xd9422dc376c1c244f08654d3fdf1e81d7c14541"/>
     <w:p>
       <w:pPr>
         <w:pStyle w:val="Heading3"/>
@@ -2128,14 +4030,280 @@
       </w:r>
     </w:p>
     <w:p>
+      <w:pPr>
+        <w:pStyle w:val="FirstParagraph"/>
+      </w:pPr>
+      <w:r>
+        <w:t xml:space="preserve">O décimo primeiro experimento foi projetado com um diodo, no sentido direto, em paralelo com um diodo zener, no sentido da reverso, esses dois dispositivos no lugar do dispositivo de teste, como pode ser observado pela figura</w:t>
+      </w:r>
+      <w:r>
+        <w:t xml:space="preserve"> </w:t>
+      </w:r>
+      <w:r>
+        <w:t xml:space="preserve">. O circuito foi montado como apresentado na figura</w:t>
+      </w:r>
+      <w:r>
+        <w:t xml:space="preserve"> </w:t>
+      </w:r>
+      <w:r>
+        <w:t xml:space="preserve">. O resultado obtido pelo gráfico presente no osciloscópio, figura</w:t>
+      </w:r>
+      <w:r>
+        <w:t xml:space="preserve"> </w:t>
+      </w:r>
+      <w:r>
+        <w:t xml:space="preserve">, e o resultado esperado é o simulado computacionalmente pela figura</w:t>
+      </w:r>
+      <w:r>
+        <w:t xml:space="preserve"> </w:t>
+      </w:r>
+      <w:r>
+        <w:t xml:space="preserve">.</w:t>
+      </w:r>
+      <w:r>
+        <w:br/>
+      </w:r>
+      <w:r>
+        <w:t xml:space="preserve">Como pode ser observado, o gráfico obtido pelo osciloscópio e o simulado são semelhantes, mostrando que o experimento foi bem-sucedido.</w:t>
+      </w:r>
+      <w:r>
+        <w:br/>
+      </w:r>
+    </w:p>
+    <w:p>
+      <w:pPr>
+        <w:pStyle w:val="CaptionedFigure"/>
+      </w:pPr>
+      <w:r>
+        <w:drawing>
+          <wp:inline>
+            <wp:extent cx="2667000" cy="1423311"/>
+            <wp:effectExtent b="0" l="0" r="0" t="0"/>
+            <wp:docPr descr="Circuito com diodo no sentido direto em paralelo com diodo zener no sentido reverso." title="" id="157" name="Picture"/>
+            <a:graphic>
+              <a:graphicData uri="http://schemas.openxmlformats.org/drawingml/2006/picture">
+                <pic:pic>
+                  <pic:nvPicPr>
+                    <pic:cNvPr descr="./Simulacoes/relatorio/2CC11-diodo_direto_paralelo_zener_reverso.png" id="158" name="Picture"/>
+                    <pic:cNvPicPr>
+                      <a:picLocks noChangeArrowheads="1" noChangeAspect="1"/>
+                    </pic:cNvPicPr>
+                  </pic:nvPicPr>
+                  <pic:blipFill>
+                    <a:blip r:embed="rId156"/>
+                    <a:stretch>
+                      <a:fillRect/>
+                    </a:stretch>
+                  </pic:blipFill>
+                  <pic:spPr bwMode="auto">
+                    <a:xfrm>
+                      <a:off x="0" y="0"/>
+                      <a:ext cx="2667000" cy="1423311"/>
+                    </a:xfrm>
+                    <a:prstGeom prst="rect">
+                      <a:avLst/>
+                    </a:prstGeom>
+                    <a:noFill/>
+                    <a:ln w="9525">
+                      <a:noFill/>
+                      <a:headEnd/>
+                      <a:tailEnd/>
+                    </a:ln>
+                  </pic:spPr>
+                </pic:pic>
+              </a:graphicData>
+            </a:graphic>
+          </wp:inline>
+        </w:drawing>
+      </w:r>
+    </w:p>
+    <w:p>
+      <w:pPr>
+        <w:pStyle w:val="ImageCaption"/>
+      </w:pPr>
+      <w:r>
+        <w:t xml:space="preserve">Circuito com diodo no sentido direto em paralelo com diodo zener no sentido reverso.</w:t>
+      </w:r>
+    </w:p>
+    <w:p>
+      <w:pPr>
+        <w:pStyle w:val="CaptionedFigure"/>
+      </w:pPr>
+      <w:r>
+        <w:drawing>
+          <wp:inline>
+            <wp:extent cx="1866900" cy="3318933"/>
+            <wp:effectExtent b="0" l="0" r="0" t="0"/>
+            <wp:docPr descr="Montagem do circuito com diodo no sentido direto em paralelo com diodo zener no sentido reverso." title="" id="160" name="Picture"/>
+            <a:graphic>
+              <a:graphicData uri="http://schemas.openxmlformats.org/drawingml/2006/picture">
+                <pic:pic>
+                  <pic:nvPicPr>
+                    <pic:cNvPr descr="./Experimento_imagens/ex11-diodo_direto_paralelo_zener_reverso/circuito-diodo_direto_paralelo_zener_reverso.jpeg" id="161" name="Picture"/>
+                    <pic:cNvPicPr>
+                      <a:picLocks noChangeArrowheads="1" noChangeAspect="1"/>
+                    </pic:cNvPicPr>
+                  </pic:nvPicPr>
+                  <pic:blipFill>
+                    <a:blip r:embed="rId159"/>
+                    <a:stretch>
+                      <a:fillRect/>
+                    </a:stretch>
+                  </pic:blipFill>
+                  <pic:spPr bwMode="auto">
+                    <a:xfrm>
+                      <a:off x="0" y="0"/>
+                      <a:ext cx="1866900" cy="3318933"/>
+                    </a:xfrm>
+                    <a:prstGeom prst="rect">
+                      <a:avLst/>
+                    </a:prstGeom>
+                    <a:noFill/>
+                    <a:ln w="9525">
+                      <a:noFill/>
+                      <a:headEnd/>
+                      <a:tailEnd/>
+                    </a:ln>
+                  </pic:spPr>
+                </pic:pic>
+              </a:graphicData>
+            </a:graphic>
+          </wp:inline>
+        </w:drawing>
+      </w:r>
+    </w:p>
+    <w:p>
+      <w:pPr>
+        <w:pStyle w:val="ImageCaption"/>
+      </w:pPr>
+      <w:r>
+        <w:t xml:space="preserve">Montagem do circuito com diodo no sentido direto em paralelo com diodo zener no sentido reverso.</w:t>
+      </w:r>
+    </w:p>
+    <w:p>
       <w:r>
         <w:br w:type="page"/>
       </w:r>
     </w:p>
-    <w:bookmarkEnd w:id="84"/>
-    <w:bookmarkEnd w:id="85"/>
-    <w:bookmarkEnd w:id="86"/>
-    <w:bookmarkStart w:id="87" w:name="conclusão"/>
+    <w:p>
+      <w:pPr>
+        <w:pStyle w:val="CaptionedFigure"/>
+      </w:pPr>
+      <w:r>
+        <w:drawing>
+          <wp:inline>
+            <wp:extent cx="1600200" cy="2844800"/>
+            <wp:effectExtent b="0" l="0" r="0" t="0"/>
+            <wp:docPr descr="Gráfico do osciloscópio para o circuito com diodo no sentido direto em paralelo com diodo zener no sentido reverso." title="" id="163" name="Picture"/>
+            <a:graphic>
+              <a:graphicData uri="http://schemas.openxmlformats.org/drawingml/2006/picture">
+                <pic:pic>
+                  <pic:nvPicPr>
+                    <pic:cNvPr descr="./Experimento_imagens/ex11-diodo_direto_paralelo_zener_reverso/grafico-diodo_direto_paralelo_zener_reverso.jpeg" id="164" name="Picture"/>
+                    <pic:cNvPicPr>
+                      <a:picLocks noChangeArrowheads="1" noChangeAspect="1"/>
+                    </pic:cNvPicPr>
+                  </pic:nvPicPr>
+                  <pic:blipFill>
+                    <a:blip r:embed="rId162"/>
+                    <a:stretch>
+                      <a:fillRect/>
+                    </a:stretch>
+                  </pic:blipFill>
+                  <pic:spPr bwMode="auto">
+                    <a:xfrm>
+                      <a:off x="0" y="0"/>
+                      <a:ext cx="1600200" cy="2844800"/>
+                    </a:xfrm>
+                    <a:prstGeom prst="rect">
+                      <a:avLst/>
+                    </a:prstGeom>
+                    <a:noFill/>
+                    <a:ln w="9525">
+                      <a:noFill/>
+                      <a:headEnd/>
+                      <a:tailEnd/>
+                    </a:ln>
+                  </pic:spPr>
+                </pic:pic>
+              </a:graphicData>
+            </a:graphic>
+          </wp:inline>
+        </w:drawing>
+      </w:r>
+    </w:p>
+    <w:p>
+      <w:pPr>
+        <w:pStyle w:val="ImageCaption"/>
+      </w:pPr>
+      <w:r>
+        <w:t xml:space="preserve">Gráfico do osciloscópio para o circuito com diodo no sentido direto em paralelo com diodo zener no sentido reverso.</w:t>
+      </w:r>
+    </w:p>
+    <w:p>
+      <w:pPr>
+        <w:pStyle w:val="CaptionedFigure"/>
+      </w:pPr>
+      <w:r>
+        <w:drawing>
+          <wp:inline>
+            <wp:extent cx="2667000" cy="1423311"/>
+            <wp:effectExtent b="0" l="0" r="0" t="0"/>
+            <wp:docPr descr="Gráfico do circuito com diodo no sentido direto em paralelo com diodo zener no sentido reverso, simulado computacionalmente." title="" id="166" name="Picture"/>
+            <a:graphic>
+              <a:graphicData uri="http://schemas.openxmlformats.org/drawingml/2006/picture">
+                <pic:pic>
+                  <pic:nvPicPr>
+                    <pic:cNvPr descr="./Simulacoes/relatorio/2CC11-grafico-diodo_direto_paralelo_zener_reverso.png" id="167" name="Picture"/>
+                    <pic:cNvPicPr>
+                      <a:picLocks noChangeArrowheads="1" noChangeAspect="1"/>
+                    </pic:cNvPicPr>
+                  </pic:nvPicPr>
+                  <pic:blipFill>
+                    <a:blip r:embed="rId165"/>
+                    <a:stretch>
+                      <a:fillRect/>
+                    </a:stretch>
+                  </pic:blipFill>
+                  <pic:spPr bwMode="auto">
+                    <a:xfrm>
+                      <a:off x="0" y="0"/>
+                      <a:ext cx="2667000" cy="1423311"/>
+                    </a:xfrm>
+                    <a:prstGeom prst="rect">
+                      <a:avLst/>
+                    </a:prstGeom>
+                    <a:noFill/>
+                    <a:ln w="9525">
+                      <a:noFill/>
+                      <a:headEnd/>
+                      <a:tailEnd/>
+                    </a:ln>
+                  </pic:spPr>
+                </pic:pic>
+              </a:graphicData>
+            </a:graphic>
+          </wp:inline>
+        </w:drawing>
+      </w:r>
+    </w:p>
+    <w:p>
+      <w:pPr>
+        <w:pStyle w:val="ImageCaption"/>
+      </w:pPr>
+      <w:r>
+        <w:t xml:space="preserve">Gráfico do circuito com diodo no sentido direto em paralelo com diodo zener no sentido reverso, simulado computacionalmente.</w:t>
+      </w:r>
+    </w:p>
+    <w:p>
+      <w:r>
+        <w:br w:type="page"/>
+      </w:r>
+    </w:p>
+    <w:bookmarkEnd w:id="168"/>
+    <w:bookmarkEnd w:id="169"/>
+    <w:bookmarkEnd w:id="170"/>
+    <w:bookmarkStart w:id="171" w:name="conclusão"/>
     <w:p>
       <w:pPr>
         <w:pStyle w:val="Heading1"/>
@@ -2158,8 +4326,8 @@
         <w:br w:type="page"/>
       </w:r>
     </w:p>
-    <w:bookmarkEnd w:id="87"/>
-    <w:bookmarkStart w:id="90" w:name="bibliografia"/>
+    <w:bookmarkEnd w:id="171"/>
+    <w:bookmarkStart w:id="176" w:name="bibliografia"/>
     <w:p>
       <w:pPr>
         <w:pStyle w:val="Heading1"/>
@@ -2168,8 +4336,8 @@
         <w:t xml:space="preserve">BIBLIOGRAFIA</w:t>
       </w:r>
     </w:p>
-    <w:bookmarkStart w:id="89" w:name="refs"/>
-    <w:bookmarkStart w:id="88" w:name="ref-johnson2015fundamentos"/>
+    <w:bookmarkStart w:id="175" w:name="refs"/>
+    <w:bookmarkStart w:id="172" w:name="ref-johnson2015fundamentos"/>
     <w:p>
       <w:pPr>
         <w:pStyle w:val="Bibliography"/>
@@ -2219,9 +4387,51 @@
         <w:t xml:space="preserve">. [s.l.] Editora LTC, 2015.</w:t>
       </w:r>
     </w:p>
-    <w:bookmarkEnd w:id="88"/>
-    <w:bookmarkEnd w:id="89"/>
-    <w:bookmarkEnd w:id="90"/>
+    <w:bookmarkEnd w:id="172"/>
+    <w:bookmarkStart w:id="174" w:name="ref-sedra2007microeletrônica"/>
+    <w:p>
+      <w:pPr>
+        <w:pStyle w:val="Bibliography"/>
+      </w:pPr>
+      <w:r>
+        <w:t xml:space="preserve">SEDRA, A. S.; SMITH, K. C.</w:t>
+      </w:r>
+      <w:r>
+        <w:t xml:space="preserve"> </w:t>
+      </w:r>
+      <w:hyperlink r:id="rId173">
+        <w:r>
+          <w:rPr>
+            <w:rStyle w:val="Hyperlink"/>
+            <w:bCs/>
+            <w:b/>
+          </w:rPr>
+          <w:t xml:space="preserve">Microeletr</w:t>
+        </w:r>
+        <w:r>
+          <w:rPr>
+            <w:rStyle w:val="Hyperlink"/>
+            <w:bCs/>
+            <w:b/>
+          </w:rPr>
+          <w:t xml:space="preserve">ô</w:t>
+        </w:r>
+        <w:r>
+          <w:rPr>
+            <w:rStyle w:val="Hyperlink"/>
+            <w:bCs/>
+            <w:b/>
+          </w:rPr>
+          <w:t xml:space="preserve">nica</w:t>
+        </w:r>
+      </w:hyperlink>
+      <w:r>
+        <w:t xml:space="preserve">. [s.l.] Pearson Makron Books, 2007.</w:t>
+      </w:r>
+    </w:p>
+    <w:bookmarkEnd w:id="174"/>
+    <w:bookmarkEnd w:id="175"/>
+    <w:bookmarkEnd w:id="176"/>
     <w:sectPr/>
   </w:body>
 </w:document>

</xml_diff>

<commit_message>
Descrição do experimento (versão 1), revisão: capa (subtitulo) e atualização da lista de materiais
</commit_message>
<xml_diff>
--- a/Lab_1/Relatorio_1.docx
+++ b/Lab_1/Relatorio_1.docx
@@ -7,7 +7,45 @@
         <w:pStyle w:val="Title"/>
       </w:pPr>
       <w:r>
-        <w:t xml:space="preserve">Relatório</w:t>
+        <w:t xml:space="preserve">RELATÓRIO</w:t>
+      </w:r>
+      <w:r>
+        <w:t xml:space="preserve"> </w:t>
+      </w:r>
+      <w:r>
+        <w:t xml:space="preserve">DE</w:t>
+      </w:r>
+      <w:r>
+        <w:t xml:space="preserve"> </w:t>
+      </w:r>
+      <w:r>
+        <w:t xml:space="preserve">ELETRÔNICA</w:t>
+      </w:r>
+      <w:r>
+        <w:t xml:space="preserve"> </w:t>
+      </w:r>
+      <w:r>
+        <w:t xml:space="preserve">1</w:t>
+      </w:r>
+    </w:p>
+    <w:p>
+      <w:pPr>
+        <w:pStyle w:val="Subtitle"/>
+      </w:pPr>
+      <w:r>
+        <w:t xml:space="preserve">Experimento</w:t>
+      </w:r>
+      <w:r>
+        <w:t xml:space="preserve"> </w:t>
+      </w:r>
+      <w:r>
+        <w:t xml:space="preserve">1:</w:t>
+      </w:r>
+      <w:r>
+        <w:t xml:space="preserve"> </w:t>
+      </w:r>
+      <w:r>
+        <w:t xml:space="preserve">Traçador</w:t>
       </w:r>
       <w:r>
         <w:t xml:space="preserve"> </w:t>
@@ -19,27 +57,25 @@
         <w:t xml:space="preserve"> </w:t>
       </w:r>
       <w:r>
-        <w:t xml:space="preserve">eletrônica</w:t>
-      </w:r>
-      <w:r>
-        <w:t xml:space="preserve"> </w:t>
-      </w:r>
-      <w:r>
-        <w:t xml:space="preserve">1</w:t>
-      </w:r>
-    </w:p>
-    <w:p>
-      <w:pPr>
-        <w:pStyle w:val="Subtitle"/>
-      </w:pPr>
-      <w:r>
-        <w:t xml:space="preserve">Laboratório</w:t>
-      </w:r>
-      <w:r>
-        <w:t xml:space="preserve"> </w:t>
-      </w:r>
-      <w:r>
-        <w:t xml:space="preserve">1</w:t>
+        <w:t xml:space="preserve">Curvas</w:t>
+      </w:r>
+      <w:r>
+        <w:t xml:space="preserve"> </w:t>
+      </w:r>
+      <w:r>
+        <w:t xml:space="preserve">V</w:t>
+      </w:r>
+      <w:r>
+        <w:t xml:space="preserve"> </w:t>
+      </w:r>
+      <w:r>
+        <w:t xml:space="preserve">x</w:t>
+      </w:r>
+      <w:r>
+        <w:t xml:space="preserve"> </w:t>
+      </w:r>
+      <w:r>
+        <w:t xml:space="preserve">I</w:t>
       </w:r>
     </w:p>
     <w:p>
@@ -598,6 +634,42 @@
           </w:p>
         </w:tc>
       </w:tr>
+      <w:tr>
+        <w:tc>
+          <w:tcPr/>
+          <w:p>
+            <w:pPr>
+              <w:pStyle w:val="Compact"/>
+              <w:jc w:val="center"/>
+            </w:pPr>
+            <w:r>
+              <w:rPr>
+                <w:iCs/>
+                <w:i/>
+              </w:rPr>
+              <w:t xml:space="preserve">Software</w:t>
+            </w:r>
+            <w:r>
+              <w:t xml:space="preserve"> </w:t>
+            </w:r>
+            <w:r>
+              <w:t xml:space="preserve">de simulação de circuitos eletrônicos: LTSpice</w:t>
+            </w:r>
+          </w:p>
+        </w:tc>
+        <w:tc>
+          <w:tcPr/>
+          <w:p>
+            <w:pPr>
+              <w:pStyle w:val="Compact"/>
+              <w:jc w:val="center"/>
+            </w:pPr>
+            <w:r>
+              <w:t xml:space="preserve">1</w:t>
+            </w:r>
+          </w:p>
+        </w:tc>
+      </w:tr>
     </w:tbl>
     <w:p>
       <w:r>
@@ -639,6 +711,175 @@
       </w:r>
       <w:r>
         <w:t xml:space="preserve">Descrição do experimento</w:t>
+      </w:r>
+    </w:p>
+    <w:p>
+      <w:pPr>
+        <w:pStyle w:val="FirstParagraph"/>
+      </w:pPr>
+      <w:r>
+        <w:t xml:space="preserve">O laboratório de Eletrônica 1 foi conduzido com o objetivo de familiarizar os alunos com o uso do Traçador de Curvas</w:t>
+      </w:r>
+      <w:r>
+        <w:t xml:space="preserve"> </w:t>
+      </w:r>
+      <m:oMath>
+        <m:r>
+          <m:t>V</m:t>
+        </m:r>
+        <m:r>
+          <m:rPr>
+            <m:sty m:val="p"/>
+          </m:rPr>
+          <m:t>×</m:t>
+        </m:r>
+        <m:r>
+          <m:t>I</m:t>
+        </m:r>
+      </m:oMath>
+      <w:r>
+        <w:t xml:space="preserve">, para dispositivos de 2 terminais, um instrumento fundamental para o estudo e caracterização de componentes eletrônicos, como resistores e diodos. O experimento visa analisar as relações entre a tensão (V) aplicada a um componente e a corrente (I) que flui através dele. Onde o principal componente utilizado foi o diodo.</w:t>
+      </w:r>
+      <w:r>
+        <w:br/>
+      </w:r>
+    </w:p>
+    <w:p>
+      <w:pPr>
+        <w:pStyle w:val="BodyText"/>
+      </w:pPr>
+      <w:r>
+        <w:t xml:space="preserve">Sendo assim, foi montado pelo grupo um traçador de curvas na protoboard, como mostra a figura</w:t>
+      </w:r>
+      <w:r>
+        <w:t xml:space="preserve"> </w:t>
+      </w:r>
+      <w:r>
+        <w:t xml:space="preserve">. A partir dele foram testadas 11 combinações diferentes, com diodo, diodo zener, resistores e sem componentes (circuito em curto e aberto).</w:t>
+      </w:r>
+      <w:r>
+        <w:br/>
+      </w:r>
+    </w:p>
+    <w:p>
+      <w:pPr>
+        <w:pStyle w:val="BodyText"/>
+      </w:pPr>
+      <w:r>
+        <w:t xml:space="preserve">Verificamos se o Traçador de Curvas</w:t>
+      </w:r>
+      <w:r>
+        <w:t xml:space="preserve"> </w:t>
+      </w:r>
+      <m:oMath>
+        <m:r>
+          <m:t>V</m:t>
+        </m:r>
+        <m:r>
+          <m:rPr>
+            <m:sty m:val="p"/>
+          </m:rPr>
+          <m:t>×</m:t>
+        </m:r>
+        <m:r>
+          <m:t>I</m:t>
+        </m:r>
+      </m:oMath>
+      <w:r>
+        <w:t xml:space="preserve"> </w:t>
+      </w:r>
+      <w:r>
+        <w:t xml:space="preserve">estava devidamente conectado à fonte de alimentação e ao multímetro. Certificamo-nos de que todos os cabos estavam corretamente encaixados e seguros.</w:t>
+      </w:r>
+      <w:r>
+        <w:br/>
+      </w:r>
+    </w:p>
+    <w:p>
+      <w:pPr>
+        <w:pStyle w:val="BodyText"/>
+      </w:pPr>
+      <w:r>
+        <w:t xml:space="preserve">Conectamos o componente eletrônico aos terminais de teste do Traçador de Curvas</w:t>
+      </w:r>
+      <w:r>
+        <w:t xml:space="preserve"> </w:t>
+      </w:r>
+      <m:oMath>
+        <m:r>
+          <m:t>V</m:t>
+        </m:r>
+        <m:r>
+          <m:rPr>
+            <m:sty m:val="p"/>
+          </m:rPr>
+          <m:t>×</m:t>
+        </m:r>
+        <m:r>
+          <m:t>I</m:t>
+        </m:r>
+      </m:oMath>
+      <w:r>
+        <w:t xml:space="preserve">. Com o osciloscópio digital no modo XY e as escalas adequadas, plotamos os dados gráficamente, com a tensão no eixo X e a corrente no eixo Y.</w:t>
+      </w:r>
+      <w:r>
+        <w:br/>
+      </w:r>
+    </w:p>
+    <w:p>
+      <w:pPr>
+        <w:pStyle w:val="BodyText"/>
+      </w:pPr>
+      <w:r>
+        <w:t xml:space="preserve">Analisamos a curva</w:t>
+      </w:r>
+      <w:r>
+        <w:t xml:space="preserve"> </w:t>
+      </w:r>
+      <m:oMath>
+        <m:r>
+          <m:t>V</m:t>
+        </m:r>
+        <m:r>
+          <m:rPr>
+            <m:sty m:val="p"/>
+          </m:rPr>
+          <m:t>×</m:t>
+        </m:r>
+        <m:r>
+          <m:t>I</m:t>
+        </m:r>
+      </m:oMath>
+      <w:r>
+        <w:t xml:space="preserve"> </w:t>
+      </w:r>
+      <w:r>
+        <w:t xml:space="preserve">obtida para extrair informações sobre o comportamento do componente testado.</w:t>
+      </w:r>
+      <w:r>
+        <w:br/>
+      </w:r>
+    </w:p>
+    <w:p>
+      <w:pPr>
+        <w:pStyle w:val="BodyText"/>
+      </w:pPr>
+      <w:r>
+        <w:t xml:space="preserve">Assim foram testados os 11 tipos de circuitos: circuito aberto, curto-circuito resistor, diodo no sentido direto, diodo zener no sentido direto, diodo zener no sentido direto em serie com resistor, diodo zener no sentido reverso em serie com resistor, diodo no sentido direto em serie com diodo zener no sentido direto, diodo no sentido direto em serie com diodo zener no sentido reverso, diodo no sentido direto em paralelo com diodo zener no sentido direto, diodo no sentido direto em paralelo com diodo zener no sentido reverso.</w:t>
+      </w:r>
+      <w:r>
+        <w:br/>
+      </w:r>
+    </w:p>
+    <w:p>
+      <w:pPr>
+        <w:pStyle w:val="BodyText"/>
+      </w:pPr>
+      <w:r>
+        <w:t xml:space="preserve">Para cada curva plotada no osciloscópio, foram fotografadas e simuladas computacionalmente, para sua verificação e comparação teórica e prática.</w:t>
+      </w:r>
+      <w:r>
+        <w:br/>
       </w:r>
     </w:p>
     <w:p>
@@ -2655,7 +2896,7 @@
       </w:r>
     </w:p>
     <w:bookmarkEnd w:id="103"/>
-    <w:bookmarkStart w:id="116" w:name="X19a5cb5a24b5785960940c86e0ccf2bdc906fb8"/>
+    <w:bookmarkStart w:id="116" w:name="Xbd1e498541ec40c0f45a3a62c6901b36266fb7a"/>
     <w:p>
       <w:pPr>
         <w:pStyle w:val="Heading3"/>
@@ -2670,7 +2911,7 @@
         <w:tab/>
       </w:r>
       <w:r>
-        <w:t xml:space="preserve">Diodo zener no sentido reverso em serie com resistor</w:t>
+        <w:t xml:space="preserve">Diodo zener no sentido reverso em série com resistor</w:t>
       </w:r>
     </w:p>
     <w:p>

</xml_diff>